<commit_message>
Atualizações na tabela e na análise
</commit_message>
<xml_diff>
--- a/Arquivos/Análises/Conclusão análise.docx
+++ b/Arquivos/Análises/Conclusão análise.docx
@@ -115,7 +115,7 @@
           <w:szCs w:val="24"/>
           <w:lang w:val="pt-BR"/>
         </w:rPr>
-        <w:t>Analisando os resultados somente das heurísticas nota-se que a heurística que alcançou melhores resultados foi a Heurística do vizinho mais próximo (HVMP) que em 186 casos testados (62 instâncias diferentes e 3 valores diferentes para K) obteve o melhor valor em 73 destes ( 39,25% ) seguida pela híbrida 1 (Híbrida que remove todos os pontos a partir do maior trecho e então completa o caminho com a Heurística da inserção mais barata) que obteve com os mesmos 186 casos ( O número de casos foi o mesmo para todas as heurísticas ) o melhor valor em 67 destes ( 36,02% ).</w:t>
+        <w:t>Analisando os resultados somente das heurísticas nota-se que a heurística que alcançou melhores resultados foi a Heurística do vizinho mais próximo (HVMP) que em 186 casos testados (62 instâncias diferentes e 3 valores diferentes para K) obteve o melhor valor em 74 destes ( 39,79% ) seguida pela híbrida 1 (Híbrida que remove todos os pontos a partir do maior trecho e então completa o caminho com a Heurística da inserção mais barata) que obteve com os mesmos 186 casos ( O número de casos foi o mesmo para todas as heurísticas ) o melhor valor em 66 destes ( 35,48% ).</w:t>
       </w:r>
     </w:p>
     <w:p>
@@ -136,7 +136,562 @@
           <w:szCs w:val="24"/>
           <w:lang w:val="pt-BR"/>
         </w:rPr>
-        <w:t>Em seguida seguem a heurística da inserção mais barata (HIMB) e a híbrida 2 que obtiveram, respectivamente,  com a mesma amostra o melhor valor em 56 (30,11%) casos e 33 (17,74%) casos. Cabe citar que o somatório das porcentagens excede o valor de 100% devido ao fato de que houve casos que heurísticas diferentes obtiveram o mesmo resultado para uma determinada instância.</w:t>
+        <w:t>Em seguida seguem a heurística da inserção mais barata (HIMB) e a híbrida 2 que obtiveram, respectivamente,  com a mesma amostra o melhor valor em 55 (29,57%) casos e 33 (17,74%) casos. Cabe citar que o somatório das porcentagens excede o valor de 100% devido ao fato de que houve casos que heurísticas diferentes obtiveram o mesmo resultado para uma determinada instância. Abaixo segue a tabela com os resultados citados anteriormente.</w:t>
+      </w:r>
+    </w:p>
+    <w:tbl>
+      <w:tblPr>
+        <w:tblStyle w:val="3"/>
+        <w:tblW w:w="4215" w:type="dxa"/>
+        <w:jc w:val="center"/>
+        <w:tblBorders>
+          <w:top w:val="none" w:color="auto" w:sz="0" w:space="0"/>
+          <w:left w:val="none" w:color="auto" w:sz="0" w:space="0"/>
+          <w:bottom w:val="none" w:color="auto" w:sz="0" w:space="0"/>
+          <w:right w:val="none" w:color="auto" w:sz="0" w:space="0"/>
+          <w:insideH w:val="none" w:color="auto" w:sz="0" w:space="0"/>
+          <w:insideV w:val="none" w:color="auto" w:sz="0" w:space="0"/>
+        </w:tblBorders>
+        <w:shd w:val="clear" w:color="auto" w:fill="auto"/>
+        <w:tblLayout w:type="autofit"/>
+        <w:tblCellMar>
+          <w:top w:w="0" w:type="dxa"/>
+          <w:left w:w="108" w:type="dxa"/>
+          <w:bottom w:w="0" w:type="dxa"/>
+          <w:right w:w="108" w:type="dxa"/>
+        </w:tblCellMar>
+      </w:tblPr>
+      <w:tblGrid>
+        <w:gridCol w:w="965"/>
+        <w:gridCol w:w="885"/>
+        <w:gridCol w:w="1146"/>
+        <w:gridCol w:w="1219"/>
+      </w:tblGrid>
+      <w:tr>
+        <w:tblPrEx>
+          <w:tblBorders>
+            <w:top w:val="none" w:color="auto" w:sz="0" w:space="0"/>
+            <w:left w:val="none" w:color="auto" w:sz="0" w:space="0"/>
+            <w:bottom w:val="none" w:color="auto" w:sz="0" w:space="0"/>
+            <w:right w:val="none" w:color="auto" w:sz="0" w:space="0"/>
+            <w:insideH w:val="none" w:color="auto" w:sz="0" w:space="0"/>
+            <w:insideV w:val="none" w:color="auto" w:sz="0" w:space="0"/>
+          </w:tblBorders>
+          <w:tblCellMar>
+            <w:top w:w="0" w:type="dxa"/>
+            <w:left w:w="108" w:type="dxa"/>
+            <w:bottom w:w="0" w:type="dxa"/>
+            <w:right w:w="108" w:type="dxa"/>
+          </w:tblCellMar>
+        </w:tblPrEx>
+        <w:trPr>
+          <w:trHeight w:val="240" w:hRule="atLeast"/>
+          <w:jc w:val="center"/>
+        </w:trPr>
+        <w:tc>
+          <w:tcPr>
+            <w:tcW w:w="4215" w:type="dxa"/>
+            <w:gridSpan w:val="4"/>
+            <w:tcBorders>
+              <w:top w:val="single" w:color="000000" w:sz="2" w:space="0"/>
+              <w:left w:val="single" w:color="000000" w:sz="2" w:space="0"/>
+              <w:bottom w:val="nil"/>
+              <w:right w:val="single" w:color="000000" w:sz="2" w:space="0"/>
+            </w:tcBorders>
+            <w:shd w:val="clear" w:color="auto" w:fill="auto"/>
+            <w:noWrap/>
+            <w:vAlign w:val="center"/>
+          </w:tcPr>
+          <w:p>
+            <w:pPr>
+              <w:keepNext w:val="0"/>
+              <w:keepLines w:val="0"/>
+              <w:widowControl/>
+              <w:suppressLineNumbers w:val="0"/>
+              <w:jc w:val="center"/>
+              <w:textAlignment w:val="center"/>
+              <w:rPr>
+                <w:rFonts w:ascii="Calibri" w:hAnsi="Calibri" w:cs="Calibri"/>
+                <w:i w:val="0"/>
+                <w:iCs w:val="0"/>
+                <w:color w:val="000000"/>
+                <w:u w:val="none"/>
+              </w:rPr>
+            </w:pPr>
+            <w:r>
+              <w:rPr>
+                <w:rFonts w:hint="default" w:ascii="Calibri" w:hAnsi="Calibri" w:eastAsia="SimSun" w:cs="Calibri"/>
+                <w:i w:val="0"/>
+                <w:iCs w:val="0"/>
+                <w:color w:val="000000"/>
+                <w:kern w:val="0"/>
+                <w:sz w:val="24"/>
+                <w:szCs w:val="24"/>
+                <w:u w:val="none"/>
+                <w:lang w:val="en-US" w:eastAsia="zh-CN" w:bidi="ar"/>
+              </w:rPr>
+              <w:t>Total de vezes que cada heurística foi melhor</w:t>
+            </w:r>
+          </w:p>
+        </w:tc>
+      </w:tr>
+      <w:tr>
+        <w:tblPrEx>
+          <w:tblBorders>
+            <w:top w:val="none" w:color="auto" w:sz="0" w:space="0"/>
+            <w:left w:val="none" w:color="auto" w:sz="0" w:space="0"/>
+            <w:bottom w:val="none" w:color="auto" w:sz="0" w:space="0"/>
+            <w:right w:val="none" w:color="auto" w:sz="0" w:space="0"/>
+            <w:insideH w:val="none" w:color="auto" w:sz="0" w:space="0"/>
+            <w:insideV w:val="none" w:color="auto" w:sz="0" w:space="0"/>
+          </w:tblBorders>
+          <w:tblCellMar>
+            <w:top w:w="0" w:type="dxa"/>
+            <w:left w:w="108" w:type="dxa"/>
+            <w:bottom w:w="0" w:type="dxa"/>
+            <w:right w:w="108" w:type="dxa"/>
+          </w:tblCellMar>
+        </w:tblPrEx>
+        <w:trPr>
+          <w:trHeight w:val="300" w:hRule="atLeast"/>
+          <w:jc w:val="center"/>
+        </w:trPr>
+        <w:tc>
+          <w:tcPr>
+            <w:tcW w:w="0" w:type="auto"/>
+            <w:tcBorders>
+              <w:top w:val="single" w:color="000000" w:sz="2" w:space="0"/>
+              <w:left w:val="single" w:color="000000" w:sz="2" w:space="0"/>
+              <w:bottom w:val="single" w:color="000000" w:sz="2" w:space="0"/>
+              <w:right w:val="single" w:color="000000" w:sz="2" w:space="0"/>
+            </w:tcBorders>
+            <w:shd w:val="clear" w:color="auto" w:fill="auto"/>
+            <w:noWrap/>
+            <w:vAlign w:val="center"/>
+          </w:tcPr>
+          <w:p>
+            <w:pPr>
+              <w:keepNext w:val="0"/>
+              <w:keepLines w:val="0"/>
+              <w:widowControl/>
+              <w:suppressLineNumbers w:val="0"/>
+              <w:jc w:val="center"/>
+              <w:textAlignment w:val="center"/>
+              <w:rPr>
+                <w:rFonts w:hint="default" w:ascii="Calibri" w:hAnsi="Calibri" w:cs="Calibri"/>
+                <w:i w:val="0"/>
+                <w:iCs w:val="0"/>
+                <w:color w:val="000000"/>
+                <w:u w:val="none"/>
+              </w:rPr>
+            </w:pPr>
+            <w:r>
+              <w:rPr>
+                <w:rFonts w:hint="default" w:ascii="Calibri" w:hAnsi="Calibri" w:eastAsia="SimSun" w:cs="Calibri"/>
+                <w:i w:val="0"/>
+                <w:iCs w:val="0"/>
+                <w:color w:val="000000"/>
+                <w:kern w:val="0"/>
+                <w:sz w:val="24"/>
+                <w:szCs w:val="24"/>
+                <w:u w:val="none"/>
+                <w:lang w:val="en-US" w:eastAsia="zh-CN" w:bidi="ar"/>
+              </w:rPr>
+              <w:t>HVMP</w:t>
+            </w:r>
+          </w:p>
+        </w:tc>
+        <w:tc>
+          <w:tcPr>
+            <w:tcW w:w="0" w:type="auto"/>
+            <w:tcBorders>
+              <w:top w:val="single" w:color="000000" w:sz="2" w:space="0"/>
+              <w:left w:val="single" w:color="000000" w:sz="2" w:space="0"/>
+              <w:bottom w:val="single" w:color="000000" w:sz="2" w:space="0"/>
+              <w:right w:val="single" w:color="000000" w:sz="2" w:space="0"/>
+            </w:tcBorders>
+            <w:shd w:val="clear" w:color="auto" w:fill="auto"/>
+            <w:noWrap/>
+            <w:vAlign w:val="center"/>
+          </w:tcPr>
+          <w:p>
+            <w:pPr>
+              <w:keepNext w:val="0"/>
+              <w:keepLines w:val="0"/>
+              <w:widowControl/>
+              <w:suppressLineNumbers w:val="0"/>
+              <w:jc w:val="center"/>
+              <w:textAlignment w:val="center"/>
+              <w:rPr>
+                <w:rFonts w:hint="default" w:ascii="Calibri" w:hAnsi="Calibri" w:cs="Calibri"/>
+                <w:i w:val="0"/>
+                <w:iCs w:val="0"/>
+                <w:color w:val="000000"/>
+                <w:u w:val="none"/>
+              </w:rPr>
+            </w:pPr>
+            <w:r>
+              <w:rPr>
+                <w:rFonts w:hint="default" w:ascii="Calibri" w:hAnsi="Calibri" w:eastAsia="SimSun" w:cs="Calibri"/>
+                <w:i w:val="0"/>
+                <w:iCs w:val="0"/>
+                <w:color w:val="000000"/>
+                <w:kern w:val="0"/>
+                <w:sz w:val="24"/>
+                <w:szCs w:val="24"/>
+                <w:u w:val="none"/>
+                <w:lang w:val="en-US" w:eastAsia="zh-CN" w:bidi="ar"/>
+              </w:rPr>
+              <w:t>HIMB</w:t>
+            </w:r>
+          </w:p>
+        </w:tc>
+        <w:tc>
+          <w:tcPr>
+            <w:tcW w:w="0" w:type="auto"/>
+            <w:tcBorders>
+              <w:top w:val="single" w:color="000000" w:sz="2" w:space="0"/>
+              <w:left w:val="single" w:color="000000" w:sz="2" w:space="0"/>
+              <w:bottom w:val="single" w:color="000000" w:sz="2" w:space="0"/>
+              <w:right w:val="single" w:color="000000" w:sz="2" w:space="0"/>
+            </w:tcBorders>
+            <w:shd w:val="clear" w:color="auto" w:fill="auto"/>
+            <w:noWrap/>
+            <w:vAlign w:val="center"/>
+          </w:tcPr>
+          <w:p>
+            <w:pPr>
+              <w:keepNext w:val="0"/>
+              <w:keepLines w:val="0"/>
+              <w:widowControl/>
+              <w:suppressLineNumbers w:val="0"/>
+              <w:jc w:val="center"/>
+              <w:textAlignment w:val="center"/>
+              <w:rPr>
+                <w:rFonts w:hint="default" w:ascii="Calibri" w:hAnsi="Calibri" w:cs="Calibri"/>
+                <w:i w:val="0"/>
+                <w:iCs w:val="0"/>
+                <w:color w:val="000000"/>
+                <w:u w:val="none"/>
+              </w:rPr>
+            </w:pPr>
+            <w:r>
+              <w:rPr>
+                <w:rFonts w:hint="default" w:ascii="Calibri" w:hAnsi="Calibri" w:eastAsia="SimSun" w:cs="Calibri"/>
+                <w:i w:val="0"/>
+                <w:iCs w:val="0"/>
+                <w:color w:val="000000"/>
+                <w:kern w:val="0"/>
+                <w:sz w:val="24"/>
+                <w:szCs w:val="24"/>
+                <w:u w:val="none"/>
+                <w:lang w:val="en-US" w:eastAsia="zh-CN" w:bidi="ar"/>
+              </w:rPr>
+              <w:t>Híbrada</w:t>
+            </w:r>
+          </w:p>
+        </w:tc>
+        <w:tc>
+          <w:tcPr>
+            <w:tcW w:w="0" w:type="auto"/>
+            <w:tcBorders>
+              <w:top w:val="single" w:color="000000" w:sz="2" w:space="0"/>
+              <w:left w:val="single" w:color="000000" w:sz="2" w:space="0"/>
+              <w:bottom w:val="single" w:color="000000" w:sz="2" w:space="0"/>
+              <w:right w:val="single" w:color="000000" w:sz="2" w:space="0"/>
+            </w:tcBorders>
+            <w:shd w:val="clear" w:color="auto" w:fill="auto"/>
+            <w:noWrap/>
+            <w:vAlign w:val="center"/>
+          </w:tcPr>
+          <w:p>
+            <w:pPr>
+              <w:keepNext w:val="0"/>
+              <w:keepLines w:val="0"/>
+              <w:widowControl/>
+              <w:suppressLineNumbers w:val="0"/>
+              <w:jc w:val="center"/>
+              <w:textAlignment w:val="center"/>
+              <w:rPr>
+                <w:rFonts w:hint="default" w:ascii="Calibri" w:hAnsi="Calibri" w:cs="Calibri"/>
+                <w:i w:val="0"/>
+                <w:iCs w:val="0"/>
+                <w:color w:val="000000"/>
+                <w:u w:val="none"/>
+              </w:rPr>
+            </w:pPr>
+            <w:r>
+              <w:rPr>
+                <w:rFonts w:hint="default" w:ascii="Calibri" w:hAnsi="Calibri" w:eastAsia="SimSun" w:cs="Calibri"/>
+                <w:i w:val="0"/>
+                <w:iCs w:val="0"/>
+                <w:color w:val="000000"/>
+                <w:kern w:val="0"/>
+                <w:sz w:val="24"/>
+                <w:szCs w:val="24"/>
+                <w:u w:val="none"/>
+                <w:lang w:val="en-US" w:eastAsia="zh-CN" w:bidi="ar"/>
+              </w:rPr>
+              <w:t>Híbrida2</w:t>
+            </w:r>
+          </w:p>
+        </w:tc>
+      </w:tr>
+      <w:tr>
+        <w:tblPrEx>
+          <w:tblBorders>
+            <w:top w:val="none" w:color="auto" w:sz="0" w:space="0"/>
+            <w:left w:val="none" w:color="auto" w:sz="0" w:space="0"/>
+            <w:bottom w:val="none" w:color="auto" w:sz="0" w:space="0"/>
+            <w:right w:val="none" w:color="auto" w:sz="0" w:space="0"/>
+            <w:insideH w:val="none" w:color="auto" w:sz="0" w:space="0"/>
+            <w:insideV w:val="none" w:color="auto" w:sz="0" w:space="0"/>
+          </w:tblBorders>
+          <w:shd w:val="clear" w:color="auto" w:fill="auto"/>
+          <w:tblCellMar>
+            <w:top w:w="0" w:type="dxa"/>
+            <w:left w:w="108" w:type="dxa"/>
+            <w:bottom w:w="0" w:type="dxa"/>
+            <w:right w:w="108" w:type="dxa"/>
+          </w:tblCellMar>
+        </w:tblPrEx>
+        <w:trPr>
+          <w:trHeight w:val="300" w:hRule="atLeast"/>
+          <w:jc w:val="center"/>
+        </w:trPr>
+        <w:tc>
+          <w:tcPr>
+            <w:tcW w:w="0" w:type="auto"/>
+            <w:tcBorders>
+              <w:top w:val="single" w:color="000000" w:sz="2" w:space="0"/>
+              <w:left w:val="single" w:color="000000" w:sz="2" w:space="0"/>
+              <w:bottom w:val="single" w:color="000000" w:sz="2" w:space="0"/>
+              <w:right w:val="single" w:color="000000" w:sz="2" w:space="0"/>
+            </w:tcBorders>
+            <w:shd w:val="clear" w:color="auto" w:fill="auto"/>
+            <w:noWrap/>
+            <w:vAlign w:val="center"/>
+          </w:tcPr>
+          <w:p>
+            <w:pPr>
+              <w:keepNext w:val="0"/>
+              <w:keepLines w:val="0"/>
+              <w:widowControl/>
+              <w:suppressLineNumbers w:val="0"/>
+              <w:jc w:val="center"/>
+              <w:textAlignment w:val="center"/>
+              <w:rPr>
+                <w:rFonts w:hint="default" w:ascii="Calibri" w:hAnsi="Calibri" w:cs="Calibri"/>
+                <w:i w:val="0"/>
+                <w:iCs w:val="0"/>
+                <w:color w:val="000000"/>
+                <w:u w:val="none"/>
+              </w:rPr>
+            </w:pPr>
+            <w:r>
+              <w:rPr>
+                <w:rFonts w:hint="default" w:ascii="Calibri" w:hAnsi="Calibri" w:eastAsia="SimSun" w:cs="Calibri"/>
+                <w:i w:val="0"/>
+                <w:iCs w:val="0"/>
+                <w:color w:val="000000"/>
+                <w:kern w:val="0"/>
+                <w:sz w:val="24"/>
+                <w:szCs w:val="24"/>
+                <w:u w:val="none"/>
+                <w:lang w:val="en-US" w:eastAsia="zh-CN" w:bidi="ar"/>
+              </w:rPr>
+              <w:t>74</w:t>
+            </w:r>
+          </w:p>
+        </w:tc>
+        <w:tc>
+          <w:tcPr>
+            <w:tcW w:w="0" w:type="auto"/>
+            <w:tcBorders>
+              <w:top w:val="single" w:color="000000" w:sz="2" w:space="0"/>
+              <w:left w:val="single" w:color="000000" w:sz="2" w:space="0"/>
+              <w:bottom w:val="single" w:color="000000" w:sz="2" w:space="0"/>
+              <w:right w:val="single" w:color="000000" w:sz="2" w:space="0"/>
+            </w:tcBorders>
+            <w:shd w:val="clear" w:color="auto" w:fill="auto"/>
+            <w:noWrap/>
+            <w:vAlign w:val="center"/>
+          </w:tcPr>
+          <w:p>
+            <w:pPr>
+              <w:keepNext w:val="0"/>
+              <w:keepLines w:val="0"/>
+              <w:widowControl/>
+              <w:suppressLineNumbers w:val="0"/>
+              <w:jc w:val="center"/>
+              <w:textAlignment w:val="center"/>
+              <w:rPr>
+                <w:rFonts w:hint="default" w:ascii="Calibri" w:hAnsi="Calibri" w:cs="Calibri"/>
+                <w:i w:val="0"/>
+                <w:iCs w:val="0"/>
+                <w:color w:val="000000"/>
+                <w:u w:val="none"/>
+              </w:rPr>
+            </w:pPr>
+            <w:r>
+              <w:rPr>
+                <w:rFonts w:hint="default" w:ascii="Calibri" w:hAnsi="Calibri" w:eastAsia="SimSun" w:cs="Calibri"/>
+                <w:i w:val="0"/>
+                <w:iCs w:val="0"/>
+                <w:color w:val="000000"/>
+                <w:kern w:val="0"/>
+                <w:sz w:val="24"/>
+                <w:szCs w:val="24"/>
+                <w:u w:val="none"/>
+                <w:lang w:val="en-US" w:eastAsia="zh-CN" w:bidi="ar"/>
+              </w:rPr>
+              <w:t>55</w:t>
+            </w:r>
+          </w:p>
+        </w:tc>
+        <w:tc>
+          <w:tcPr>
+            <w:tcW w:w="0" w:type="auto"/>
+            <w:tcBorders>
+              <w:top w:val="single" w:color="000000" w:sz="2" w:space="0"/>
+              <w:left w:val="single" w:color="000000" w:sz="2" w:space="0"/>
+              <w:bottom w:val="single" w:color="000000" w:sz="2" w:space="0"/>
+              <w:right w:val="single" w:color="000000" w:sz="2" w:space="0"/>
+            </w:tcBorders>
+            <w:shd w:val="clear" w:color="auto" w:fill="auto"/>
+            <w:noWrap/>
+            <w:vAlign w:val="center"/>
+          </w:tcPr>
+          <w:p>
+            <w:pPr>
+              <w:keepNext w:val="0"/>
+              <w:keepLines w:val="0"/>
+              <w:widowControl/>
+              <w:suppressLineNumbers w:val="0"/>
+              <w:jc w:val="center"/>
+              <w:textAlignment w:val="center"/>
+              <w:rPr>
+                <w:rFonts w:hint="default" w:ascii="Calibri" w:hAnsi="Calibri" w:cs="Calibri"/>
+                <w:i w:val="0"/>
+                <w:iCs w:val="0"/>
+                <w:color w:val="000000"/>
+                <w:u w:val="none"/>
+              </w:rPr>
+            </w:pPr>
+            <w:r>
+              <w:rPr>
+                <w:rFonts w:hint="default" w:ascii="Calibri" w:hAnsi="Calibri" w:eastAsia="SimSun" w:cs="Calibri"/>
+                <w:i w:val="0"/>
+                <w:iCs w:val="0"/>
+                <w:color w:val="000000"/>
+                <w:kern w:val="0"/>
+                <w:sz w:val="24"/>
+                <w:szCs w:val="24"/>
+                <w:u w:val="none"/>
+                <w:lang w:val="en-US" w:eastAsia="zh-CN" w:bidi="ar"/>
+              </w:rPr>
+              <w:t>66</w:t>
+            </w:r>
+          </w:p>
+        </w:tc>
+        <w:tc>
+          <w:tcPr>
+            <w:tcW w:w="0" w:type="auto"/>
+            <w:tcBorders>
+              <w:top w:val="single" w:color="000000" w:sz="2" w:space="0"/>
+              <w:left w:val="single" w:color="000000" w:sz="2" w:space="0"/>
+              <w:bottom w:val="single" w:color="000000" w:sz="2" w:space="0"/>
+              <w:right w:val="single" w:color="000000" w:sz="2" w:space="0"/>
+            </w:tcBorders>
+            <w:shd w:val="clear" w:color="auto" w:fill="auto"/>
+            <w:noWrap/>
+            <w:vAlign w:val="center"/>
+          </w:tcPr>
+          <w:p>
+            <w:pPr>
+              <w:keepNext w:val="0"/>
+              <w:keepLines w:val="0"/>
+              <w:widowControl/>
+              <w:suppressLineNumbers w:val="0"/>
+              <w:jc w:val="center"/>
+              <w:textAlignment w:val="center"/>
+              <w:rPr>
+                <w:rFonts w:hint="default" w:ascii="Calibri" w:hAnsi="Calibri" w:cs="Calibri"/>
+                <w:i w:val="0"/>
+                <w:iCs w:val="0"/>
+                <w:color w:val="000000"/>
+                <w:u w:val="none"/>
+              </w:rPr>
+            </w:pPr>
+            <w:r>
+              <w:rPr>
+                <w:rFonts w:hint="default" w:ascii="Calibri" w:hAnsi="Calibri" w:eastAsia="SimSun" w:cs="Calibri"/>
+                <w:i w:val="0"/>
+                <w:iCs w:val="0"/>
+                <w:color w:val="000000"/>
+                <w:kern w:val="0"/>
+                <w:sz w:val="24"/>
+                <w:szCs w:val="24"/>
+                <w:u w:val="none"/>
+                <w:lang w:val="en-US" w:eastAsia="zh-CN" w:bidi="ar"/>
+              </w:rPr>
+              <w:t>33</w:t>
+            </w:r>
+          </w:p>
+        </w:tc>
+      </w:tr>
+    </w:tbl>
+    <w:p>
+      <w:pPr>
+        <w:ind w:firstLine="708" w:firstLineChars="0"/>
+        <w:jc w:val="both"/>
+        <w:rPr>
+          <w:rFonts w:hint="default" w:ascii="Arial" w:hAnsi="Arial" w:cs="Arial"/>
+          <w:sz w:val="20"/>
+          <w:szCs w:val="20"/>
+          <w:lang w:val="pt-BR"/>
+        </w:rPr>
+      </w:pPr>
+      <w:r>
+        <w:rPr>
+          <w:rFonts w:hint="default" w:ascii="Arial" w:hAnsi="Arial" w:cs="Arial"/>
+          <w:sz w:val="24"/>
+          <w:szCs w:val="24"/>
+          <w:lang w:val="pt-BR"/>
+        </w:rPr>
+        <w:tab/>
+      </w:r>
+      <w:r>
+        <w:rPr>
+          <w:rFonts w:hint="default" w:ascii="Arial" w:hAnsi="Arial" w:cs="Arial"/>
+          <w:sz w:val="20"/>
+          <w:szCs w:val="20"/>
+          <w:lang w:val="pt-BR"/>
+        </w:rPr>
+        <w:t xml:space="preserve">Tabela 1.1 - </w:t>
+      </w:r>
+      <w:r>
+        <w:rPr>
+          <w:rFonts w:hint="default" w:ascii="Calibri" w:hAnsi="Calibri" w:eastAsia="SimSun" w:cs="Calibri"/>
+          <w:i w:val="0"/>
+          <w:iCs w:val="0"/>
+          <w:color w:val="000000"/>
+          <w:kern w:val="0"/>
+          <w:sz w:val="24"/>
+          <w:szCs w:val="24"/>
+          <w:u w:val="none"/>
+          <w:lang w:val="en-US" w:eastAsia="zh-CN" w:bidi="ar"/>
+        </w:rPr>
+        <w:t>Total de vezes que cada heurística foi melhor</w:t>
+      </w:r>
+      <w:r>
+        <w:rPr>
+          <w:rFonts w:hint="default" w:ascii="Arial" w:hAnsi="Arial" w:cs="Arial"/>
+          <w:sz w:val="20"/>
+          <w:szCs w:val="20"/>
+          <w:lang w:val="pt-BR"/>
+        </w:rPr>
+        <w:t xml:space="preserve"> </w:t>
       </w:r>
     </w:p>
     <w:p>
@@ -165,7 +720,7 @@
           <w:szCs w:val="24"/>
           <w:lang w:val="pt-BR"/>
         </w:rPr>
-        <w:t>Já ao analisarmos a combinação de heurística construtiva + busca local (is) , considerando a mesma amostra citada anteriormente tem-se que a melhor combinação foi a  Híbrida 2 + Add-Drop + 2-OPT que mostrou o melhor resultado em 53 casos (28,49%) seguida da Híbrida 2  + Add-Drop + Inserção com um total de 36 casos ( 19,35% ). Enquanto as duas piores combinações foram híbrida 1 + Add-drop e híbrida 2 + Troca com , respectivamente, 6 ( 3,23%) e 5 (2,69%). Abaixo segue a tabela completa com os resultados de todas as combinações do tipo heurística construtiva + busca local que foram testada. Em destaque encontra-se os resulados citados previamente.</w:t>
+        <w:t>Já ao analisarmos a combinação de heurística construtiva + busca local (is) , considerando a mesma amostra citada anteriormente tem-se que a melhor combinação foi a HVM + Add-Drop + 2-OPT que mostrou o melhor resultado em 77 casos (41,40%) seguida da Híbrida 2  + Add-Drop + 2-OPTcom um total de 48 casos ( 25,80% ). Enquanto as duas piores combinações foram híbrida 1 + Add-drop e híbrida 2 + Troca ambas com 4 casos(2,15%). Abaixo segue a tabela completa com os resultados de todas as combinações do tipo heurística construtiva + busca local que foram testada. Em destaque encontra-se os resulados citados previamente.</w:t>
       </w:r>
     </w:p>
     <w:p>
@@ -182,7 +737,7 @@
     <w:tbl>
       <w:tblPr>
         <w:tblStyle w:val="3"/>
-        <w:tblW w:w="5040" w:type="dxa"/>
+        <w:tblW w:w="5760" w:type="dxa"/>
         <w:jc w:val="center"/>
         <w:tblBorders>
           <w:top w:val="none" w:color="auto" w:sz="0" w:space="0"/>
@@ -227,12 +782,12 @@
           </w:tblCellMar>
         </w:tblPrEx>
         <w:trPr>
-          <w:trHeight w:val="312" w:hRule="atLeast"/>
+          <w:trHeight w:val="255" w:hRule="atLeast"/>
           <w:jc w:val="center"/>
         </w:trPr>
         <w:tc>
           <w:tcPr>
-            <w:tcW w:w="5040" w:type="dxa"/>
+            <w:tcW w:w="5760" w:type="dxa"/>
             <w:gridSpan w:val="5"/>
             <w:vMerge w:val="restart"/>
             <w:tcBorders>
@@ -296,12 +851,12 @@
           </w:tblCellMar>
         </w:tblPrEx>
         <w:trPr>
-          <w:trHeight w:val="312" w:hRule="atLeast"/>
+          <w:trHeight w:val="255" w:hRule="atLeast"/>
           <w:jc w:val="center"/>
         </w:trPr>
         <w:tc>
           <w:tcPr>
-            <w:tcW w:w="5040" w:type="dxa"/>
+            <w:tcW w:w="5760" w:type="dxa"/>
             <w:gridSpan w:val="5"/>
             <w:vMerge w:val="continue"/>
             <w:tcBorders>
@@ -348,7 +903,7 @@
           </w:tblCellMar>
         </w:tblPrEx>
         <w:trPr>
-          <w:trHeight w:val="220" w:hRule="atLeast"/>
+          <w:trHeight w:val="255" w:hRule="atLeast"/>
           <w:jc w:val="center"/>
         </w:trPr>
         <w:tc>
@@ -463,7 +1018,7 @@
           </w:tblCellMar>
         </w:tblPrEx>
         <w:trPr>
-          <w:trHeight w:val="220" w:hRule="atLeast"/>
+          <w:trHeight w:val="255" w:hRule="atLeast"/>
           <w:jc w:val="center"/>
         </w:trPr>
         <w:tc>
@@ -695,7 +1250,7 @@
           </w:tblCellMar>
         </w:tblPrEx>
         <w:trPr>
-          <w:trHeight w:val="220" w:hRule="atLeast"/>
+          <w:trHeight w:val="240" w:hRule="atLeast"/>
           <w:jc w:val="center"/>
         </w:trPr>
         <w:tc>
@@ -784,97 +1339,97 @@
                 <w:u w:val="none"/>
                 <w:lang w:val="en-US" w:eastAsia="zh-CN" w:bidi="ar"/>
               </w:rPr>
-              <w:t>18</w:t>
-            </w:r>
-          </w:p>
-        </w:tc>
-        <w:tc>
-          <w:tcPr>
-            <w:tcW w:w="0" w:type="auto"/>
-            <w:tcBorders>
-              <w:top w:val="single" w:color="000000" w:sz="2" w:space="0"/>
-              <w:left w:val="single" w:color="000000" w:sz="2" w:space="0"/>
-              <w:bottom w:val="single" w:color="000000" w:sz="2" w:space="0"/>
-              <w:right w:val="single" w:color="000000" w:sz="2" w:space="0"/>
-            </w:tcBorders>
-            <w:shd w:val="clear" w:color="auto" w:fill="auto"/>
-            <w:noWrap/>
-            <w:vAlign w:val="center"/>
-          </w:tcPr>
-          <w:p>
-            <w:pPr>
-              <w:keepNext w:val="0"/>
-              <w:keepLines w:val="0"/>
-              <w:widowControl/>
-              <w:suppressLineNumbers w:val="0"/>
-              <w:jc w:val="center"/>
-              <w:textAlignment w:val="center"/>
-              <w:rPr>
-                <w:rFonts w:hint="default" w:ascii="Calibri" w:hAnsi="Calibri" w:cs="Calibri"/>
-                <w:i w:val="0"/>
-                <w:iCs w:val="0"/>
-                <w:color w:val="000000"/>
-                <w:u w:val="none"/>
-              </w:rPr>
-            </w:pPr>
-            <w:r>
-              <w:rPr>
-                <w:rFonts w:hint="default" w:ascii="Calibri" w:hAnsi="Calibri" w:eastAsia="SimSun" w:cs="Calibri"/>
-                <w:i w:val="0"/>
-                <w:iCs w:val="0"/>
-                <w:color w:val="000000"/>
-                <w:kern w:val="0"/>
-                <w:sz w:val="24"/>
-                <w:szCs w:val="24"/>
-                <w:u w:val="none"/>
-                <w:lang w:val="en-US" w:eastAsia="zh-CN" w:bidi="ar"/>
-              </w:rPr>
-              <w:t>9</w:t>
-            </w:r>
-          </w:p>
-        </w:tc>
-        <w:tc>
-          <w:tcPr>
-            <w:tcW w:w="0" w:type="auto"/>
-            <w:tcBorders>
-              <w:top w:val="single" w:color="000000" w:sz="2" w:space="0"/>
-              <w:left w:val="single" w:color="000000" w:sz="2" w:space="0"/>
-              <w:bottom w:val="single" w:color="000000" w:sz="2" w:space="0"/>
-              <w:right w:val="single" w:color="000000" w:sz="2" w:space="0"/>
-            </w:tcBorders>
-            <w:shd w:val="clear" w:color="auto" w:fill="auto"/>
-            <w:noWrap/>
-            <w:vAlign w:val="center"/>
-          </w:tcPr>
-          <w:p>
-            <w:pPr>
-              <w:keepNext w:val="0"/>
-              <w:keepLines w:val="0"/>
-              <w:widowControl/>
-              <w:suppressLineNumbers w:val="0"/>
-              <w:jc w:val="center"/>
-              <w:textAlignment w:val="center"/>
-              <w:rPr>
-                <w:rFonts w:hint="default" w:ascii="Calibri" w:hAnsi="Calibri" w:cs="Calibri"/>
-                <w:i w:val="0"/>
-                <w:iCs w:val="0"/>
-                <w:color w:val="000000"/>
-                <w:u w:val="none"/>
-              </w:rPr>
-            </w:pPr>
-            <w:r>
-              <w:rPr>
-                <w:rFonts w:hint="default" w:ascii="Calibri" w:hAnsi="Calibri" w:eastAsia="SimSun" w:cs="Calibri"/>
-                <w:i w:val="0"/>
-                <w:iCs w:val="0"/>
-                <w:color w:val="000000"/>
-                <w:kern w:val="0"/>
-                <w:sz w:val="24"/>
-                <w:szCs w:val="24"/>
-                <w:u w:val="none"/>
-                <w:lang w:val="en-US" w:eastAsia="zh-CN" w:bidi="ar"/>
-              </w:rPr>
-              <w:t>19</w:t>
+              <w:t xml:space="preserve">14 </w:t>
+            </w:r>
+          </w:p>
+        </w:tc>
+        <w:tc>
+          <w:tcPr>
+            <w:tcW w:w="0" w:type="auto"/>
+            <w:tcBorders>
+              <w:top w:val="single" w:color="000000" w:sz="2" w:space="0"/>
+              <w:left w:val="single" w:color="000000" w:sz="2" w:space="0"/>
+              <w:bottom w:val="single" w:color="000000" w:sz="2" w:space="0"/>
+              <w:right w:val="single" w:color="000000" w:sz="2" w:space="0"/>
+            </w:tcBorders>
+            <w:shd w:val="clear" w:color="auto" w:fill="auto"/>
+            <w:noWrap/>
+            <w:vAlign w:val="center"/>
+          </w:tcPr>
+          <w:p>
+            <w:pPr>
+              <w:keepNext w:val="0"/>
+              <w:keepLines w:val="0"/>
+              <w:widowControl/>
+              <w:suppressLineNumbers w:val="0"/>
+              <w:jc w:val="center"/>
+              <w:textAlignment w:val="center"/>
+              <w:rPr>
+                <w:rFonts w:hint="default" w:ascii="Calibri" w:hAnsi="Calibri" w:cs="Calibri"/>
+                <w:i w:val="0"/>
+                <w:iCs w:val="0"/>
+                <w:color w:val="000000"/>
+                <w:u w:val="none"/>
+              </w:rPr>
+            </w:pPr>
+            <w:r>
+              <w:rPr>
+                <w:rFonts w:hint="default" w:ascii="Calibri" w:hAnsi="Calibri" w:eastAsia="SimSun" w:cs="Calibri"/>
+                <w:i w:val="0"/>
+                <w:iCs w:val="0"/>
+                <w:color w:val="000000"/>
+                <w:kern w:val="0"/>
+                <w:sz w:val="24"/>
+                <w:szCs w:val="24"/>
+                <w:u w:val="none"/>
+                <w:lang w:val="en-US" w:eastAsia="zh-CN" w:bidi="ar"/>
+              </w:rPr>
+              <w:t xml:space="preserve">10 </w:t>
+            </w:r>
+          </w:p>
+        </w:tc>
+        <w:tc>
+          <w:tcPr>
+            <w:tcW w:w="0" w:type="auto"/>
+            <w:tcBorders>
+              <w:top w:val="single" w:color="000000" w:sz="2" w:space="0"/>
+              <w:left w:val="single" w:color="000000" w:sz="2" w:space="0"/>
+              <w:bottom w:val="single" w:color="000000" w:sz="2" w:space="0"/>
+              <w:right w:val="single" w:color="000000" w:sz="2" w:space="0"/>
+            </w:tcBorders>
+            <w:shd w:val="clear" w:color="auto" w:fill="auto"/>
+            <w:noWrap/>
+            <w:vAlign w:val="center"/>
+          </w:tcPr>
+          <w:p>
+            <w:pPr>
+              <w:keepNext w:val="0"/>
+              <w:keepLines w:val="0"/>
+              <w:widowControl/>
+              <w:suppressLineNumbers w:val="0"/>
+              <w:jc w:val="center"/>
+              <w:textAlignment w:val="center"/>
+              <w:rPr>
+                <w:rFonts w:hint="default" w:ascii="Calibri" w:hAnsi="Calibri" w:cs="Calibri"/>
+                <w:i w:val="0"/>
+                <w:iCs w:val="0"/>
+                <w:color w:val="000000"/>
+                <w:u w:val="none"/>
+              </w:rPr>
+            </w:pPr>
+            <w:r>
+              <w:rPr>
+                <w:rFonts w:hint="default" w:ascii="Calibri" w:hAnsi="Calibri" w:eastAsia="SimSun" w:cs="Calibri"/>
+                <w:i w:val="0"/>
+                <w:iCs w:val="0"/>
+                <w:color w:val="000000"/>
+                <w:kern w:val="0"/>
+                <w:sz w:val="24"/>
+                <w:szCs w:val="24"/>
+                <w:u w:val="none"/>
+                <w:lang w:val="en-US" w:eastAsia="zh-CN" w:bidi="ar"/>
+              </w:rPr>
+              <w:t xml:space="preserve">20 </w:t>
             </w:r>
           </w:p>
         </w:tc>
@@ -919,7 +1474,7 @@
                 <w:u w:val="none"/>
                 <w:lang w:val="en-US" w:eastAsia="zh-CN" w:bidi="ar"/>
               </w:rPr>
-              <w:t>5</w:t>
+              <w:t xml:space="preserve">4 </w:t>
             </w:r>
           </w:p>
         </w:tc>
@@ -943,7 +1498,7 @@
           </w:tblCellMar>
         </w:tblPrEx>
         <w:trPr>
-          <w:trHeight w:val="220" w:hRule="atLeast"/>
+          <w:trHeight w:val="240" w:hRule="atLeast"/>
           <w:jc w:val="center"/>
         </w:trPr>
         <w:tc>
@@ -1032,636 +1587,142 @@
                 <w:u w:val="none"/>
                 <w:lang w:val="en-US" w:eastAsia="zh-CN" w:bidi="ar"/>
               </w:rPr>
-              <w:t>28</w:t>
-            </w:r>
-          </w:p>
-        </w:tc>
-        <w:tc>
-          <w:tcPr>
-            <w:tcW w:w="0" w:type="auto"/>
-            <w:tcBorders>
-              <w:top w:val="single" w:color="000000" w:sz="2" w:space="0"/>
-              <w:left w:val="single" w:color="000000" w:sz="2" w:space="0"/>
-              <w:bottom w:val="single" w:color="000000" w:sz="2" w:space="0"/>
-              <w:right w:val="single" w:color="000000" w:sz="2" w:space="0"/>
-            </w:tcBorders>
-            <w:shd w:val="clear" w:color="auto" w:fill="auto"/>
-            <w:noWrap/>
-            <w:vAlign w:val="center"/>
-          </w:tcPr>
-          <w:p>
-            <w:pPr>
-              <w:keepNext w:val="0"/>
-              <w:keepLines w:val="0"/>
-              <w:widowControl/>
-              <w:suppressLineNumbers w:val="0"/>
-              <w:jc w:val="center"/>
-              <w:textAlignment w:val="center"/>
-              <w:rPr>
-                <w:rFonts w:hint="default" w:ascii="Calibri" w:hAnsi="Calibri" w:cs="Calibri"/>
-                <w:i w:val="0"/>
-                <w:iCs w:val="0"/>
-                <w:color w:val="000000"/>
-                <w:u w:val="none"/>
-              </w:rPr>
-            </w:pPr>
-            <w:r>
-              <w:rPr>
-                <w:rFonts w:hint="default" w:ascii="Calibri" w:hAnsi="Calibri" w:eastAsia="SimSun" w:cs="Calibri"/>
-                <w:i w:val="0"/>
-                <w:iCs w:val="0"/>
-                <w:color w:val="000000"/>
-                <w:kern w:val="0"/>
-                <w:sz w:val="24"/>
-                <w:szCs w:val="24"/>
-                <w:u w:val="none"/>
-                <w:lang w:val="en-US" w:eastAsia="zh-CN" w:bidi="ar"/>
-              </w:rPr>
-              <w:t>20</w:t>
-            </w:r>
-          </w:p>
-        </w:tc>
-        <w:tc>
-          <w:tcPr>
-            <w:tcW w:w="0" w:type="auto"/>
-            <w:tcBorders>
-              <w:top w:val="single" w:color="000000" w:sz="2" w:space="0"/>
-              <w:left w:val="single" w:color="000000" w:sz="2" w:space="0"/>
-              <w:bottom w:val="single" w:color="000000" w:sz="2" w:space="0"/>
-              <w:right w:val="single" w:color="000000" w:sz="2" w:space="0"/>
-            </w:tcBorders>
-            <w:shd w:val="clear" w:color="auto" w:fill="auto"/>
-            <w:noWrap/>
-            <w:vAlign w:val="center"/>
-          </w:tcPr>
-          <w:p>
-            <w:pPr>
-              <w:keepNext w:val="0"/>
-              <w:keepLines w:val="0"/>
-              <w:widowControl/>
-              <w:suppressLineNumbers w:val="0"/>
-              <w:jc w:val="center"/>
-              <w:textAlignment w:val="center"/>
-              <w:rPr>
-                <w:rFonts w:hint="default" w:ascii="Calibri" w:hAnsi="Calibri" w:cs="Calibri"/>
-                <w:i w:val="0"/>
-                <w:iCs w:val="0"/>
-                <w:color w:val="000000"/>
-                <w:u w:val="none"/>
-              </w:rPr>
-            </w:pPr>
-            <w:r>
-              <w:rPr>
-                <w:rFonts w:hint="default" w:ascii="Calibri" w:hAnsi="Calibri" w:eastAsia="SimSun" w:cs="Calibri"/>
-                <w:i w:val="0"/>
-                <w:iCs w:val="0"/>
-                <w:color w:val="000000"/>
-                <w:kern w:val="0"/>
-                <w:sz w:val="24"/>
-                <w:szCs w:val="24"/>
-                <w:u w:val="none"/>
-                <w:lang w:val="en-US" w:eastAsia="zh-CN" w:bidi="ar"/>
-              </w:rPr>
-              <w:t>33</w:t>
-            </w:r>
-          </w:p>
-        </w:tc>
-        <w:tc>
-          <w:tcPr>
-            <w:tcW w:w="0" w:type="auto"/>
-            <w:tcBorders>
-              <w:top w:val="single" w:color="000000" w:sz="2" w:space="0"/>
-              <w:left w:val="single" w:color="000000" w:sz="2" w:space="0"/>
-              <w:bottom w:val="single" w:color="000000" w:sz="2" w:space="0"/>
-              <w:right w:val="single" w:color="000000" w:sz="2" w:space="0"/>
-            </w:tcBorders>
-            <w:shd w:val="clear" w:color="auto" w:fill="auto"/>
-            <w:noWrap/>
-            <w:vAlign w:val="center"/>
-          </w:tcPr>
-          <w:p>
-            <w:pPr>
-              <w:keepNext w:val="0"/>
-              <w:keepLines w:val="0"/>
-              <w:widowControl/>
-              <w:suppressLineNumbers w:val="0"/>
-              <w:jc w:val="center"/>
-              <w:textAlignment w:val="center"/>
-              <w:rPr>
-                <w:rFonts w:hint="default" w:ascii="Calibri" w:hAnsi="Calibri" w:cs="Calibri"/>
-                <w:i w:val="0"/>
-                <w:iCs w:val="0"/>
-                <w:color w:val="000000"/>
-                <w:u w:val="none"/>
-              </w:rPr>
-            </w:pPr>
-            <w:r>
-              <w:rPr>
-                <w:rFonts w:hint="default" w:ascii="Calibri" w:hAnsi="Calibri" w:eastAsia="SimSun" w:cs="Calibri"/>
-                <w:i w:val="0"/>
-                <w:iCs w:val="0"/>
-                <w:color w:val="000000"/>
-                <w:kern w:val="0"/>
-                <w:sz w:val="24"/>
-                <w:szCs w:val="24"/>
-                <w:u w:val="none"/>
-                <w:lang w:val="en-US" w:eastAsia="zh-CN" w:bidi="ar"/>
-              </w:rPr>
-              <w:t>7</w:t>
-            </w:r>
-          </w:p>
-        </w:tc>
-      </w:tr>
-      <w:tr>
-        <w:tblPrEx>
-          <w:tblBorders>
-            <w:top w:val="none" w:color="auto" w:sz="0" w:space="0"/>
-            <w:left w:val="none" w:color="auto" w:sz="0" w:space="0"/>
-            <w:bottom w:val="none" w:color="auto" w:sz="0" w:space="0"/>
-            <w:right w:val="none" w:color="auto" w:sz="0" w:space="0"/>
-            <w:insideH w:val="none" w:color="auto" w:sz="0" w:space="0"/>
-            <w:insideV w:val="none" w:color="auto" w:sz="0" w:space="0"/>
-          </w:tblBorders>
-          <w:tblCellMar>
-            <w:top w:w="0" w:type="dxa"/>
-            <w:left w:w="108" w:type="dxa"/>
-            <w:bottom w:w="0" w:type="dxa"/>
-            <w:right w:w="108" w:type="dxa"/>
-          </w:tblCellMar>
-        </w:tblPrEx>
-        <w:trPr>
-          <w:trHeight w:val="220" w:hRule="atLeast"/>
-          <w:jc w:val="center"/>
-        </w:trPr>
-        <w:tc>
-          <w:tcPr>
-            <w:tcW w:w="0" w:type="auto"/>
-            <w:tcBorders>
-              <w:top w:val="single" w:color="000000" w:sz="2" w:space="0"/>
-              <w:left w:val="single" w:color="000000" w:sz="2" w:space="0"/>
-              <w:bottom w:val="single" w:color="000000" w:sz="2" w:space="0"/>
-              <w:right w:val="single" w:color="000000" w:sz="2" w:space="0"/>
-            </w:tcBorders>
-            <w:shd w:val="clear" w:color="auto" w:fill="auto"/>
-            <w:noWrap/>
-            <w:vAlign w:val="center"/>
-          </w:tcPr>
-          <w:p>
-            <w:pPr>
-              <w:keepNext w:val="0"/>
-              <w:keepLines w:val="0"/>
-              <w:widowControl/>
-              <w:suppressLineNumbers w:val="0"/>
-              <w:jc w:val="center"/>
-              <w:textAlignment w:val="center"/>
-              <w:rPr>
-                <w:rFonts w:hint="default" w:ascii="Calibri" w:hAnsi="Calibri" w:cs="Calibri"/>
-                <w:i w:val="0"/>
-                <w:iCs w:val="0"/>
-                <w:color w:val="000000"/>
-                <w:u w:val="none"/>
-              </w:rPr>
-            </w:pPr>
-            <w:r>
-              <w:rPr>
-                <w:rFonts w:hint="default" w:ascii="Calibri" w:hAnsi="Calibri" w:eastAsia="SimSun" w:cs="Calibri"/>
-                <w:i w:val="0"/>
-                <w:iCs w:val="0"/>
-                <w:color w:val="000000"/>
-                <w:kern w:val="0"/>
-                <w:sz w:val="24"/>
-                <w:szCs w:val="24"/>
-                <w:u w:val="none"/>
-                <w:lang w:val="en-US" w:eastAsia="zh-CN" w:bidi="ar"/>
-              </w:rPr>
-              <w:t>2-OPT</w:t>
-            </w:r>
-          </w:p>
-        </w:tc>
-        <w:tc>
-          <w:tcPr>
-            <w:tcW w:w="0" w:type="auto"/>
-            <w:tcBorders>
-              <w:top w:val="single" w:color="000000" w:sz="2" w:space="0"/>
-              <w:left w:val="single" w:color="000000" w:sz="2" w:space="0"/>
-              <w:bottom w:val="single" w:color="000000" w:sz="2" w:space="0"/>
-              <w:right w:val="single" w:color="000000" w:sz="2" w:space="0"/>
-            </w:tcBorders>
-            <w:shd w:val="clear" w:color="auto" w:fill="auto"/>
-            <w:noWrap/>
-            <w:vAlign w:val="center"/>
-          </w:tcPr>
-          <w:p>
-            <w:pPr>
-              <w:keepNext w:val="0"/>
-              <w:keepLines w:val="0"/>
-              <w:widowControl/>
-              <w:suppressLineNumbers w:val="0"/>
-              <w:jc w:val="center"/>
-              <w:textAlignment w:val="center"/>
-              <w:rPr>
-                <w:rFonts w:hint="default" w:ascii="Calibri" w:hAnsi="Calibri" w:cs="Calibri"/>
-                <w:i w:val="0"/>
-                <w:iCs w:val="0"/>
-                <w:color w:val="000000"/>
-                <w:u w:val="none"/>
-              </w:rPr>
-            </w:pPr>
-            <w:r>
-              <w:rPr>
-                <w:rFonts w:hint="default" w:ascii="Calibri" w:hAnsi="Calibri" w:eastAsia="SimSun" w:cs="Calibri"/>
-                <w:i w:val="0"/>
-                <w:iCs w:val="0"/>
-                <w:color w:val="000000"/>
-                <w:kern w:val="0"/>
-                <w:sz w:val="24"/>
-                <w:szCs w:val="24"/>
-                <w:u w:val="none"/>
-                <w:lang w:val="en-US" w:eastAsia="zh-CN" w:bidi="ar"/>
-              </w:rPr>
-              <w:t>33</w:t>
-            </w:r>
-          </w:p>
-        </w:tc>
-        <w:tc>
-          <w:tcPr>
-            <w:tcW w:w="0" w:type="auto"/>
-            <w:tcBorders>
-              <w:top w:val="single" w:color="000000" w:sz="2" w:space="0"/>
-              <w:left w:val="single" w:color="000000" w:sz="2" w:space="0"/>
-              <w:bottom w:val="single" w:color="000000" w:sz="2" w:space="0"/>
-              <w:right w:val="single" w:color="000000" w:sz="2" w:space="0"/>
-            </w:tcBorders>
-            <w:shd w:val="clear" w:color="auto" w:fill="auto"/>
-            <w:noWrap/>
-            <w:vAlign w:val="center"/>
-          </w:tcPr>
-          <w:p>
-            <w:pPr>
-              <w:keepNext w:val="0"/>
-              <w:keepLines w:val="0"/>
-              <w:widowControl/>
-              <w:suppressLineNumbers w:val="0"/>
-              <w:jc w:val="center"/>
-              <w:textAlignment w:val="center"/>
-              <w:rPr>
-                <w:rFonts w:hint="default" w:ascii="Calibri" w:hAnsi="Calibri" w:cs="Calibri"/>
-                <w:i w:val="0"/>
-                <w:iCs w:val="0"/>
-                <w:color w:val="000000"/>
-                <w:u w:val="none"/>
-              </w:rPr>
-            </w:pPr>
-            <w:r>
-              <w:rPr>
-                <w:rFonts w:hint="default" w:ascii="Calibri" w:hAnsi="Calibri" w:eastAsia="SimSun" w:cs="Calibri"/>
-                <w:i w:val="0"/>
-                <w:iCs w:val="0"/>
-                <w:color w:val="000000"/>
-                <w:kern w:val="0"/>
-                <w:sz w:val="24"/>
-                <w:szCs w:val="24"/>
-                <w:u w:val="none"/>
-                <w:lang w:val="en-US" w:eastAsia="zh-CN" w:bidi="ar"/>
-              </w:rPr>
-              <w:t>15</w:t>
-            </w:r>
-          </w:p>
-        </w:tc>
-        <w:tc>
-          <w:tcPr>
-            <w:tcW w:w="0" w:type="auto"/>
-            <w:tcBorders>
-              <w:top w:val="single" w:color="000000" w:sz="2" w:space="0"/>
-              <w:left w:val="single" w:color="000000" w:sz="2" w:space="0"/>
-              <w:bottom w:val="single" w:color="000000" w:sz="2" w:space="0"/>
-              <w:right w:val="single" w:color="000000" w:sz="2" w:space="0"/>
-            </w:tcBorders>
-            <w:shd w:val="clear" w:color="auto" w:fill="auto"/>
-            <w:noWrap/>
-            <w:vAlign w:val="center"/>
-          </w:tcPr>
-          <w:p>
-            <w:pPr>
-              <w:keepNext w:val="0"/>
-              <w:keepLines w:val="0"/>
-              <w:widowControl/>
-              <w:suppressLineNumbers w:val="0"/>
-              <w:jc w:val="center"/>
-              <w:textAlignment w:val="center"/>
-              <w:rPr>
-                <w:rFonts w:hint="default" w:ascii="Calibri" w:hAnsi="Calibri" w:cs="Calibri"/>
-                <w:i w:val="0"/>
-                <w:iCs w:val="0"/>
-                <w:color w:val="000000"/>
-                <w:u w:val="none"/>
-              </w:rPr>
-            </w:pPr>
-            <w:r>
-              <w:rPr>
-                <w:rFonts w:hint="default" w:ascii="Calibri" w:hAnsi="Calibri" w:eastAsia="SimSun" w:cs="Calibri"/>
-                <w:i w:val="0"/>
-                <w:iCs w:val="0"/>
-                <w:color w:val="000000"/>
-                <w:kern w:val="0"/>
-                <w:sz w:val="24"/>
-                <w:szCs w:val="24"/>
-                <w:u w:val="none"/>
-                <w:lang w:val="en-US" w:eastAsia="zh-CN" w:bidi="ar"/>
-              </w:rPr>
-              <w:t>24</w:t>
-            </w:r>
-          </w:p>
-        </w:tc>
-        <w:tc>
-          <w:tcPr>
-            <w:tcW w:w="0" w:type="auto"/>
-            <w:tcBorders>
-              <w:top w:val="single" w:color="000000" w:sz="2" w:space="0"/>
-              <w:left w:val="single" w:color="000000" w:sz="2" w:space="0"/>
-              <w:bottom w:val="single" w:color="000000" w:sz="2" w:space="0"/>
-              <w:right w:val="single" w:color="000000" w:sz="2" w:space="0"/>
-            </w:tcBorders>
-            <w:shd w:val="clear" w:color="auto" w:fill="auto"/>
-            <w:noWrap/>
-            <w:vAlign w:val="center"/>
-          </w:tcPr>
-          <w:p>
-            <w:pPr>
-              <w:keepNext w:val="0"/>
-              <w:keepLines w:val="0"/>
-              <w:widowControl/>
-              <w:suppressLineNumbers w:val="0"/>
-              <w:jc w:val="center"/>
-              <w:textAlignment w:val="center"/>
-              <w:rPr>
-                <w:rFonts w:hint="default" w:ascii="Calibri" w:hAnsi="Calibri" w:cs="Calibri"/>
-                <w:i w:val="0"/>
-                <w:iCs w:val="0"/>
-                <w:color w:val="000000"/>
-                <w:u w:val="none"/>
-              </w:rPr>
-            </w:pPr>
-            <w:r>
-              <w:rPr>
-                <w:rFonts w:hint="default" w:ascii="Calibri" w:hAnsi="Calibri" w:eastAsia="SimSun" w:cs="Calibri"/>
-                <w:i w:val="0"/>
-                <w:iCs w:val="0"/>
-                <w:color w:val="000000"/>
-                <w:kern w:val="0"/>
-                <w:sz w:val="24"/>
-                <w:szCs w:val="24"/>
-                <w:u w:val="none"/>
-                <w:lang w:val="en-US" w:eastAsia="zh-CN" w:bidi="ar"/>
-              </w:rPr>
-              <w:t>8</w:t>
-            </w:r>
-          </w:p>
-        </w:tc>
-      </w:tr>
-      <w:tr>
-        <w:tblPrEx>
-          <w:tblBorders>
-            <w:top w:val="none" w:color="auto" w:sz="0" w:space="0"/>
-            <w:left w:val="none" w:color="auto" w:sz="0" w:space="0"/>
-            <w:bottom w:val="none" w:color="auto" w:sz="0" w:space="0"/>
-            <w:right w:val="none" w:color="auto" w:sz="0" w:space="0"/>
-            <w:insideH w:val="none" w:color="auto" w:sz="0" w:space="0"/>
-            <w:insideV w:val="none" w:color="auto" w:sz="0" w:space="0"/>
-          </w:tblBorders>
-          <w:tblCellMar>
-            <w:top w:w="0" w:type="dxa"/>
-            <w:left w:w="108" w:type="dxa"/>
-            <w:bottom w:w="0" w:type="dxa"/>
-            <w:right w:w="108" w:type="dxa"/>
-          </w:tblCellMar>
-        </w:tblPrEx>
-        <w:trPr>
-          <w:trHeight w:val="220" w:hRule="atLeast"/>
-          <w:jc w:val="center"/>
-        </w:trPr>
-        <w:tc>
-          <w:tcPr>
-            <w:tcW w:w="0" w:type="auto"/>
-            <w:tcBorders>
-              <w:top w:val="single" w:color="000000" w:sz="2" w:space="0"/>
-              <w:left w:val="single" w:color="000000" w:sz="2" w:space="0"/>
-              <w:bottom w:val="single" w:color="000000" w:sz="2" w:space="0"/>
-              <w:right w:val="single" w:color="000000" w:sz="2" w:space="0"/>
-            </w:tcBorders>
-            <w:shd w:val="clear" w:color="auto" w:fill="auto"/>
-            <w:noWrap/>
-            <w:vAlign w:val="center"/>
-          </w:tcPr>
-          <w:p>
-            <w:pPr>
-              <w:keepNext w:val="0"/>
-              <w:keepLines w:val="0"/>
-              <w:widowControl/>
-              <w:suppressLineNumbers w:val="0"/>
-              <w:jc w:val="center"/>
-              <w:textAlignment w:val="center"/>
-              <w:rPr>
-                <w:rFonts w:hint="default" w:ascii="Calibri" w:hAnsi="Calibri" w:cs="Calibri"/>
-                <w:i w:val="0"/>
-                <w:iCs w:val="0"/>
-                <w:color w:val="000000"/>
-                <w:u w:val="none"/>
-              </w:rPr>
-            </w:pPr>
-            <w:r>
-              <w:rPr>
-                <w:rFonts w:hint="default" w:ascii="Calibri" w:hAnsi="Calibri" w:eastAsia="SimSun" w:cs="Calibri"/>
-                <w:i w:val="0"/>
-                <w:iCs w:val="0"/>
-                <w:color w:val="000000"/>
-                <w:kern w:val="0"/>
-                <w:sz w:val="24"/>
-                <w:szCs w:val="24"/>
-                <w:u w:val="none"/>
-                <w:lang w:val="en-US" w:eastAsia="zh-CN" w:bidi="ar"/>
-              </w:rPr>
-              <w:t>Add-Drop</w:t>
-            </w:r>
-          </w:p>
-        </w:tc>
-        <w:tc>
-          <w:tcPr>
-            <w:tcW w:w="0" w:type="auto"/>
-            <w:tcBorders>
-              <w:top w:val="single" w:color="000000" w:sz="2" w:space="0"/>
-              <w:left w:val="single" w:color="000000" w:sz="2" w:space="0"/>
-              <w:bottom w:val="single" w:color="000000" w:sz="2" w:space="0"/>
-              <w:right w:val="single" w:color="000000" w:sz="2" w:space="0"/>
-            </w:tcBorders>
-            <w:shd w:val="clear" w:color="auto" w:fill="auto"/>
-            <w:noWrap/>
-            <w:vAlign w:val="center"/>
-          </w:tcPr>
-          <w:p>
-            <w:pPr>
-              <w:keepNext w:val="0"/>
-              <w:keepLines w:val="0"/>
-              <w:widowControl/>
-              <w:suppressLineNumbers w:val="0"/>
-              <w:jc w:val="center"/>
-              <w:textAlignment w:val="center"/>
-              <w:rPr>
-                <w:rFonts w:hint="default" w:ascii="Calibri" w:hAnsi="Calibri" w:cs="Calibri"/>
-                <w:i w:val="0"/>
-                <w:iCs w:val="0"/>
-                <w:color w:val="000000"/>
-                <w:u w:val="none"/>
-              </w:rPr>
-            </w:pPr>
-            <w:r>
-              <w:rPr>
-                <w:rFonts w:hint="default" w:ascii="Calibri" w:hAnsi="Calibri" w:eastAsia="SimSun" w:cs="Calibri"/>
-                <w:i w:val="0"/>
-                <w:iCs w:val="0"/>
-                <w:color w:val="000000"/>
-                <w:kern w:val="0"/>
-                <w:sz w:val="24"/>
-                <w:szCs w:val="24"/>
-                <w:u w:val="none"/>
-                <w:lang w:val="en-US" w:eastAsia="zh-CN" w:bidi="ar"/>
-              </w:rPr>
-              <w:t>27</w:t>
-            </w:r>
-          </w:p>
-        </w:tc>
-        <w:tc>
-          <w:tcPr>
-            <w:tcW w:w="0" w:type="auto"/>
-            <w:tcBorders>
-              <w:top w:val="single" w:color="000000" w:sz="2" w:space="0"/>
-              <w:left w:val="single" w:color="000000" w:sz="2" w:space="0"/>
-              <w:bottom w:val="single" w:color="000000" w:sz="2" w:space="0"/>
-              <w:right w:val="single" w:color="000000" w:sz="2" w:space="0"/>
-            </w:tcBorders>
-            <w:shd w:val="clear" w:color="auto" w:fill="auto"/>
-            <w:noWrap/>
-            <w:vAlign w:val="center"/>
-          </w:tcPr>
-          <w:p>
-            <w:pPr>
-              <w:keepNext w:val="0"/>
-              <w:keepLines w:val="0"/>
-              <w:widowControl/>
-              <w:suppressLineNumbers w:val="0"/>
-              <w:jc w:val="center"/>
-              <w:textAlignment w:val="center"/>
-              <w:rPr>
-                <w:rFonts w:hint="default" w:ascii="Calibri" w:hAnsi="Calibri" w:cs="Calibri"/>
-                <w:i w:val="0"/>
-                <w:iCs w:val="0"/>
-                <w:color w:val="000000"/>
-                <w:u w:val="none"/>
-              </w:rPr>
-            </w:pPr>
-            <w:r>
-              <w:rPr>
-                <w:rFonts w:hint="default" w:ascii="Calibri" w:hAnsi="Calibri" w:eastAsia="SimSun" w:cs="Calibri"/>
-                <w:i w:val="0"/>
-                <w:iCs w:val="0"/>
-                <w:color w:val="000000"/>
-                <w:kern w:val="0"/>
-                <w:sz w:val="24"/>
-                <w:szCs w:val="24"/>
-                <w:u w:val="none"/>
-                <w:lang w:val="en-US" w:eastAsia="zh-CN" w:bidi="ar"/>
-              </w:rPr>
-              <w:t>16</w:t>
-            </w:r>
-          </w:p>
-        </w:tc>
-        <w:tc>
-          <w:tcPr>
-            <w:tcW w:w="0" w:type="auto"/>
-            <w:tcBorders>
-              <w:top w:val="single" w:color="000000" w:sz="2" w:space="0"/>
-              <w:left w:val="single" w:color="000000" w:sz="2" w:space="0"/>
-              <w:bottom w:val="single" w:color="000000" w:sz="2" w:space="0"/>
-              <w:right w:val="single" w:color="000000" w:sz="2" w:space="0"/>
-            </w:tcBorders>
-            <w:shd w:val="clear" w:color="auto" w:fill="FF0000"/>
-            <w:noWrap/>
-            <w:vAlign w:val="center"/>
-          </w:tcPr>
-          <w:p>
-            <w:pPr>
-              <w:keepNext w:val="0"/>
-              <w:keepLines w:val="0"/>
-              <w:widowControl/>
-              <w:suppressLineNumbers w:val="0"/>
-              <w:jc w:val="center"/>
-              <w:textAlignment w:val="center"/>
-              <w:rPr>
-                <w:rFonts w:hint="default" w:ascii="Calibri" w:hAnsi="Calibri" w:cs="Calibri"/>
-                <w:i w:val="0"/>
-                <w:iCs w:val="0"/>
-                <w:color w:val="000000"/>
-                <w:u w:val="none"/>
-              </w:rPr>
-            </w:pPr>
-            <w:r>
-              <w:rPr>
-                <w:rFonts w:hint="default" w:ascii="Calibri" w:hAnsi="Calibri" w:eastAsia="SimSun" w:cs="Calibri"/>
-                <w:i w:val="0"/>
-                <w:iCs w:val="0"/>
-                <w:color w:val="000000"/>
-                <w:kern w:val="0"/>
-                <w:sz w:val="24"/>
-                <w:szCs w:val="24"/>
-                <w:u w:val="none"/>
-                <w:lang w:val="en-US" w:eastAsia="zh-CN" w:bidi="ar"/>
-              </w:rPr>
-              <w:t>6</w:t>
-            </w:r>
-          </w:p>
-        </w:tc>
-        <w:tc>
-          <w:tcPr>
-            <w:tcW w:w="0" w:type="auto"/>
-            <w:tcBorders>
-              <w:top w:val="single" w:color="000000" w:sz="2" w:space="0"/>
-              <w:left w:val="single" w:color="000000" w:sz="2" w:space="0"/>
-              <w:bottom w:val="single" w:color="000000" w:sz="2" w:space="0"/>
-              <w:right w:val="single" w:color="000000" w:sz="2" w:space="0"/>
-            </w:tcBorders>
-            <w:shd w:val="clear" w:color="auto" w:fill="auto"/>
-            <w:noWrap/>
-            <w:vAlign w:val="center"/>
-          </w:tcPr>
-          <w:p>
-            <w:pPr>
-              <w:keepNext w:val="0"/>
-              <w:keepLines w:val="0"/>
-              <w:widowControl/>
-              <w:suppressLineNumbers w:val="0"/>
-              <w:jc w:val="center"/>
-              <w:textAlignment w:val="center"/>
-              <w:rPr>
-                <w:rFonts w:hint="default" w:ascii="Calibri" w:hAnsi="Calibri" w:cs="Calibri"/>
-                <w:i w:val="0"/>
-                <w:iCs w:val="0"/>
-                <w:color w:val="000000"/>
-                <w:u w:val="none"/>
-              </w:rPr>
-            </w:pPr>
-            <w:r>
-              <w:rPr>
-                <w:rFonts w:hint="default" w:ascii="Calibri" w:hAnsi="Calibri" w:eastAsia="SimSun" w:cs="Calibri"/>
-                <w:i w:val="0"/>
-                <w:iCs w:val="0"/>
-                <w:color w:val="000000"/>
-                <w:kern w:val="0"/>
-                <w:sz w:val="24"/>
-                <w:szCs w:val="24"/>
-                <w:u w:val="none"/>
-                <w:lang w:val="en-US" w:eastAsia="zh-CN" w:bidi="ar"/>
-              </w:rPr>
-              <w:t>10</w:t>
+              <w:t xml:space="preserve">19 </w:t>
+            </w:r>
+          </w:p>
+        </w:tc>
+        <w:tc>
+          <w:tcPr>
+            <w:tcW w:w="0" w:type="auto"/>
+            <w:tcBorders>
+              <w:top w:val="single" w:color="000000" w:sz="2" w:space="0"/>
+              <w:left w:val="single" w:color="000000" w:sz="2" w:space="0"/>
+              <w:bottom w:val="single" w:color="000000" w:sz="2" w:space="0"/>
+              <w:right w:val="single" w:color="000000" w:sz="2" w:space="0"/>
+            </w:tcBorders>
+            <w:shd w:val="clear" w:color="auto" w:fill="auto"/>
+            <w:noWrap/>
+            <w:vAlign w:val="center"/>
+          </w:tcPr>
+          <w:p>
+            <w:pPr>
+              <w:keepNext w:val="0"/>
+              <w:keepLines w:val="0"/>
+              <w:widowControl/>
+              <w:suppressLineNumbers w:val="0"/>
+              <w:jc w:val="center"/>
+              <w:textAlignment w:val="center"/>
+              <w:rPr>
+                <w:rFonts w:hint="default" w:ascii="Calibri" w:hAnsi="Calibri" w:cs="Calibri"/>
+                <w:i w:val="0"/>
+                <w:iCs w:val="0"/>
+                <w:color w:val="000000"/>
+                <w:u w:val="none"/>
+              </w:rPr>
+            </w:pPr>
+            <w:r>
+              <w:rPr>
+                <w:rFonts w:hint="default" w:ascii="Calibri" w:hAnsi="Calibri" w:eastAsia="SimSun" w:cs="Calibri"/>
+                <w:i w:val="0"/>
+                <w:iCs w:val="0"/>
+                <w:color w:val="000000"/>
+                <w:kern w:val="0"/>
+                <w:sz w:val="24"/>
+                <w:szCs w:val="24"/>
+                <w:u w:val="none"/>
+                <w:lang w:val="en-US" w:eastAsia="zh-CN" w:bidi="ar"/>
+              </w:rPr>
+              <w:t xml:space="preserve">20 </w:t>
+            </w:r>
+          </w:p>
+        </w:tc>
+        <w:tc>
+          <w:tcPr>
+            <w:tcW w:w="0" w:type="auto"/>
+            <w:tcBorders>
+              <w:top w:val="single" w:color="000000" w:sz="2" w:space="0"/>
+              <w:left w:val="single" w:color="000000" w:sz="2" w:space="0"/>
+              <w:bottom w:val="single" w:color="000000" w:sz="2" w:space="0"/>
+              <w:right w:val="single" w:color="000000" w:sz="2" w:space="0"/>
+            </w:tcBorders>
+            <w:shd w:val="clear" w:color="auto" w:fill="auto"/>
+            <w:noWrap/>
+            <w:vAlign w:val="center"/>
+          </w:tcPr>
+          <w:p>
+            <w:pPr>
+              <w:keepNext w:val="0"/>
+              <w:keepLines w:val="0"/>
+              <w:widowControl/>
+              <w:suppressLineNumbers w:val="0"/>
+              <w:jc w:val="center"/>
+              <w:textAlignment w:val="center"/>
+              <w:rPr>
+                <w:rFonts w:hint="default" w:ascii="Calibri" w:hAnsi="Calibri" w:cs="Calibri"/>
+                <w:i w:val="0"/>
+                <w:iCs w:val="0"/>
+                <w:color w:val="000000"/>
+                <w:u w:val="none"/>
+              </w:rPr>
+            </w:pPr>
+            <w:r>
+              <w:rPr>
+                <w:rFonts w:hint="default" w:ascii="Calibri" w:hAnsi="Calibri" w:eastAsia="SimSun" w:cs="Calibri"/>
+                <w:i w:val="0"/>
+                <w:iCs w:val="0"/>
+                <w:color w:val="000000"/>
+                <w:kern w:val="0"/>
+                <w:sz w:val="24"/>
+                <w:szCs w:val="24"/>
+                <w:u w:val="none"/>
+                <w:lang w:val="en-US" w:eastAsia="zh-CN" w:bidi="ar"/>
+              </w:rPr>
+              <w:t xml:space="preserve">28 </w:t>
+            </w:r>
+          </w:p>
+        </w:tc>
+        <w:tc>
+          <w:tcPr>
+            <w:tcW w:w="0" w:type="auto"/>
+            <w:tcBorders>
+              <w:top w:val="single" w:color="000000" w:sz="2" w:space="0"/>
+              <w:left w:val="single" w:color="000000" w:sz="2" w:space="0"/>
+              <w:bottom w:val="single" w:color="000000" w:sz="2" w:space="0"/>
+              <w:right w:val="single" w:color="000000" w:sz="2" w:space="0"/>
+            </w:tcBorders>
+            <w:shd w:val="clear" w:color="auto" w:fill="auto"/>
+            <w:noWrap/>
+            <w:vAlign w:val="center"/>
+          </w:tcPr>
+          <w:p>
+            <w:pPr>
+              <w:keepNext w:val="0"/>
+              <w:keepLines w:val="0"/>
+              <w:widowControl/>
+              <w:suppressLineNumbers w:val="0"/>
+              <w:jc w:val="center"/>
+              <w:textAlignment w:val="center"/>
+              <w:rPr>
+                <w:rFonts w:hint="default" w:ascii="Calibri" w:hAnsi="Calibri" w:cs="Calibri"/>
+                <w:i w:val="0"/>
+                <w:iCs w:val="0"/>
+                <w:color w:val="000000"/>
+                <w:u w:val="none"/>
+              </w:rPr>
+            </w:pPr>
+            <w:r>
+              <w:rPr>
+                <w:rFonts w:hint="default" w:ascii="Calibri" w:hAnsi="Calibri" w:eastAsia="SimSun" w:cs="Calibri"/>
+                <w:i w:val="0"/>
+                <w:iCs w:val="0"/>
+                <w:color w:val="000000"/>
+                <w:kern w:val="0"/>
+                <w:sz w:val="24"/>
+                <w:szCs w:val="24"/>
+                <w:u w:val="none"/>
+                <w:lang w:val="en-US" w:eastAsia="zh-CN" w:bidi="ar"/>
+              </w:rPr>
+              <w:t xml:space="preserve">7 </w:t>
             </w:r>
           </w:p>
         </w:tc>
@@ -1685,7 +1746,7 @@
           </w:tblCellMar>
         </w:tblPrEx>
         <w:trPr>
-          <w:trHeight w:val="220" w:hRule="atLeast"/>
+          <w:trHeight w:val="240" w:hRule="atLeast"/>
           <w:jc w:val="center"/>
         </w:trPr>
         <w:tc>
@@ -1729,434 +1790,187 @@
                 <w:u w:val="none"/>
                 <w:lang w:val="en-US" w:eastAsia="zh-CN" w:bidi="ar"/>
               </w:rPr>
-              <w:t>Add-Drop + troca</w:t>
-            </w:r>
-          </w:p>
-        </w:tc>
-        <w:tc>
-          <w:tcPr>
-            <w:tcW w:w="0" w:type="auto"/>
-            <w:tcBorders>
-              <w:top w:val="single" w:color="000000" w:sz="2" w:space="0"/>
-              <w:left w:val="single" w:color="000000" w:sz="2" w:space="0"/>
-              <w:bottom w:val="single" w:color="000000" w:sz="2" w:space="0"/>
-              <w:right w:val="single" w:color="000000" w:sz="2" w:space="0"/>
-            </w:tcBorders>
-            <w:shd w:val="clear" w:color="auto" w:fill="auto"/>
-            <w:noWrap/>
-            <w:vAlign w:val="center"/>
-          </w:tcPr>
-          <w:p>
-            <w:pPr>
-              <w:keepNext w:val="0"/>
-              <w:keepLines w:val="0"/>
-              <w:widowControl/>
-              <w:suppressLineNumbers w:val="0"/>
-              <w:jc w:val="center"/>
-              <w:textAlignment w:val="center"/>
-              <w:rPr>
-                <w:rFonts w:hint="default" w:ascii="Calibri" w:hAnsi="Calibri" w:cs="Calibri"/>
-                <w:i w:val="0"/>
-                <w:iCs w:val="0"/>
-                <w:color w:val="000000"/>
-                <w:u w:val="none"/>
-              </w:rPr>
-            </w:pPr>
-            <w:r>
-              <w:rPr>
-                <w:rFonts w:hint="default" w:ascii="Calibri" w:hAnsi="Calibri" w:eastAsia="SimSun" w:cs="Calibri"/>
-                <w:i w:val="0"/>
-                <w:iCs w:val="0"/>
-                <w:color w:val="000000"/>
-                <w:kern w:val="0"/>
-                <w:sz w:val="24"/>
-                <w:szCs w:val="24"/>
-                <w:u w:val="none"/>
-                <w:lang w:val="en-US" w:eastAsia="zh-CN" w:bidi="ar"/>
-              </w:rPr>
-              <w:t>-</w:t>
-            </w:r>
-          </w:p>
-        </w:tc>
-        <w:tc>
-          <w:tcPr>
-            <w:tcW w:w="0" w:type="auto"/>
-            <w:tcBorders>
-              <w:top w:val="single" w:color="000000" w:sz="2" w:space="0"/>
-              <w:left w:val="single" w:color="000000" w:sz="2" w:space="0"/>
-              <w:bottom w:val="single" w:color="000000" w:sz="2" w:space="0"/>
-              <w:right w:val="single" w:color="000000" w:sz="2" w:space="0"/>
-            </w:tcBorders>
-            <w:shd w:val="clear" w:color="auto" w:fill="auto"/>
-            <w:noWrap/>
-            <w:vAlign w:val="center"/>
-          </w:tcPr>
-          <w:p>
-            <w:pPr>
-              <w:keepNext w:val="0"/>
-              <w:keepLines w:val="0"/>
-              <w:widowControl/>
-              <w:suppressLineNumbers w:val="0"/>
-              <w:jc w:val="center"/>
-              <w:textAlignment w:val="center"/>
-              <w:rPr>
-                <w:rFonts w:hint="default" w:ascii="Calibri" w:hAnsi="Calibri" w:cs="Calibri"/>
-                <w:i w:val="0"/>
-                <w:iCs w:val="0"/>
-                <w:color w:val="000000"/>
-                <w:u w:val="none"/>
-              </w:rPr>
-            </w:pPr>
-            <w:r>
-              <w:rPr>
-                <w:rFonts w:hint="default" w:ascii="Calibri" w:hAnsi="Calibri" w:eastAsia="SimSun" w:cs="Calibri"/>
-                <w:i w:val="0"/>
-                <w:iCs w:val="0"/>
-                <w:color w:val="000000"/>
-                <w:kern w:val="0"/>
-                <w:sz w:val="24"/>
-                <w:szCs w:val="24"/>
-                <w:u w:val="none"/>
-                <w:lang w:val="en-US" w:eastAsia="zh-CN" w:bidi="ar"/>
-              </w:rPr>
-              <w:t>-</w:t>
-            </w:r>
-          </w:p>
-        </w:tc>
-        <w:tc>
-          <w:tcPr>
-            <w:tcW w:w="0" w:type="auto"/>
-            <w:tcBorders>
-              <w:top w:val="single" w:color="000000" w:sz="2" w:space="0"/>
-              <w:left w:val="single" w:color="000000" w:sz="2" w:space="0"/>
-              <w:bottom w:val="single" w:color="000000" w:sz="2" w:space="0"/>
-              <w:right w:val="single" w:color="000000" w:sz="2" w:space="0"/>
-            </w:tcBorders>
-            <w:shd w:val="clear" w:color="auto" w:fill="auto"/>
-            <w:noWrap/>
-            <w:vAlign w:val="center"/>
-          </w:tcPr>
-          <w:p>
-            <w:pPr>
-              <w:keepNext w:val="0"/>
-              <w:keepLines w:val="0"/>
-              <w:widowControl/>
-              <w:suppressLineNumbers w:val="0"/>
-              <w:jc w:val="center"/>
-              <w:textAlignment w:val="center"/>
-              <w:rPr>
-                <w:rFonts w:hint="default" w:ascii="Calibri" w:hAnsi="Calibri" w:cs="Calibri"/>
-                <w:i w:val="0"/>
-                <w:iCs w:val="0"/>
-                <w:color w:val="000000"/>
-                <w:u w:val="none"/>
-              </w:rPr>
-            </w:pPr>
-            <w:r>
-              <w:rPr>
-                <w:rFonts w:hint="default" w:ascii="Calibri" w:hAnsi="Calibri" w:eastAsia="SimSun" w:cs="Calibri"/>
-                <w:i w:val="0"/>
-                <w:iCs w:val="0"/>
-                <w:color w:val="000000"/>
-                <w:kern w:val="0"/>
-                <w:sz w:val="24"/>
-                <w:szCs w:val="24"/>
-                <w:u w:val="none"/>
-                <w:lang w:val="en-US" w:eastAsia="zh-CN" w:bidi="ar"/>
-              </w:rPr>
-              <w:t>-</w:t>
-            </w:r>
-          </w:p>
-        </w:tc>
-        <w:tc>
-          <w:tcPr>
-            <w:tcW w:w="0" w:type="auto"/>
-            <w:tcBorders>
-              <w:top w:val="single" w:color="000000" w:sz="2" w:space="0"/>
-              <w:left w:val="single" w:color="000000" w:sz="2" w:space="0"/>
-              <w:bottom w:val="single" w:color="000000" w:sz="2" w:space="0"/>
-              <w:right w:val="single" w:color="000000" w:sz="2" w:space="0"/>
-            </w:tcBorders>
-            <w:shd w:val="clear" w:color="auto" w:fill="auto"/>
-            <w:noWrap/>
-            <w:vAlign w:val="center"/>
-          </w:tcPr>
-          <w:p>
-            <w:pPr>
-              <w:keepNext w:val="0"/>
-              <w:keepLines w:val="0"/>
-              <w:widowControl/>
-              <w:suppressLineNumbers w:val="0"/>
-              <w:jc w:val="center"/>
-              <w:textAlignment w:val="center"/>
-              <w:rPr>
-                <w:rFonts w:hint="default" w:ascii="Calibri" w:hAnsi="Calibri" w:cs="Calibri"/>
-                <w:i w:val="0"/>
-                <w:iCs w:val="0"/>
-                <w:color w:val="000000"/>
-                <w:u w:val="none"/>
-              </w:rPr>
-            </w:pPr>
-            <w:r>
-              <w:rPr>
-                <w:rFonts w:hint="default" w:ascii="Calibri" w:hAnsi="Calibri" w:eastAsia="SimSun" w:cs="Calibri"/>
-                <w:i w:val="0"/>
-                <w:iCs w:val="0"/>
-                <w:color w:val="000000"/>
-                <w:kern w:val="0"/>
-                <w:sz w:val="24"/>
-                <w:szCs w:val="24"/>
-                <w:u w:val="none"/>
-                <w:lang w:val="en-US" w:eastAsia="zh-CN" w:bidi="ar"/>
-              </w:rPr>
-              <w:t>30</w:t>
-            </w:r>
-          </w:p>
-        </w:tc>
-      </w:tr>
-      <w:tr>
-        <w:tblPrEx>
-          <w:tblBorders>
-            <w:top w:val="none" w:color="auto" w:sz="0" w:space="0"/>
-            <w:left w:val="none" w:color="auto" w:sz="0" w:space="0"/>
-            <w:bottom w:val="none" w:color="auto" w:sz="0" w:space="0"/>
-            <w:right w:val="none" w:color="auto" w:sz="0" w:space="0"/>
-            <w:insideH w:val="none" w:color="auto" w:sz="0" w:space="0"/>
-            <w:insideV w:val="none" w:color="auto" w:sz="0" w:space="0"/>
-          </w:tblBorders>
-          <w:tblCellMar>
-            <w:top w:w="0" w:type="dxa"/>
-            <w:left w:w="108" w:type="dxa"/>
-            <w:bottom w:w="0" w:type="dxa"/>
-            <w:right w:w="108" w:type="dxa"/>
-          </w:tblCellMar>
-        </w:tblPrEx>
-        <w:trPr>
-          <w:trHeight w:val="220" w:hRule="atLeast"/>
-          <w:jc w:val="center"/>
-        </w:trPr>
-        <w:tc>
-          <w:tcPr>
-            <w:tcW w:w="0" w:type="auto"/>
-            <w:tcBorders>
-              <w:top w:val="single" w:color="000000" w:sz="2" w:space="0"/>
-              <w:left w:val="single" w:color="000000" w:sz="2" w:space="0"/>
-              <w:bottom w:val="single" w:color="000000" w:sz="2" w:space="0"/>
-              <w:right w:val="single" w:color="000000" w:sz="2" w:space="0"/>
-            </w:tcBorders>
-            <w:shd w:val="clear" w:color="auto" w:fill="auto"/>
-            <w:noWrap/>
-            <w:vAlign w:val="center"/>
-          </w:tcPr>
-          <w:p>
-            <w:pPr>
-              <w:keepNext w:val="0"/>
-              <w:keepLines w:val="0"/>
-              <w:widowControl/>
-              <w:suppressLineNumbers w:val="0"/>
-              <w:jc w:val="center"/>
-              <w:textAlignment w:val="center"/>
-              <w:rPr>
-                <w:rFonts w:hint="default" w:ascii="Calibri" w:hAnsi="Calibri" w:cs="Calibri"/>
-                <w:i w:val="0"/>
-                <w:iCs w:val="0"/>
-                <w:color w:val="000000"/>
-                <w:u w:val="none"/>
-              </w:rPr>
-            </w:pPr>
-            <w:r>
-              <w:rPr>
-                <w:rFonts w:hint="default" w:ascii="Calibri" w:hAnsi="Calibri" w:eastAsia="SimSun" w:cs="Calibri"/>
-                <w:i w:val="0"/>
-                <w:iCs w:val="0"/>
-                <w:color w:val="000000"/>
-                <w:kern w:val="0"/>
-                <w:sz w:val="24"/>
-                <w:szCs w:val="24"/>
-                <w:u w:val="none"/>
-                <w:lang w:val="en-US" w:eastAsia="zh-CN" w:bidi="ar"/>
-              </w:rPr>
-              <w:t>Add-Drop + inserção</w:t>
-            </w:r>
-          </w:p>
-        </w:tc>
-        <w:tc>
-          <w:tcPr>
-            <w:tcW w:w="0" w:type="auto"/>
-            <w:tcBorders>
-              <w:top w:val="single" w:color="000000" w:sz="2" w:space="0"/>
-              <w:left w:val="single" w:color="000000" w:sz="2" w:space="0"/>
-              <w:bottom w:val="single" w:color="000000" w:sz="2" w:space="0"/>
-              <w:right w:val="single" w:color="000000" w:sz="2" w:space="0"/>
-            </w:tcBorders>
-            <w:shd w:val="clear" w:color="auto" w:fill="auto"/>
-            <w:noWrap/>
-            <w:vAlign w:val="center"/>
-          </w:tcPr>
-          <w:p>
-            <w:pPr>
-              <w:keepNext w:val="0"/>
-              <w:keepLines w:val="0"/>
-              <w:widowControl/>
-              <w:suppressLineNumbers w:val="0"/>
-              <w:jc w:val="center"/>
-              <w:textAlignment w:val="center"/>
-              <w:rPr>
-                <w:rFonts w:hint="default" w:ascii="Calibri" w:hAnsi="Calibri" w:cs="Calibri"/>
-                <w:i w:val="0"/>
-                <w:iCs w:val="0"/>
-                <w:color w:val="000000"/>
-                <w:u w:val="none"/>
-              </w:rPr>
-            </w:pPr>
-            <w:r>
-              <w:rPr>
-                <w:rFonts w:hint="default" w:ascii="Calibri" w:hAnsi="Calibri" w:eastAsia="SimSun" w:cs="Calibri"/>
-                <w:i w:val="0"/>
-                <w:iCs w:val="0"/>
-                <w:color w:val="000000"/>
-                <w:kern w:val="0"/>
-                <w:sz w:val="24"/>
-                <w:szCs w:val="24"/>
-                <w:u w:val="none"/>
-                <w:lang w:val="en-US" w:eastAsia="zh-CN" w:bidi="ar"/>
-              </w:rPr>
-              <w:t>-</w:t>
-            </w:r>
-          </w:p>
-        </w:tc>
-        <w:tc>
-          <w:tcPr>
-            <w:tcW w:w="0" w:type="auto"/>
-            <w:tcBorders>
-              <w:top w:val="single" w:color="000000" w:sz="2" w:space="0"/>
-              <w:left w:val="single" w:color="000000" w:sz="2" w:space="0"/>
-              <w:bottom w:val="single" w:color="000000" w:sz="2" w:space="0"/>
-              <w:right w:val="single" w:color="000000" w:sz="2" w:space="0"/>
-            </w:tcBorders>
-            <w:shd w:val="clear" w:color="auto" w:fill="auto"/>
-            <w:noWrap/>
-            <w:vAlign w:val="center"/>
-          </w:tcPr>
-          <w:p>
-            <w:pPr>
-              <w:keepNext w:val="0"/>
-              <w:keepLines w:val="0"/>
-              <w:widowControl/>
-              <w:suppressLineNumbers w:val="0"/>
-              <w:jc w:val="center"/>
-              <w:textAlignment w:val="center"/>
-              <w:rPr>
-                <w:rFonts w:hint="default" w:ascii="Calibri" w:hAnsi="Calibri" w:cs="Calibri"/>
-                <w:i w:val="0"/>
-                <w:iCs w:val="0"/>
-                <w:color w:val="000000"/>
-                <w:u w:val="none"/>
-              </w:rPr>
-            </w:pPr>
-            <w:r>
-              <w:rPr>
-                <w:rFonts w:hint="default" w:ascii="Calibri" w:hAnsi="Calibri" w:eastAsia="SimSun" w:cs="Calibri"/>
-                <w:i w:val="0"/>
-                <w:iCs w:val="0"/>
-                <w:color w:val="000000"/>
-                <w:kern w:val="0"/>
-                <w:sz w:val="24"/>
-                <w:szCs w:val="24"/>
-                <w:u w:val="none"/>
-                <w:lang w:val="en-US" w:eastAsia="zh-CN" w:bidi="ar"/>
-              </w:rPr>
-              <w:t>-</w:t>
-            </w:r>
-          </w:p>
-        </w:tc>
-        <w:tc>
-          <w:tcPr>
-            <w:tcW w:w="0" w:type="auto"/>
-            <w:tcBorders>
-              <w:top w:val="single" w:color="000000" w:sz="2" w:space="0"/>
-              <w:left w:val="single" w:color="000000" w:sz="2" w:space="0"/>
-              <w:bottom w:val="single" w:color="000000" w:sz="2" w:space="0"/>
-              <w:right w:val="single" w:color="000000" w:sz="2" w:space="0"/>
-            </w:tcBorders>
-            <w:shd w:val="clear" w:color="auto" w:fill="auto"/>
-            <w:noWrap/>
-            <w:vAlign w:val="center"/>
-          </w:tcPr>
-          <w:p>
-            <w:pPr>
-              <w:keepNext w:val="0"/>
-              <w:keepLines w:val="0"/>
-              <w:widowControl/>
-              <w:suppressLineNumbers w:val="0"/>
-              <w:jc w:val="center"/>
-              <w:textAlignment w:val="center"/>
-              <w:rPr>
-                <w:rFonts w:hint="default" w:ascii="Calibri" w:hAnsi="Calibri" w:cs="Calibri"/>
-                <w:i w:val="0"/>
-                <w:iCs w:val="0"/>
-                <w:color w:val="000000"/>
-                <w:u w:val="none"/>
-              </w:rPr>
-            </w:pPr>
-            <w:r>
-              <w:rPr>
-                <w:rFonts w:hint="default" w:ascii="Calibri" w:hAnsi="Calibri" w:eastAsia="SimSun" w:cs="Calibri"/>
-                <w:i w:val="0"/>
-                <w:iCs w:val="0"/>
-                <w:color w:val="000000"/>
-                <w:kern w:val="0"/>
-                <w:sz w:val="24"/>
-                <w:szCs w:val="24"/>
-                <w:u w:val="none"/>
-                <w:lang w:val="en-US" w:eastAsia="zh-CN" w:bidi="ar"/>
-              </w:rPr>
-              <w:t>-</w:t>
-            </w:r>
-          </w:p>
-        </w:tc>
-        <w:tc>
-          <w:tcPr>
-            <w:tcW w:w="0" w:type="auto"/>
-            <w:tcBorders>
-              <w:top w:val="single" w:color="000000" w:sz="2" w:space="0"/>
-              <w:left w:val="single" w:color="000000" w:sz="2" w:space="0"/>
-              <w:bottom w:val="single" w:color="000000" w:sz="2" w:space="0"/>
-              <w:right w:val="single" w:color="000000" w:sz="2" w:space="0"/>
-            </w:tcBorders>
-            <w:shd w:val="clear" w:color="auto" w:fill="00B050"/>
-            <w:noWrap/>
-            <w:vAlign w:val="center"/>
-          </w:tcPr>
-          <w:p>
-            <w:pPr>
-              <w:keepNext w:val="0"/>
-              <w:keepLines w:val="0"/>
-              <w:widowControl/>
-              <w:suppressLineNumbers w:val="0"/>
-              <w:jc w:val="center"/>
-              <w:textAlignment w:val="center"/>
-              <w:rPr>
-                <w:rFonts w:hint="default" w:ascii="Calibri" w:hAnsi="Calibri" w:cs="Calibri"/>
-                <w:i w:val="0"/>
-                <w:iCs w:val="0"/>
-                <w:color w:val="000000"/>
-                <w:u w:val="none"/>
-              </w:rPr>
-            </w:pPr>
-            <w:r>
-              <w:rPr>
-                <w:rFonts w:hint="default" w:ascii="Calibri" w:hAnsi="Calibri" w:eastAsia="SimSun" w:cs="Calibri"/>
-                <w:i w:val="0"/>
-                <w:iCs w:val="0"/>
-                <w:color w:val="000000"/>
-                <w:kern w:val="0"/>
-                <w:sz w:val="24"/>
-                <w:szCs w:val="24"/>
-                <w:u w:val="none"/>
-                <w:lang w:val="en-US" w:eastAsia="zh-CN" w:bidi="ar"/>
-              </w:rPr>
-              <w:t>36</w:t>
+              <w:t>2-OPT</w:t>
+            </w:r>
+          </w:p>
+        </w:tc>
+        <w:tc>
+          <w:tcPr>
+            <w:tcW w:w="0" w:type="auto"/>
+            <w:tcBorders>
+              <w:top w:val="single" w:color="000000" w:sz="2" w:space="0"/>
+              <w:left w:val="single" w:color="000000" w:sz="2" w:space="0"/>
+              <w:bottom w:val="single" w:color="000000" w:sz="2" w:space="0"/>
+              <w:right w:val="single" w:color="000000" w:sz="2" w:space="0"/>
+            </w:tcBorders>
+            <w:shd w:val="clear" w:color="auto" w:fill="auto"/>
+            <w:noWrap/>
+            <w:vAlign w:val="center"/>
+          </w:tcPr>
+          <w:p>
+            <w:pPr>
+              <w:keepNext w:val="0"/>
+              <w:keepLines w:val="0"/>
+              <w:widowControl/>
+              <w:suppressLineNumbers w:val="0"/>
+              <w:jc w:val="center"/>
+              <w:textAlignment w:val="center"/>
+              <w:rPr>
+                <w:rFonts w:hint="default" w:ascii="Calibri" w:hAnsi="Calibri" w:cs="Calibri"/>
+                <w:i w:val="0"/>
+                <w:iCs w:val="0"/>
+                <w:color w:val="000000"/>
+                <w:u w:val="none"/>
+              </w:rPr>
+            </w:pPr>
+            <w:r>
+              <w:rPr>
+                <w:rFonts w:hint="default" w:ascii="Calibri" w:hAnsi="Calibri" w:eastAsia="SimSun" w:cs="Calibri"/>
+                <w:i w:val="0"/>
+                <w:iCs w:val="0"/>
+                <w:color w:val="000000"/>
+                <w:kern w:val="0"/>
+                <w:sz w:val="24"/>
+                <w:szCs w:val="24"/>
+                <w:u w:val="none"/>
+                <w:lang w:val="en-US" w:eastAsia="zh-CN" w:bidi="ar"/>
+              </w:rPr>
+              <w:t xml:space="preserve">19 </w:t>
+            </w:r>
+          </w:p>
+        </w:tc>
+        <w:tc>
+          <w:tcPr>
+            <w:tcW w:w="0" w:type="auto"/>
+            <w:tcBorders>
+              <w:top w:val="single" w:color="000000" w:sz="2" w:space="0"/>
+              <w:left w:val="single" w:color="000000" w:sz="2" w:space="0"/>
+              <w:bottom w:val="single" w:color="000000" w:sz="2" w:space="0"/>
+              <w:right w:val="single" w:color="000000" w:sz="2" w:space="0"/>
+            </w:tcBorders>
+            <w:shd w:val="clear" w:color="auto" w:fill="auto"/>
+            <w:noWrap/>
+            <w:vAlign w:val="center"/>
+          </w:tcPr>
+          <w:p>
+            <w:pPr>
+              <w:keepNext w:val="0"/>
+              <w:keepLines w:val="0"/>
+              <w:widowControl/>
+              <w:suppressLineNumbers w:val="0"/>
+              <w:jc w:val="center"/>
+              <w:textAlignment w:val="center"/>
+              <w:rPr>
+                <w:rFonts w:hint="default" w:ascii="Calibri" w:hAnsi="Calibri" w:cs="Calibri"/>
+                <w:i w:val="0"/>
+                <w:iCs w:val="0"/>
+                <w:color w:val="000000"/>
+                <w:u w:val="none"/>
+              </w:rPr>
+            </w:pPr>
+            <w:r>
+              <w:rPr>
+                <w:rFonts w:hint="default" w:ascii="Calibri" w:hAnsi="Calibri" w:eastAsia="SimSun" w:cs="Calibri"/>
+                <w:i w:val="0"/>
+                <w:iCs w:val="0"/>
+                <w:color w:val="000000"/>
+                <w:kern w:val="0"/>
+                <w:sz w:val="24"/>
+                <w:szCs w:val="24"/>
+                <w:u w:val="none"/>
+                <w:lang w:val="en-US" w:eastAsia="zh-CN" w:bidi="ar"/>
+              </w:rPr>
+              <w:t xml:space="preserve">14 </w:t>
+            </w:r>
+          </w:p>
+        </w:tc>
+        <w:tc>
+          <w:tcPr>
+            <w:tcW w:w="0" w:type="auto"/>
+            <w:tcBorders>
+              <w:top w:val="single" w:color="000000" w:sz="2" w:space="0"/>
+              <w:left w:val="single" w:color="000000" w:sz="2" w:space="0"/>
+              <w:bottom w:val="single" w:color="000000" w:sz="2" w:space="0"/>
+              <w:right w:val="single" w:color="000000" w:sz="2" w:space="0"/>
+            </w:tcBorders>
+            <w:shd w:val="clear" w:color="auto" w:fill="auto"/>
+            <w:noWrap/>
+            <w:vAlign w:val="center"/>
+          </w:tcPr>
+          <w:p>
+            <w:pPr>
+              <w:keepNext w:val="0"/>
+              <w:keepLines w:val="0"/>
+              <w:widowControl/>
+              <w:suppressLineNumbers w:val="0"/>
+              <w:jc w:val="center"/>
+              <w:textAlignment w:val="center"/>
+              <w:rPr>
+                <w:rFonts w:hint="default" w:ascii="Calibri" w:hAnsi="Calibri" w:cs="Calibri"/>
+                <w:i w:val="0"/>
+                <w:iCs w:val="0"/>
+                <w:color w:val="000000"/>
+                <w:u w:val="none"/>
+              </w:rPr>
+            </w:pPr>
+            <w:r>
+              <w:rPr>
+                <w:rFonts w:hint="default" w:ascii="Calibri" w:hAnsi="Calibri" w:eastAsia="SimSun" w:cs="Calibri"/>
+                <w:i w:val="0"/>
+                <w:iCs w:val="0"/>
+                <w:color w:val="000000"/>
+                <w:kern w:val="0"/>
+                <w:sz w:val="24"/>
+                <w:szCs w:val="24"/>
+                <w:u w:val="none"/>
+                <w:lang w:val="en-US" w:eastAsia="zh-CN" w:bidi="ar"/>
+              </w:rPr>
+              <w:t xml:space="preserve">22 </w:t>
+            </w:r>
+          </w:p>
+        </w:tc>
+        <w:tc>
+          <w:tcPr>
+            <w:tcW w:w="0" w:type="auto"/>
+            <w:tcBorders>
+              <w:top w:val="single" w:color="000000" w:sz="2" w:space="0"/>
+              <w:left w:val="single" w:color="000000" w:sz="2" w:space="0"/>
+              <w:bottom w:val="single" w:color="000000" w:sz="2" w:space="0"/>
+              <w:right w:val="single" w:color="000000" w:sz="2" w:space="0"/>
+            </w:tcBorders>
+            <w:shd w:val="clear" w:color="auto" w:fill="auto"/>
+            <w:noWrap/>
+            <w:vAlign w:val="center"/>
+          </w:tcPr>
+          <w:p>
+            <w:pPr>
+              <w:keepNext w:val="0"/>
+              <w:keepLines w:val="0"/>
+              <w:widowControl/>
+              <w:suppressLineNumbers w:val="0"/>
+              <w:jc w:val="center"/>
+              <w:textAlignment w:val="center"/>
+              <w:rPr>
+                <w:rFonts w:hint="default" w:ascii="Calibri" w:hAnsi="Calibri" w:cs="Calibri"/>
+                <w:i w:val="0"/>
+                <w:iCs w:val="0"/>
+                <w:color w:val="000000"/>
+                <w:u w:val="none"/>
+              </w:rPr>
+            </w:pPr>
+            <w:r>
+              <w:rPr>
+                <w:rFonts w:hint="default" w:ascii="Calibri" w:hAnsi="Calibri" w:eastAsia="SimSun" w:cs="Calibri"/>
+                <w:i w:val="0"/>
+                <w:iCs w:val="0"/>
+                <w:color w:val="000000"/>
+                <w:kern w:val="0"/>
+                <w:sz w:val="24"/>
+                <w:szCs w:val="24"/>
+                <w:u w:val="none"/>
+                <w:lang w:val="en-US" w:eastAsia="zh-CN" w:bidi="ar"/>
+              </w:rPr>
+              <w:t xml:space="preserve">7 </w:t>
             </w:r>
           </w:p>
         </w:tc>
@@ -2180,7 +1994,7 @@
           </w:tblCellMar>
         </w:tblPrEx>
         <w:trPr>
-          <w:trHeight w:val="224" w:hRule="atLeast"/>
+          <w:trHeight w:val="240" w:hRule="atLeast"/>
           <w:jc w:val="center"/>
         </w:trPr>
         <w:tc>
@@ -2224,6 +2038,748 @@
                 <w:u w:val="none"/>
                 <w:lang w:val="en-US" w:eastAsia="zh-CN" w:bidi="ar"/>
               </w:rPr>
+              <w:t>Add-Drop</w:t>
+            </w:r>
+          </w:p>
+        </w:tc>
+        <w:tc>
+          <w:tcPr>
+            <w:tcW w:w="0" w:type="auto"/>
+            <w:tcBorders>
+              <w:top w:val="single" w:color="000000" w:sz="2" w:space="0"/>
+              <w:left w:val="single" w:color="000000" w:sz="2" w:space="0"/>
+              <w:bottom w:val="single" w:color="000000" w:sz="2" w:space="0"/>
+              <w:right w:val="single" w:color="000000" w:sz="2" w:space="0"/>
+            </w:tcBorders>
+            <w:shd w:val="clear" w:color="auto" w:fill="auto"/>
+            <w:noWrap/>
+            <w:vAlign w:val="center"/>
+          </w:tcPr>
+          <w:p>
+            <w:pPr>
+              <w:keepNext w:val="0"/>
+              <w:keepLines w:val="0"/>
+              <w:widowControl/>
+              <w:suppressLineNumbers w:val="0"/>
+              <w:jc w:val="center"/>
+              <w:textAlignment w:val="center"/>
+              <w:rPr>
+                <w:rFonts w:hint="default" w:ascii="Calibri" w:hAnsi="Calibri" w:cs="Calibri"/>
+                <w:i w:val="0"/>
+                <w:iCs w:val="0"/>
+                <w:color w:val="000000"/>
+                <w:u w:val="none"/>
+              </w:rPr>
+            </w:pPr>
+            <w:r>
+              <w:rPr>
+                <w:rFonts w:hint="default" w:ascii="Calibri" w:hAnsi="Calibri" w:eastAsia="SimSun" w:cs="Calibri"/>
+                <w:i w:val="0"/>
+                <w:iCs w:val="0"/>
+                <w:color w:val="000000"/>
+                <w:kern w:val="0"/>
+                <w:sz w:val="24"/>
+                <w:szCs w:val="24"/>
+                <w:u w:val="none"/>
+                <w:lang w:val="en-US" w:eastAsia="zh-CN" w:bidi="ar"/>
+              </w:rPr>
+              <w:t xml:space="preserve">21 </w:t>
+            </w:r>
+          </w:p>
+        </w:tc>
+        <w:tc>
+          <w:tcPr>
+            <w:tcW w:w="0" w:type="auto"/>
+            <w:tcBorders>
+              <w:top w:val="single" w:color="000000" w:sz="2" w:space="0"/>
+              <w:left w:val="single" w:color="000000" w:sz="2" w:space="0"/>
+              <w:bottom w:val="single" w:color="000000" w:sz="2" w:space="0"/>
+              <w:right w:val="single" w:color="000000" w:sz="2" w:space="0"/>
+            </w:tcBorders>
+            <w:shd w:val="clear" w:color="auto" w:fill="auto"/>
+            <w:noWrap/>
+            <w:vAlign w:val="center"/>
+          </w:tcPr>
+          <w:p>
+            <w:pPr>
+              <w:keepNext w:val="0"/>
+              <w:keepLines w:val="0"/>
+              <w:widowControl/>
+              <w:suppressLineNumbers w:val="0"/>
+              <w:jc w:val="center"/>
+              <w:textAlignment w:val="center"/>
+              <w:rPr>
+                <w:rFonts w:hint="default" w:ascii="Calibri" w:hAnsi="Calibri" w:cs="Calibri"/>
+                <w:i w:val="0"/>
+                <w:iCs w:val="0"/>
+                <w:color w:val="000000"/>
+                <w:u w:val="none"/>
+              </w:rPr>
+            </w:pPr>
+            <w:r>
+              <w:rPr>
+                <w:rFonts w:hint="default" w:ascii="Calibri" w:hAnsi="Calibri" w:eastAsia="SimSun" w:cs="Calibri"/>
+                <w:i w:val="0"/>
+                <w:iCs w:val="0"/>
+                <w:color w:val="000000"/>
+                <w:kern w:val="0"/>
+                <w:sz w:val="24"/>
+                <w:szCs w:val="24"/>
+                <w:u w:val="none"/>
+                <w:lang w:val="en-US" w:eastAsia="zh-CN" w:bidi="ar"/>
+              </w:rPr>
+              <w:t xml:space="preserve">15 </w:t>
+            </w:r>
+          </w:p>
+        </w:tc>
+        <w:tc>
+          <w:tcPr>
+            <w:tcW w:w="0" w:type="auto"/>
+            <w:tcBorders>
+              <w:top w:val="single" w:color="000000" w:sz="2" w:space="0"/>
+              <w:left w:val="single" w:color="000000" w:sz="2" w:space="0"/>
+              <w:bottom w:val="single" w:color="000000" w:sz="2" w:space="0"/>
+              <w:right w:val="single" w:color="000000" w:sz="2" w:space="0"/>
+            </w:tcBorders>
+            <w:shd w:val="clear" w:color="auto" w:fill="FF0000"/>
+            <w:noWrap/>
+            <w:vAlign w:val="center"/>
+          </w:tcPr>
+          <w:p>
+            <w:pPr>
+              <w:keepNext w:val="0"/>
+              <w:keepLines w:val="0"/>
+              <w:widowControl/>
+              <w:suppressLineNumbers w:val="0"/>
+              <w:jc w:val="center"/>
+              <w:textAlignment w:val="center"/>
+              <w:rPr>
+                <w:rFonts w:hint="default" w:ascii="Calibri" w:hAnsi="Calibri" w:cs="Calibri"/>
+                <w:i w:val="0"/>
+                <w:iCs w:val="0"/>
+                <w:color w:val="000000"/>
+                <w:u w:val="none"/>
+              </w:rPr>
+            </w:pPr>
+            <w:r>
+              <w:rPr>
+                <w:rFonts w:hint="default" w:ascii="Calibri" w:hAnsi="Calibri" w:eastAsia="SimSun" w:cs="Calibri"/>
+                <w:i w:val="0"/>
+                <w:iCs w:val="0"/>
+                <w:color w:val="000000"/>
+                <w:kern w:val="0"/>
+                <w:sz w:val="24"/>
+                <w:szCs w:val="24"/>
+                <w:u w:val="none"/>
+                <w:lang w:val="en-US" w:eastAsia="zh-CN" w:bidi="ar"/>
+              </w:rPr>
+              <w:t xml:space="preserve">4 </w:t>
+            </w:r>
+          </w:p>
+        </w:tc>
+        <w:tc>
+          <w:tcPr>
+            <w:tcW w:w="0" w:type="auto"/>
+            <w:tcBorders>
+              <w:top w:val="single" w:color="000000" w:sz="2" w:space="0"/>
+              <w:left w:val="single" w:color="000000" w:sz="2" w:space="0"/>
+              <w:bottom w:val="single" w:color="000000" w:sz="2" w:space="0"/>
+              <w:right w:val="single" w:color="000000" w:sz="2" w:space="0"/>
+            </w:tcBorders>
+            <w:shd w:val="clear" w:color="auto" w:fill="auto"/>
+            <w:noWrap/>
+            <w:vAlign w:val="center"/>
+          </w:tcPr>
+          <w:p>
+            <w:pPr>
+              <w:keepNext w:val="0"/>
+              <w:keepLines w:val="0"/>
+              <w:widowControl/>
+              <w:suppressLineNumbers w:val="0"/>
+              <w:jc w:val="center"/>
+              <w:textAlignment w:val="center"/>
+              <w:rPr>
+                <w:rFonts w:hint="default" w:ascii="Calibri" w:hAnsi="Calibri" w:cs="Calibri"/>
+                <w:i w:val="0"/>
+                <w:iCs w:val="0"/>
+                <w:color w:val="000000"/>
+                <w:u w:val="none"/>
+              </w:rPr>
+            </w:pPr>
+            <w:r>
+              <w:rPr>
+                <w:rFonts w:hint="default" w:ascii="Calibri" w:hAnsi="Calibri" w:eastAsia="SimSun" w:cs="Calibri"/>
+                <w:i w:val="0"/>
+                <w:iCs w:val="0"/>
+                <w:color w:val="000000"/>
+                <w:kern w:val="0"/>
+                <w:sz w:val="24"/>
+                <w:szCs w:val="24"/>
+                <w:u w:val="none"/>
+                <w:lang w:val="en-US" w:eastAsia="zh-CN" w:bidi="ar"/>
+              </w:rPr>
+              <w:t xml:space="preserve">9 </w:t>
+            </w:r>
+          </w:p>
+        </w:tc>
+      </w:tr>
+      <w:tr>
+        <w:tblPrEx>
+          <w:tblBorders>
+            <w:top w:val="none" w:color="auto" w:sz="0" w:space="0"/>
+            <w:left w:val="none" w:color="auto" w:sz="0" w:space="0"/>
+            <w:bottom w:val="none" w:color="auto" w:sz="0" w:space="0"/>
+            <w:right w:val="none" w:color="auto" w:sz="0" w:space="0"/>
+            <w:insideH w:val="none" w:color="auto" w:sz="0" w:space="0"/>
+            <w:insideV w:val="none" w:color="auto" w:sz="0" w:space="0"/>
+          </w:tblBorders>
+          <w:shd w:val="clear" w:color="auto" w:fill="auto"/>
+          <w:tblCellMar>
+            <w:top w:w="0" w:type="dxa"/>
+            <w:left w:w="108" w:type="dxa"/>
+            <w:bottom w:w="0" w:type="dxa"/>
+            <w:right w:w="108" w:type="dxa"/>
+          </w:tblCellMar>
+        </w:tblPrEx>
+        <w:trPr>
+          <w:trHeight w:val="240" w:hRule="atLeast"/>
+          <w:jc w:val="center"/>
+        </w:trPr>
+        <w:tc>
+          <w:tcPr>
+            <w:tcW w:w="0" w:type="auto"/>
+            <w:tcBorders>
+              <w:top w:val="single" w:color="000000" w:sz="2" w:space="0"/>
+              <w:left w:val="single" w:color="000000" w:sz="2" w:space="0"/>
+              <w:bottom w:val="single" w:color="000000" w:sz="2" w:space="0"/>
+              <w:right w:val="single" w:color="000000" w:sz="2" w:space="0"/>
+            </w:tcBorders>
+            <w:shd w:val="clear" w:color="auto" w:fill="auto"/>
+            <w:noWrap/>
+            <w:vAlign w:val="center"/>
+          </w:tcPr>
+          <w:p>
+            <w:pPr>
+              <w:keepNext w:val="0"/>
+              <w:keepLines w:val="0"/>
+              <w:widowControl/>
+              <w:suppressLineNumbers w:val="0"/>
+              <w:jc w:val="center"/>
+              <w:textAlignment w:val="center"/>
+              <w:rPr>
+                <w:rFonts w:hint="default" w:ascii="Calibri" w:hAnsi="Calibri" w:cs="Calibri"/>
+                <w:i w:val="0"/>
+                <w:iCs w:val="0"/>
+                <w:color w:val="000000"/>
+                <w:u w:val="none"/>
+              </w:rPr>
+            </w:pPr>
+            <w:r>
+              <w:rPr>
+                <w:rFonts w:hint="default" w:ascii="Calibri" w:hAnsi="Calibri" w:eastAsia="SimSun" w:cs="Calibri"/>
+                <w:i w:val="0"/>
+                <w:iCs w:val="0"/>
+                <w:color w:val="000000"/>
+                <w:kern w:val="0"/>
+                <w:sz w:val="24"/>
+                <w:szCs w:val="24"/>
+                <w:u w:val="none"/>
+                <w:lang w:val="en-US" w:eastAsia="zh-CN" w:bidi="ar"/>
+              </w:rPr>
+              <w:t>Add-Drop + troca</w:t>
+            </w:r>
+          </w:p>
+        </w:tc>
+        <w:tc>
+          <w:tcPr>
+            <w:tcW w:w="0" w:type="auto"/>
+            <w:tcBorders>
+              <w:top w:val="single" w:color="000000" w:sz="2" w:space="0"/>
+              <w:left w:val="single" w:color="000000" w:sz="2" w:space="0"/>
+              <w:bottom w:val="single" w:color="000000" w:sz="2" w:space="0"/>
+              <w:right w:val="single" w:color="000000" w:sz="2" w:space="0"/>
+            </w:tcBorders>
+            <w:shd w:val="clear" w:color="auto" w:fill="auto"/>
+            <w:noWrap/>
+            <w:vAlign w:val="center"/>
+          </w:tcPr>
+          <w:p>
+            <w:pPr>
+              <w:keepNext w:val="0"/>
+              <w:keepLines w:val="0"/>
+              <w:widowControl/>
+              <w:suppressLineNumbers w:val="0"/>
+              <w:jc w:val="center"/>
+              <w:textAlignment w:val="center"/>
+              <w:rPr>
+                <w:rFonts w:hint="default" w:ascii="Calibri" w:hAnsi="Calibri" w:cs="Calibri"/>
+                <w:i w:val="0"/>
+                <w:iCs w:val="0"/>
+                <w:color w:val="000000"/>
+                <w:u w:val="none"/>
+              </w:rPr>
+            </w:pPr>
+            <w:r>
+              <w:rPr>
+                <w:rFonts w:hint="default" w:ascii="Calibri" w:hAnsi="Calibri" w:eastAsia="SimSun" w:cs="Calibri"/>
+                <w:i w:val="0"/>
+                <w:iCs w:val="0"/>
+                <w:color w:val="000000"/>
+                <w:kern w:val="0"/>
+                <w:sz w:val="24"/>
+                <w:szCs w:val="24"/>
+                <w:u w:val="none"/>
+                <w:lang w:val="en-US" w:eastAsia="zh-CN" w:bidi="ar"/>
+              </w:rPr>
+              <w:t xml:space="preserve">31 </w:t>
+            </w:r>
+          </w:p>
+        </w:tc>
+        <w:tc>
+          <w:tcPr>
+            <w:tcW w:w="0" w:type="auto"/>
+            <w:tcBorders>
+              <w:top w:val="single" w:color="000000" w:sz="2" w:space="0"/>
+              <w:left w:val="single" w:color="000000" w:sz="2" w:space="0"/>
+              <w:bottom w:val="single" w:color="000000" w:sz="2" w:space="0"/>
+              <w:right w:val="single" w:color="000000" w:sz="2" w:space="0"/>
+            </w:tcBorders>
+            <w:shd w:val="clear" w:color="auto" w:fill="auto"/>
+            <w:noWrap/>
+            <w:vAlign w:val="center"/>
+          </w:tcPr>
+          <w:p>
+            <w:pPr>
+              <w:keepNext w:val="0"/>
+              <w:keepLines w:val="0"/>
+              <w:widowControl/>
+              <w:suppressLineNumbers w:val="0"/>
+              <w:jc w:val="center"/>
+              <w:textAlignment w:val="center"/>
+              <w:rPr>
+                <w:rFonts w:hint="default" w:ascii="Calibri" w:hAnsi="Calibri" w:cs="Calibri"/>
+                <w:i w:val="0"/>
+                <w:iCs w:val="0"/>
+                <w:color w:val="000000"/>
+                <w:u w:val="none"/>
+              </w:rPr>
+            </w:pPr>
+            <w:r>
+              <w:rPr>
+                <w:rFonts w:hint="default" w:ascii="Calibri" w:hAnsi="Calibri" w:eastAsia="SimSun" w:cs="Calibri"/>
+                <w:i w:val="0"/>
+                <w:iCs w:val="0"/>
+                <w:color w:val="000000"/>
+                <w:kern w:val="0"/>
+                <w:sz w:val="24"/>
+                <w:szCs w:val="24"/>
+                <w:u w:val="none"/>
+                <w:lang w:val="en-US" w:eastAsia="zh-CN" w:bidi="ar"/>
+              </w:rPr>
+              <w:t>-</w:t>
+            </w:r>
+          </w:p>
+        </w:tc>
+        <w:tc>
+          <w:tcPr>
+            <w:tcW w:w="0" w:type="auto"/>
+            <w:tcBorders>
+              <w:top w:val="single" w:color="000000" w:sz="2" w:space="0"/>
+              <w:left w:val="single" w:color="000000" w:sz="2" w:space="0"/>
+              <w:bottom w:val="single" w:color="000000" w:sz="2" w:space="0"/>
+              <w:right w:val="single" w:color="000000" w:sz="2" w:space="0"/>
+            </w:tcBorders>
+            <w:shd w:val="clear" w:color="auto" w:fill="auto"/>
+            <w:noWrap/>
+            <w:vAlign w:val="center"/>
+          </w:tcPr>
+          <w:p>
+            <w:pPr>
+              <w:keepNext w:val="0"/>
+              <w:keepLines w:val="0"/>
+              <w:widowControl/>
+              <w:suppressLineNumbers w:val="0"/>
+              <w:jc w:val="center"/>
+              <w:textAlignment w:val="center"/>
+              <w:rPr>
+                <w:rFonts w:hint="default" w:ascii="Calibri" w:hAnsi="Calibri" w:cs="Calibri"/>
+                <w:i w:val="0"/>
+                <w:iCs w:val="0"/>
+                <w:color w:val="000000"/>
+                <w:u w:val="none"/>
+              </w:rPr>
+            </w:pPr>
+            <w:r>
+              <w:rPr>
+                <w:rFonts w:hint="default" w:ascii="Calibri" w:hAnsi="Calibri" w:eastAsia="SimSun" w:cs="Calibri"/>
+                <w:i w:val="0"/>
+                <w:iCs w:val="0"/>
+                <w:color w:val="000000"/>
+                <w:kern w:val="0"/>
+                <w:sz w:val="24"/>
+                <w:szCs w:val="24"/>
+                <w:u w:val="none"/>
+                <w:lang w:val="en-US" w:eastAsia="zh-CN" w:bidi="ar"/>
+              </w:rPr>
+              <w:t>-</w:t>
+            </w:r>
+          </w:p>
+        </w:tc>
+        <w:tc>
+          <w:tcPr>
+            <w:tcW w:w="0" w:type="auto"/>
+            <w:tcBorders>
+              <w:top w:val="single" w:color="000000" w:sz="2" w:space="0"/>
+              <w:left w:val="single" w:color="000000" w:sz="2" w:space="0"/>
+              <w:bottom w:val="single" w:color="000000" w:sz="2" w:space="0"/>
+              <w:right w:val="single" w:color="000000" w:sz="2" w:space="0"/>
+            </w:tcBorders>
+            <w:shd w:val="clear" w:color="auto" w:fill="auto"/>
+            <w:noWrap/>
+            <w:vAlign w:val="center"/>
+          </w:tcPr>
+          <w:p>
+            <w:pPr>
+              <w:keepNext w:val="0"/>
+              <w:keepLines w:val="0"/>
+              <w:widowControl/>
+              <w:suppressLineNumbers w:val="0"/>
+              <w:jc w:val="center"/>
+              <w:textAlignment w:val="center"/>
+              <w:rPr>
+                <w:rFonts w:hint="default" w:ascii="Calibri" w:hAnsi="Calibri" w:cs="Calibri"/>
+                <w:i w:val="0"/>
+                <w:iCs w:val="0"/>
+                <w:color w:val="000000"/>
+                <w:u w:val="none"/>
+              </w:rPr>
+            </w:pPr>
+            <w:r>
+              <w:rPr>
+                <w:rFonts w:hint="default" w:ascii="Calibri" w:hAnsi="Calibri" w:eastAsia="SimSun" w:cs="Calibri"/>
+                <w:i w:val="0"/>
+                <w:iCs w:val="0"/>
+                <w:color w:val="000000"/>
+                <w:kern w:val="0"/>
+                <w:sz w:val="24"/>
+                <w:szCs w:val="24"/>
+                <w:u w:val="none"/>
+                <w:lang w:val="en-US" w:eastAsia="zh-CN" w:bidi="ar"/>
+              </w:rPr>
+              <w:t xml:space="preserve">29 </w:t>
+            </w:r>
+          </w:p>
+        </w:tc>
+      </w:tr>
+      <w:tr>
+        <w:tblPrEx>
+          <w:tblBorders>
+            <w:top w:val="none" w:color="auto" w:sz="0" w:space="0"/>
+            <w:left w:val="none" w:color="auto" w:sz="0" w:space="0"/>
+            <w:bottom w:val="none" w:color="auto" w:sz="0" w:space="0"/>
+            <w:right w:val="none" w:color="auto" w:sz="0" w:space="0"/>
+            <w:insideH w:val="none" w:color="auto" w:sz="0" w:space="0"/>
+            <w:insideV w:val="none" w:color="auto" w:sz="0" w:space="0"/>
+          </w:tblBorders>
+          <w:tblCellMar>
+            <w:top w:w="0" w:type="dxa"/>
+            <w:left w:w="108" w:type="dxa"/>
+            <w:bottom w:w="0" w:type="dxa"/>
+            <w:right w:w="108" w:type="dxa"/>
+          </w:tblCellMar>
+        </w:tblPrEx>
+        <w:trPr>
+          <w:trHeight w:val="240" w:hRule="atLeast"/>
+          <w:jc w:val="center"/>
+        </w:trPr>
+        <w:tc>
+          <w:tcPr>
+            <w:tcW w:w="0" w:type="auto"/>
+            <w:tcBorders>
+              <w:top w:val="single" w:color="000000" w:sz="2" w:space="0"/>
+              <w:left w:val="single" w:color="000000" w:sz="2" w:space="0"/>
+              <w:bottom w:val="single" w:color="000000" w:sz="2" w:space="0"/>
+              <w:right w:val="single" w:color="000000" w:sz="2" w:space="0"/>
+            </w:tcBorders>
+            <w:shd w:val="clear" w:color="auto" w:fill="auto"/>
+            <w:noWrap/>
+            <w:vAlign w:val="center"/>
+          </w:tcPr>
+          <w:p>
+            <w:pPr>
+              <w:keepNext w:val="0"/>
+              <w:keepLines w:val="0"/>
+              <w:widowControl/>
+              <w:suppressLineNumbers w:val="0"/>
+              <w:jc w:val="center"/>
+              <w:textAlignment w:val="center"/>
+              <w:rPr>
+                <w:rFonts w:hint="default" w:ascii="Calibri" w:hAnsi="Calibri" w:cs="Calibri"/>
+                <w:i w:val="0"/>
+                <w:iCs w:val="0"/>
+                <w:color w:val="000000"/>
+                <w:u w:val="none"/>
+              </w:rPr>
+            </w:pPr>
+            <w:r>
+              <w:rPr>
+                <w:rFonts w:hint="default" w:ascii="Calibri" w:hAnsi="Calibri" w:eastAsia="SimSun" w:cs="Calibri"/>
+                <w:i w:val="0"/>
+                <w:iCs w:val="0"/>
+                <w:color w:val="000000"/>
+                <w:kern w:val="0"/>
+                <w:sz w:val="24"/>
+                <w:szCs w:val="24"/>
+                <w:u w:val="none"/>
+                <w:lang w:val="en-US" w:eastAsia="zh-CN" w:bidi="ar"/>
+              </w:rPr>
+              <w:t>Add-Drop + inserção</w:t>
+            </w:r>
+          </w:p>
+        </w:tc>
+        <w:tc>
+          <w:tcPr>
+            <w:tcW w:w="0" w:type="auto"/>
+            <w:tcBorders>
+              <w:top w:val="single" w:color="000000" w:sz="2" w:space="0"/>
+              <w:left w:val="single" w:color="000000" w:sz="2" w:space="0"/>
+              <w:bottom w:val="single" w:color="000000" w:sz="2" w:space="0"/>
+              <w:right w:val="single" w:color="000000" w:sz="2" w:space="0"/>
+            </w:tcBorders>
+            <w:shd w:val="clear" w:color="auto" w:fill="auto"/>
+            <w:noWrap/>
+            <w:vAlign w:val="center"/>
+          </w:tcPr>
+          <w:p>
+            <w:pPr>
+              <w:keepNext w:val="0"/>
+              <w:keepLines w:val="0"/>
+              <w:widowControl/>
+              <w:suppressLineNumbers w:val="0"/>
+              <w:jc w:val="center"/>
+              <w:textAlignment w:val="center"/>
+              <w:rPr>
+                <w:rFonts w:hint="default" w:ascii="Calibri" w:hAnsi="Calibri" w:cs="Calibri"/>
+                <w:i w:val="0"/>
+                <w:iCs w:val="0"/>
+                <w:color w:val="000000"/>
+                <w:u w:val="none"/>
+              </w:rPr>
+            </w:pPr>
+            <w:r>
+              <w:rPr>
+                <w:rFonts w:hint="default" w:ascii="Calibri" w:hAnsi="Calibri" w:eastAsia="SimSun" w:cs="Calibri"/>
+                <w:i w:val="0"/>
+                <w:iCs w:val="0"/>
+                <w:color w:val="000000"/>
+                <w:kern w:val="0"/>
+                <w:sz w:val="24"/>
+                <w:szCs w:val="24"/>
+                <w:u w:val="none"/>
+                <w:lang w:val="en-US" w:eastAsia="zh-CN" w:bidi="ar"/>
+              </w:rPr>
+              <w:t xml:space="preserve">35 </w:t>
+            </w:r>
+          </w:p>
+        </w:tc>
+        <w:tc>
+          <w:tcPr>
+            <w:tcW w:w="0" w:type="auto"/>
+            <w:tcBorders>
+              <w:top w:val="single" w:color="000000" w:sz="2" w:space="0"/>
+              <w:left w:val="single" w:color="000000" w:sz="2" w:space="0"/>
+              <w:bottom w:val="single" w:color="000000" w:sz="2" w:space="0"/>
+              <w:right w:val="single" w:color="000000" w:sz="2" w:space="0"/>
+            </w:tcBorders>
+            <w:shd w:val="clear" w:color="auto" w:fill="auto"/>
+            <w:noWrap/>
+            <w:vAlign w:val="center"/>
+          </w:tcPr>
+          <w:p>
+            <w:pPr>
+              <w:keepNext w:val="0"/>
+              <w:keepLines w:val="0"/>
+              <w:widowControl/>
+              <w:suppressLineNumbers w:val="0"/>
+              <w:jc w:val="center"/>
+              <w:textAlignment w:val="center"/>
+              <w:rPr>
+                <w:rFonts w:hint="default" w:ascii="Calibri" w:hAnsi="Calibri" w:cs="Calibri"/>
+                <w:i w:val="0"/>
+                <w:iCs w:val="0"/>
+                <w:color w:val="000000"/>
+                <w:u w:val="none"/>
+              </w:rPr>
+            </w:pPr>
+            <w:r>
+              <w:rPr>
+                <w:rFonts w:hint="default" w:ascii="Calibri" w:hAnsi="Calibri" w:eastAsia="SimSun" w:cs="Calibri"/>
+                <w:i w:val="0"/>
+                <w:iCs w:val="0"/>
+                <w:color w:val="000000"/>
+                <w:kern w:val="0"/>
+                <w:sz w:val="24"/>
+                <w:szCs w:val="24"/>
+                <w:u w:val="none"/>
+                <w:lang w:val="en-US" w:eastAsia="zh-CN" w:bidi="ar"/>
+              </w:rPr>
+              <w:t>-</w:t>
+            </w:r>
+          </w:p>
+        </w:tc>
+        <w:tc>
+          <w:tcPr>
+            <w:tcW w:w="0" w:type="auto"/>
+            <w:tcBorders>
+              <w:top w:val="single" w:color="000000" w:sz="2" w:space="0"/>
+              <w:left w:val="single" w:color="000000" w:sz="2" w:space="0"/>
+              <w:bottom w:val="single" w:color="000000" w:sz="2" w:space="0"/>
+              <w:right w:val="single" w:color="000000" w:sz="2" w:space="0"/>
+            </w:tcBorders>
+            <w:shd w:val="clear" w:color="auto" w:fill="auto"/>
+            <w:noWrap/>
+            <w:vAlign w:val="center"/>
+          </w:tcPr>
+          <w:p>
+            <w:pPr>
+              <w:keepNext w:val="0"/>
+              <w:keepLines w:val="0"/>
+              <w:widowControl/>
+              <w:suppressLineNumbers w:val="0"/>
+              <w:jc w:val="center"/>
+              <w:textAlignment w:val="center"/>
+              <w:rPr>
+                <w:rFonts w:hint="default" w:ascii="Calibri" w:hAnsi="Calibri" w:cs="Calibri"/>
+                <w:i w:val="0"/>
+                <w:iCs w:val="0"/>
+                <w:color w:val="000000"/>
+                <w:u w:val="none"/>
+              </w:rPr>
+            </w:pPr>
+            <w:r>
+              <w:rPr>
+                <w:rFonts w:hint="default" w:ascii="Calibri" w:hAnsi="Calibri" w:eastAsia="SimSun" w:cs="Calibri"/>
+                <w:i w:val="0"/>
+                <w:iCs w:val="0"/>
+                <w:color w:val="000000"/>
+                <w:kern w:val="0"/>
+                <w:sz w:val="24"/>
+                <w:szCs w:val="24"/>
+                <w:u w:val="none"/>
+                <w:lang w:val="en-US" w:eastAsia="zh-CN" w:bidi="ar"/>
+              </w:rPr>
+              <w:t>-</w:t>
+            </w:r>
+          </w:p>
+        </w:tc>
+        <w:tc>
+          <w:tcPr>
+            <w:tcW w:w="0" w:type="auto"/>
+            <w:tcBorders>
+              <w:top w:val="single" w:color="000000" w:sz="2" w:space="0"/>
+              <w:left w:val="single" w:color="000000" w:sz="2" w:space="0"/>
+              <w:bottom w:val="single" w:color="000000" w:sz="2" w:space="0"/>
+              <w:right w:val="single" w:color="000000" w:sz="2" w:space="0"/>
+            </w:tcBorders>
+            <w:shd w:val="clear" w:color="auto" w:fill="FFFFFF"/>
+            <w:noWrap/>
+            <w:vAlign w:val="center"/>
+          </w:tcPr>
+          <w:p>
+            <w:pPr>
+              <w:keepNext w:val="0"/>
+              <w:keepLines w:val="0"/>
+              <w:widowControl/>
+              <w:suppressLineNumbers w:val="0"/>
+              <w:jc w:val="center"/>
+              <w:textAlignment w:val="center"/>
+              <w:rPr>
+                <w:rFonts w:hint="default" w:ascii="Calibri" w:hAnsi="Calibri" w:cs="Calibri"/>
+                <w:i w:val="0"/>
+                <w:iCs w:val="0"/>
+                <w:color w:val="000000"/>
+                <w:u w:val="none"/>
+              </w:rPr>
+            </w:pPr>
+            <w:r>
+              <w:rPr>
+                <w:rFonts w:hint="default" w:ascii="Calibri" w:hAnsi="Calibri" w:eastAsia="SimSun" w:cs="Calibri"/>
+                <w:i w:val="0"/>
+                <w:iCs w:val="0"/>
+                <w:color w:val="000000"/>
+                <w:kern w:val="0"/>
+                <w:sz w:val="24"/>
+                <w:szCs w:val="24"/>
+                <w:u w:val="none"/>
+                <w:lang w:val="en-US" w:eastAsia="zh-CN" w:bidi="ar"/>
+              </w:rPr>
+              <w:t xml:space="preserve">33 </w:t>
+            </w:r>
+          </w:p>
+        </w:tc>
+      </w:tr>
+      <w:tr>
+        <w:tblPrEx>
+          <w:tblBorders>
+            <w:top w:val="none" w:color="auto" w:sz="0" w:space="0"/>
+            <w:left w:val="none" w:color="auto" w:sz="0" w:space="0"/>
+            <w:bottom w:val="none" w:color="auto" w:sz="0" w:space="0"/>
+            <w:right w:val="none" w:color="auto" w:sz="0" w:space="0"/>
+            <w:insideH w:val="none" w:color="auto" w:sz="0" w:space="0"/>
+            <w:insideV w:val="none" w:color="auto" w:sz="0" w:space="0"/>
+          </w:tblBorders>
+          <w:tblCellMar>
+            <w:top w:w="0" w:type="dxa"/>
+            <w:left w:w="108" w:type="dxa"/>
+            <w:bottom w:w="0" w:type="dxa"/>
+            <w:right w:w="108" w:type="dxa"/>
+          </w:tblCellMar>
+        </w:tblPrEx>
+        <w:trPr>
+          <w:trHeight w:val="240" w:hRule="atLeast"/>
+          <w:jc w:val="center"/>
+        </w:trPr>
+        <w:tc>
+          <w:tcPr>
+            <w:tcW w:w="0" w:type="auto"/>
+            <w:tcBorders>
+              <w:top w:val="single" w:color="000000" w:sz="2" w:space="0"/>
+              <w:left w:val="single" w:color="000000" w:sz="2" w:space="0"/>
+              <w:bottom w:val="single" w:color="000000" w:sz="2" w:space="0"/>
+              <w:right w:val="single" w:color="000000" w:sz="2" w:space="0"/>
+            </w:tcBorders>
+            <w:shd w:val="clear" w:color="auto" w:fill="auto"/>
+            <w:noWrap/>
+            <w:vAlign w:val="center"/>
+          </w:tcPr>
+          <w:p>
+            <w:pPr>
+              <w:keepNext w:val="0"/>
+              <w:keepLines w:val="0"/>
+              <w:widowControl/>
+              <w:suppressLineNumbers w:val="0"/>
+              <w:jc w:val="center"/>
+              <w:textAlignment w:val="center"/>
+              <w:rPr>
+                <w:rFonts w:hint="default" w:ascii="Calibri" w:hAnsi="Calibri" w:cs="Calibri"/>
+                <w:i w:val="0"/>
+                <w:iCs w:val="0"/>
+                <w:color w:val="000000"/>
+                <w:u w:val="none"/>
+              </w:rPr>
+            </w:pPr>
+            <w:r>
+              <w:rPr>
+                <w:rFonts w:hint="default" w:ascii="Calibri" w:hAnsi="Calibri" w:eastAsia="SimSun" w:cs="Calibri"/>
+                <w:i w:val="0"/>
+                <w:iCs w:val="0"/>
+                <w:color w:val="000000"/>
+                <w:kern w:val="0"/>
+                <w:sz w:val="24"/>
+                <w:szCs w:val="24"/>
+                <w:u w:val="none"/>
+                <w:lang w:val="en-US" w:eastAsia="zh-CN" w:bidi="ar"/>
+              </w:rPr>
               <w:t>Add-Drop + 2-OPT</w:t>
             </w:r>
           </w:p>
@@ -2237,6 +2793,51 @@
               <w:bottom w:val="single" w:color="000000" w:sz="2" w:space="0"/>
               <w:right w:val="single" w:color="000000" w:sz="2" w:space="0"/>
             </w:tcBorders>
+            <w:shd w:val="clear" w:color="auto" w:fill="00B050"/>
+            <w:noWrap/>
+            <w:vAlign w:val="center"/>
+          </w:tcPr>
+          <w:p>
+            <w:pPr>
+              <w:keepNext w:val="0"/>
+              <w:keepLines w:val="0"/>
+              <w:widowControl/>
+              <w:suppressLineNumbers w:val="0"/>
+              <w:jc w:val="center"/>
+              <w:textAlignment w:val="center"/>
+              <w:rPr>
+                <w:rFonts w:hint="default" w:ascii="Calibri" w:hAnsi="Calibri" w:cs="Calibri"/>
+                <w:i w:val="0"/>
+                <w:iCs w:val="0"/>
+                <w:color w:val="000000"/>
+                <w:u w:val="none"/>
+              </w:rPr>
+            </w:pPr>
+            <w:r>
+              <w:rPr>
+                <w:rFonts w:hint="default" w:ascii="Calibri" w:hAnsi="Calibri" w:eastAsia="SimSun" w:cs="Calibri"/>
+                <w:i w:val="0"/>
+                <w:iCs w:val="0"/>
+                <w:color w:val="000000"/>
+                <w:kern w:val="0"/>
+                <w:sz w:val="24"/>
+                <w:szCs w:val="24"/>
+                <w:u w:val="none"/>
+                <w:lang w:val="en-US" w:eastAsia="zh-CN" w:bidi="ar"/>
+              </w:rPr>
+              <w:t xml:space="preserve">77 </w:t>
+            </w:r>
+          </w:p>
+        </w:tc>
+        <w:tc>
+          <w:tcPr>
+            <w:tcW w:w="0" w:type="auto"/>
+            <w:tcBorders>
+              <w:top w:val="single" w:color="000000" w:sz="2" w:space="0"/>
+              <w:left w:val="single" w:color="000000" w:sz="2" w:space="0"/>
+              <w:bottom w:val="single" w:color="000000" w:sz="2" w:space="0"/>
+              <w:right w:val="single" w:color="000000" w:sz="2" w:space="0"/>
+            </w:tcBorders>
             <w:shd w:val="clear" w:color="auto" w:fill="auto"/>
             <w:noWrap/>
             <w:vAlign w:val="center"/>
@@ -2327,51 +2928,6 @@
               <w:bottom w:val="single" w:color="000000" w:sz="2" w:space="0"/>
               <w:right w:val="single" w:color="000000" w:sz="2" w:space="0"/>
             </w:tcBorders>
-            <w:shd w:val="clear" w:color="auto" w:fill="auto"/>
-            <w:noWrap/>
-            <w:vAlign w:val="center"/>
-          </w:tcPr>
-          <w:p>
-            <w:pPr>
-              <w:keepNext w:val="0"/>
-              <w:keepLines w:val="0"/>
-              <w:widowControl/>
-              <w:suppressLineNumbers w:val="0"/>
-              <w:jc w:val="center"/>
-              <w:textAlignment w:val="center"/>
-              <w:rPr>
-                <w:rFonts w:hint="default" w:ascii="Calibri" w:hAnsi="Calibri" w:cs="Calibri"/>
-                <w:i w:val="0"/>
-                <w:iCs w:val="0"/>
-                <w:color w:val="000000"/>
-                <w:u w:val="none"/>
-              </w:rPr>
-            </w:pPr>
-            <w:r>
-              <w:rPr>
-                <w:rFonts w:hint="default" w:ascii="Calibri" w:hAnsi="Calibri" w:eastAsia="SimSun" w:cs="Calibri"/>
-                <w:i w:val="0"/>
-                <w:iCs w:val="0"/>
-                <w:color w:val="000000"/>
-                <w:kern w:val="0"/>
-                <w:sz w:val="24"/>
-                <w:szCs w:val="24"/>
-                <w:u w:val="none"/>
-                <w:lang w:val="en-US" w:eastAsia="zh-CN" w:bidi="ar"/>
-              </w:rPr>
-              <w:t>-</w:t>
-            </w:r>
-          </w:p>
-        </w:tc>
-        <w:tc>
-          <w:tcPr>
-            <w:tcW w:w="0" w:type="auto"/>
-            <w:tcBorders>
-              <w:top w:val="single" w:color="000000" w:sz="2" w:space="0"/>
-              <w:left w:val="single" w:color="000000" w:sz="2" w:space="0"/>
-              <w:bottom w:val="single" w:color="000000" w:sz="2" w:space="0"/>
-              <w:right w:val="single" w:color="000000" w:sz="2" w:space="0"/>
-            </w:tcBorders>
             <w:shd w:val="clear" w:color="auto" w:fill="00B050"/>
             <w:noWrap/>
             <w:vAlign w:val="center"/>
@@ -2404,12 +2960,58 @@
                 <w:u w:val="none"/>
                 <w:lang w:val="en-US" w:eastAsia="zh-CN" w:bidi="ar"/>
               </w:rPr>
-              <w:t>53</w:t>
+              <w:t xml:space="preserve">48 </w:t>
             </w:r>
           </w:p>
         </w:tc>
       </w:tr>
     </w:tbl>
+    <w:p>
+      <w:pPr>
+        <w:ind w:firstLine="708" w:firstLineChars="0"/>
+        <w:jc w:val="both"/>
+        <w:rPr>
+          <w:rFonts w:hint="default" w:ascii="Arial" w:hAnsi="Arial" w:cs="Arial"/>
+          <w:sz w:val="24"/>
+          <w:szCs w:val="24"/>
+          <w:lang w:val="pt-BR"/>
+        </w:rPr>
+      </w:pPr>
+      <w:r>
+        <w:rPr>
+          <w:rFonts w:hint="default" w:ascii="Arial" w:hAnsi="Arial" w:cs="Arial"/>
+          <w:sz w:val="20"/>
+          <w:szCs w:val="20"/>
+          <w:lang w:val="pt-BR"/>
+        </w:rPr>
+        <w:t xml:space="preserve">Tabela 1.2 - </w:t>
+      </w:r>
+      <w:r>
+        <w:rPr>
+          <w:rFonts w:hint="default" w:ascii="Calibri" w:hAnsi="Calibri" w:eastAsia="SimSun" w:cs="Calibri"/>
+          <w:i w:val="0"/>
+          <w:iCs w:val="0"/>
+          <w:color w:val="000000"/>
+          <w:kern w:val="0"/>
+          <w:sz w:val="24"/>
+          <w:szCs w:val="24"/>
+          <w:u w:val="none"/>
+          <w:lang w:val="en-US" w:eastAsia="zh-CN" w:bidi="ar"/>
+        </w:rPr>
+        <w:t>Total de vezes que cada combinação apresentou o melhor resultado</w:t>
+      </w:r>
+    </w:p>
+    <w:p>
+      <w:pPr>
+        <w:jc w:val="both"/>
+        <w:rPr>
+          <w:rFonts w:hint="default" w:ascii="Arial" w:hAnsi="Arial" w:cs="Arial"/>
+          <w:sz w:val="24"/>
+          <w:szCs w:val="24"/>
+          <w:lang w:val="pt-BR"/>
+        </w:rPr>
+      </w:pPr>
+    </w:p>
     <w:p>
       <w:pPr>
         <w:jc w:val="both"/>
@@ -2558,7 +3160,32 @@
     </w:p>
     <w:p>
       <w:pPr>
+        <w:ind w:firstLine="708" w:firstLineChars="0"/>
         <w:jc w:val="both"/>
+        <w:rPr>
+          <w:rFonts w:hint="default" w:ascii="Arial" w:hAnsi="Arial" w:cs="Arial"/>
+          <w:sz w:val="24"/>
+          <w:szCs w:val="24"/>
+          <w:lang w:val="pt-BR"/>
+        </w:rPr>
+      </w:pPr>
+      <w:r>
+        <w:rPr>
+          <w:rFonts w:hint="default" w:ascii="Arial" w:hAnsi="Arial" w:cs="Arial"/>
+          <w:sz w:val="20"/>
+          <w:szCs w:val="20"/>
+          <w:lang w:val="pt-BR"/>
+        </w:rPr>
+        <w:t>Tabela 2.1 - Comparação entre o resultado original da HVMP com o menor resultado obtido utilizando de buscas locais tendo a HVMP como base.</w:t>
+      </w:r>
+    </w:p>
+    <w:p>
+      <w:pPr>
+        <w:jc w:val="both"/>
+        <w:rPr>
+          <w:rFonts w:hint="default"/>
+          <w:lang w:val="pt-BR"/>
+        </w:rPr>
       </w:pPr>
     </w:p>
     <w:p>
@@ -2608,20 +3235,7 @@
           <w:szCs w:val="24"/>
           <w:lang w:val="pt-BR"/>
         </w:rPr>
-        <w:t>Utilizando dos dados da tabela é possível também determinar a redução, em porcentagem, em cada caso, e a partir disso foi calculado a média das reduções, também em porcentagem e que resulta</w:t>
-      </w:r>
-      <w:bookmarkStart w:id="0" w:name="_GoBack"/>
-      <w:bookmarkEnd w:id="0"/>
-      <w:r>
-        <w:rPr>
-          <w:rFonts w:hint="default" w:ascii="Arial" w:hAnsi="Arial" w:cs="Arial"/>
-          <w:i w:val="0"/>
-          <w:iCs w:val="0"/>
-          <w:sz w:val="24"/>
-          <w:szCs w:val="24"/>
-          <w:lang w:val="pt-BR"/>
-        </w:rPr>
-        <w:t xml:space="preserve"> numa média de 8%, o que tratando-se de distâncias é um valor bastante considerável.</w:t>
+        <w:t>Utilizando dos dados da tabela é possível também determinar a redução, em porcentagem, em cada caso, e a partir disso foi calculado a média das reduções, também em porcentagem e que resulta numa média de 8%, o que tratando-se de distâncias é um valor bastante considerável.</w:t>
       </w:r>
     </w:p>
     <w:p>
@@ -2646,51 +3260,17 @@
           <w:szCs w:val="24"/>
           <w:lang w:val="pt-BR"/>
         </w:rPr>
-        <w:t>Dito isso, é possível notar a importância do papel das buscas locais neste trabalho, já que numa esmagadora maioria o resultado inicial, a partir da HVMP, pôde ser melhorado de forma significativa.</w:t>
-      </w:r>
-      <w:r>
-        <w:rPr>
-          <w:rFonts w:hint="default" w:ascii="Arial" w:hAnsi="Arial" w:cs="Arial"/>
-          <w:i w:val="0"/>
-          <w:iCs w:val="0"/>
-          <w:sz w:val="24"/>
-          <w:szCs w:val="24"/>
-          <w:lang w:val="pt-BR"/>
-        </w:rPr>
-        <w:br w:type="page"/>
+        <w:t>Dito isso, é possível notar a importância do papel das buscas locais neste trabalho, já que numa esmagadora maioria o resultado inicial, a partir da HVMP, pôde ser melhorado de forma significativa</w:t>
       </w:r>
     </w:p>
     <w:p>
       <w:pPr>
+        <w:ind w:firstLine="708" w:firstLineChars="0"/>
         <w:jc w:val="both"/>
         <w:rPr>
           <w:rFonts w:hint="default" w:ascii="Arial" w:hAnsi="Arial" w:cs="Arial"/>
           <w:i w:val="0"/>
           <w:iCs w:val="0"/>
-          <w:sz w:val="24"/>
-          <w:szCs w:val="24"/>
-          <w:lang w:val="pt-BR"/>
-        </w:rPr>
-      </w:pPr>
-    </w:p>
-    <w:p>
-      <w:pPr>
-        <w:jc w:val="both"/>
-        <w:rPr>
-          <w:rFonts w:hint="default" w:ascii="Arial" w:hAnsi="Arial" w:cs="Arial"/>
-          <w:i w:val="0"/>
-          <w:iCs w:val="0"/>
-          <w:sz w:val="24"/>
-          <w:szCs w:val="24"/>
-          <w:lang w:val="pt-BR"/>
-        </w:rPr>
-      </w:pPr>
-    </w:p>
-    <w:p>
-      <w:pPr>
-        <w:jc w:val="both"/>
-        <w:rPr>
-          <w:rFonts w:hint="default" w:ascii="Arial" w:hAnsi="Arial" w:cs="Arial"/>
           <w:sz w:val="24"/>
           <w:szCs w:val="24"/>
           <w:lang w:val="pt-BR"/>
@@ -2858,7 +3438,20 @@
           <w:szCs w:val="24"/>
           <w:lang w:val="pt-BR"/>
         </w:rPr>
-        <w:t>Enquanto as combinações que mais vezes apresentaram resultados iguais foram as combinações HVMP + Inserção e HIMB + Troca, ambas apresentando 15 resultados iguais, totalizando um total de 8,06% da amostra de 186 casos.</w:t>
+        <w:t>Enquanto as combinações que mais vezes apresentaram resultados iguais foram as combinações HVMP + Add-Drop + 2-OPT e HVMP + Add-Drop + Inserção</w:t>
+      </w:r>
+      <w:bookmarkStart w:id="0" w:name="_GoBack"/>
+      <w:bookmarkEnd w:id="0"/>
+      <w:r>
+        <w:rPr>
+          <w:rFonts w:hint="default" w:ascii="Arial" w:hAnsi="Arial" w:cs="Arial"/>
+          <w:i w:val="0"/>
+          <w:iCs w:val="0"/>
+          <w:sz w:val="24"/>
+          <w:szCs w:val="24"/>
+          <w:lang w:val="pt-BR"/>
+        </w:rPr>
+        <w:t>. A seguir estão as tabelas com os resultados finais desta análise.</w:t>
       </w:r>
     </w:p>
     <w:p>
@@ -2876,26 +3469,174 @@
     </w:p>
     <w:p>
       <w:pPr>
+        <w:jc w:val="center"/>
+      </w:pPr>
+      <w:r>
+        <w:drawing>
+          <wp:inline distT="0" distB="0" distL="114300" distR="114300">
+            <wp:extent cx="3686175" cy="2286000"/>
+            <wp:effectExtent l="0" t="0" r="9525" b="0"/>
+            <wp:docPr id="4" name="Imagem 1"/>
+            <wp:cNvGraphicFramePr>
+              <a:graphicFrameLocks xmlns:a="http://schemas.openxmlformats.org/drawingml/2006/main" noChangeAspect="1"/>
+            </wp:cNvGraphicFramePr>
+            <a:graphic xmlns:a="http://schemas.openxmlformats.org/drawingml/2006/main">
+              <a:graphicData uri="http://schemas.openxmlformats.org/drawingml/2006/picture">
+                <pic:pic xmlns:pic="http://schemas.openxmlformats.org/drawingml/2006/picture">
+                  <pic:nvPicPr>
+                    <pic:cNvPr id="4" name="Imagem 1"/>
+                    <pic:cNvPicPr>
+                      <a:picLocks noChangeAspect="1"/>
+                    </pic:cNvPicPr>
+                  </pic:nvPicPr>
+                  <pic:blipFill>
+                    <a:blip r:embed="rId5"/>
+                    <a:stretch>
+                      <a:fillRect/>
+                    </a:stretch>
+                  </pic:blipFill>
+                  <pic:spPr>
+                    <a:xfrm>
+                      <a:off x="0" y="0"/>
+                      <a:ext cx="3686175" cy="2286000"/>
+                    </a:xfrm>
+                    <a:prstGeom prst="rect">
+                      <a:avLst/>
+                    </a:prstGeom>
+                    <a:noFill/>
+                    <a:ln>
+                      <a:noFill/>
+                    </a:ln>
+                  </pic:spPr>
+                </pic:pic>
+              </a:graphicData>
+            </a:graphic>
+          </wp:inline>
+        </w:drawing>
+      </w:r>
+    </w:p>
+    <w:p>
+      <w:pPr>
+        <w:ind w:firstLine="708" w:firstLineChars="0"/>
         <w:jc w:val="both"/>
         <w:rPr>
           <w:rFonts w:hint="default" w:ascii="Arial" w:hAnsi="Arial" w:cs="Arial"/>
-          <w:i/>
-          <w:iCs/>
-          <w:sz w:val="28"/>
-          <w:szCs w:val="28"/>
-          <w:lang w:val="pt-BR"/>
-        </w:rPr>
+          <w:sz w:val="20"/>
+          <w:szCs w:val="20"/>
+          <w:lang w:val="pt-BR"/>
+        </w:rPr>
+      </w:pPr>
+      <w:r>
+        <w:rPr>
+          <w:rFonts w:hint="default" w:ascii="Arial" w:hAnsi="Arial" w:cs="Arial"/>
+          <w:sz w:val="20"/>
+          <w:szCs w:val="20"/>
+          <w:lang w:val="pt-BR"/>
+        </w:rPr>
+        <w:t xml:space="preserve">Tabela 3.1 - Total de vezes que cada combinação apresentou resultados iguais ao artigo </w:t>
+      </w:r>
+    </w:p>
+    <w:p>
+      <w:pPr>
+        <w:rPr>
+          <w:rFonts w:hint="default" w:ascii="Arial" w:hAnsi="Arial" w:cs="Arial"/>
+          <w:sz w:val="20"/>
+          <w:szCs w:val="20"/>
+          <w:lang w:val="pt-BR"/>
+        </w:rPr>
+      </w:pPr>
+      <w:r>
+        <w:rPr>
+          <w:rFonts w:hint="default" w:ascii="Arial" w:hAnsi="Arial" w:cs="Arial"/>
+          <w:sz w:val="20"/>
+          <w:szCs w:val="20"/>
+          <w:lang w:val="pt-BR"/>
+        </w:rPr>
+        <w:br w:type="page"/>
+      </w:r>
+    </w:p>
+    <w:p>
+      <w:pPr>
+        <w:jc w:val="center"/>
+      </w:pPr>
+      <w:r>
+        <w:drawing>
+          <wp:inline distT="0" distB="0" distL="114300" distR="114300">
+            <wp:extent cx="3743325" cy="2238375"/>
+            <wp:effectExtent l="0" t="0" r="9525" b="9525"/>
+            <wp:docPr id="6" name="Imagem 3"/>
+            <wp:cNvGraphicFramePr>
+              <a:graphicFrameLocks xmlns:a="http://schemas.openxmlformats.org/drawingml/2006/main" noChangeAspect="1"/>
+            </wp:cNvGraphicFramePr>
+            <a:graphic xmlns:a="http://schemas.openxmlformats.org/drawingml/2006/main">
+              <a:graphicData uri="http://schemas.openxmlformats.org/drawingml/2006/picture">
+                <pic:pic xmlns:pic="http://schemas.openxmlformats.org/drawingml/2006/picture">
+                  <pic:nvPicPr>
+                    <pic:cNvPr id="6" name="Imagem 3"/>
+                    <pic:cNvPicPr>
+                      <a:picLocks noChangeAspect="1"/>
+                    </pic:cNvPicPr>
+                  </pic:nvPicPr>
+                  <pic:blipFill>
+                    <a:blip r:embed="rId6"/>
+                    <a:stretch>
+                      <a:fillRect/>
+                    </a:stretch>
+                  </pic:blipFill>
+                  <pic:spPr>
+                    <a:xfrm>
+                      <a:off x="0" y="0"/>
+                      <a:ext cx="3743325" cy="2238375"/>
+                    </a:xfrm>
+                    <a:prstGeom prst="rect">
+                      <a:avLst/>
+                    </a:prstGeom>
+                    <a:noFill/>
+                    <a:ln>
+                      <a:noFill/>
+                    </a:ln>
+                  </pic:spPr>
+                </pic:pic>
+              </a:graphicData>
+            </a:graphic>
+          </wp:inline>
+        </w:drawing>
+      </w:r>
+    </w:p>
+    <w:p>
+      <w:pPr>
+        <w:jc w:val="center"/>
       </w:pPr>
     </w:p>
     <w:p>
       <w:pPr>
+        <w:ind w:firstLine="708" w:firstLineChars="0"/>
         <w:jc w:val="both"/>
         <w:rPr>
           <w:rFonts w:hint="default" w:ascii="Arial" w:hAnsi="Arial" w:cs="Arial"/>
-          <w:i/>
-          <w:iCs/>
-          <w:sz w:val="28"/>
-          <w:szCs w:val="28"/>
+          <w:sz w:val="20"/>
+          <w:szCs w:val="20"/>
+          <w:lang w:val="pt-BR"/>
+        </w:rPr>
+      </w:pPr>
+      <w:r>
+        <w:rPr>
+          <w:rFonts w:hint="default" w:ascii="Arial" w:hAnsi="Arial" w:cs="Arial"/>
+          <w:sz w:val="20"/>
+          <w:szCs w:val="20"/>
+          <w:lang w:val="pt-BR"/>
+        </w:rPr>
+        <w:t>Tabela 3.2 - Total de vezes que cada combinação apresentou resultados melhores ao artigo</w:t>
+      </w:r>
+    </w:p>
+    <w:p>
+      <w:pPr>
+        <w:ind w:firstLine="708" w:firstLineChars="0"/>
+        <w:jc w:val="both"/>
+        <w:rPr>
+          <w:rFonts w:hint="default" w:ascii="Arial" w:hAnsi="Arial" w:cs="Arial"/>
+          <w:sz w:val="20"/>
+          <w:szCs w:val="20"/>
           <w:lang w:val="pt-BR"/>
         </w:rPr>
       </w:pPr>
@@ -2942,8 +3683,8 @@
         <w:jc w:val="both"/>
         <w:rPr>
           <w:rFonts w:hint="default" w:ascii="Arial" w:hAnsi="Arial" w:cs="Arial"/>
-          <w:i/>
-          <w:iCs/>
+          <w:i w:val="0"/>
+          <w:iCs w:val="0"/>
           <w:sz w:val="24"/>
           <w:szCs w:val="24"/>
           <w:lang w:val="pt-BR"/>
@@ -2969,41 +3710,8 @@
           <w:szCs w:val="28"/>
           <w:lang w:val="pt-BR"/>
         </w:rPr>
-        <w:t xml:space="preserve">Levando em conta os resultados citados anteriormente, vale a pena ressaltar a efetividade da combinação Híbrida 2 + Add-Drop que quando combinada com mais uma busca local gerou resultados animadores. Tanto que a combinação que apresentou o melhor resultado em relação as demais combinações testadas foi a combinação </w:t>
+        <w:t>Levando em conta os resultados citados anteriormente, vale ressaltar que até o momento a combinação heurítisca construtiva + busca(s) local(is) mais eficaz foi a HVMP + Add-Drop + 2-OPT, visto que está apresentou 77 melhores casos e ainda apresentou uma boa soma de resultados iguais ou melhores que o do artigo, 25 no total. Mesmo tendo apresentado menos resultados melhores ao artigo em comparação à  Híbrida 2 + Add-Drop + 2-OPT, a discrepância entre os melhores resultados é bem superior sendo de 77 para a primeira citada contra apenas 48 da segunda (Verificar a tabela 1.2).</w:t>
       </w:r>
-      <w:r>
-        <w:rPr>
-          <w:rFonts w:hint="default" w:ascii="Arial" w:hAnsi="Arial" w:cs="Arial"/>
-          <w:sz w:val="24"/>
-          <w:szCs w:val="24"/>
-          <w:lang w:val="pt-BR"/>
-        </w:rPr>
-        <w:t xml:space="preserve">Híbrida 2 + Add-Drop + 2-OPT e se comparado aos resultados do artigo citado anteriormente as combinações que mais se destacam são , além da referida acima, </w:t>
-      </w:r>
-      <w:r>
-        <w:rPr>
-          <w:rFonts w:hint="default" w:ascii="Arial" w:hAnsi="Arial" w:cs="Arial"/>
-          <w:i w:val="0"/>
-          <w:iCs w:val="0"/>
-          <w:sz w:val="24"/>
-          <w:szCs w:val="24"/>
-          <w:lang w:val="pt-BR"/>
-        </w:rPr>
-        <w:t>Híbrida 2 + Add-drop + Troca e Híbrida 2 + Add-drop + Inserção.</w:t>
-      </w:r>
-    </w:p>
-    <w:p>
-      <w:pPr>
-        <w:jc w:val="both"/>
-        <w:rPr>
-          <w:rFonts w:hint="default" w:ascii="Arial" w:hAnsi="Arial" w:cs="Arial"/>
-          <w:i w:val="0"/>
-          <w:iCs w:val="0"/>
-          <w:sz w:val="24"/>
-          <w:szCs w:val="24"/>
-          <w:lang w:val="pt-BR"/>
-        </w:rPr>
-      </w:pPr>
     </w:p>
     <w:p>
       <w:pPr>

</xml_diff>

<commit_message>
Atualização do texto de análise e realizações de algumas análises
</commit_message>
<xml_diff>
--- a/Arquivos/Análises/Conclusão análise.docx
+++ b/Arquivos/Análises/Conclusão análise.docx
@@ -245,6 +245,7 @@
             <w:insideH w:val="none" w:color="auto" w:sz="0" w:space="0"/>
             <w:insideV w:val="none" w:color="auto" w:sz="0" w:space="0"/>
           </w:tblBorders>
+          <w:shd w:val="clear" w:color="auto" w:fill="auto"/>
           <w:tblCellMar>
             <w:top w:w="0" w:type="dxa"/>
             <w:left w:w="108" w:type="dxa"/>
@@ -2233,7 +2234,6 @@
             <w:insideH w:val="none" w:color="auto" w:sz="0" w:space="0"/>
             <w:insideV w:val="none" w:color="auto" w:sz="0" w:space="0"/>
           </w:tblBorders>
-          <w:shd w:val="clear" w:color="auto" w:fill="auto"/>
           <w:tblCellMar>
             <w:top w:w="0" w:type="dxa"/>
             <w:left w:w="108" w:type="dxa"/>
@@ -3240,6 +3240,7 @@
     </w:p>
     <w:p>
       <w:pPr>
+        <w:spacing w:line="240" w:lineRule="auto"/>
         <w:ind w:firstLine="708" w:firstLineChars="0"/>
         <w:jc w:val="both"/>
         <w:rPr>
@@ -3260,7 +3261,7 @@
           <w:szCs w:val="24"/>
           <w:lang w:val="pt-BR"/>
         </w:rPr>
-        <w:t>Dito isso, é possível notar a importância do papel das buscas locais neste trabalho, já que numa esmagadora maioria o resultado inicial, a partir da HVMP, pôde ser melhorado de forma significativa</w:t>
+        <w:t>Também foi feita uma análise utilizando da amostra de dados que o artigo base fornece resultados,uma amostra que é menor que a utilizada em momentos anteriores contando com apenas 130 casos, e esta análise visava comparar a efetividade da aplicação da busca local 2-OPT a partir de uma solução construída com HVMP + Add-Drop. Os resultados apenas confirmaram essa suspeita visto que, novamente, a busca local se mostrou de muita importância já que dado os 130 casos, a 2-OPT foi capaz de melhorar os resultados em 98 destes casos e em apenas 32 não foi possível melhorá-los.</w:t>
       </w:r>
     </w:p>
     <w:p>
@@ -3276,6 +3277,33 @@
           <w:lang w:val="pt-BR"/>
         </w:rPr>
       </w:pPr>
+      <w:r>
+        <w:rPr>
+          <w:rFonts w:hint="default" w:ascii="Arial" w:hAnsi="Arial" w:cs="Arial"/>
+          <w:i w:val="0"/>
+          <w:iCs w:val="0"/>
+          <w:sz w:val="24"/>
+          <w:szCs w:val="24"/>
+          <w:lang w:val="pt-BR"/>
+        </w:rPr>
+        <w:t>Dito isso, é possível notar a importância do papel das buscas locais neste trabalho, já que numa esmagadora maioria o resultado inicial, a partir da HVMP, pôde ser melhorado de forma significativa, além de que a aplicação de uma busca local em cima de uma solução que foi construída com o Add-drop se mostrou muito efetiva.</w:t>
+      </w:r>
+      <w:bookmarkStart w:id="0" w:name="_GoBack"/>
+      <w:bookmarkEnd w:id="0"/>
+    </w:p>
+    <w:p>
+      <w:pPr>
+        <w:ind w:firstLine="708" w:firstLineChars="0"/>
+        <w:jc w:val="both"/>
+        <w:rPr>
+          <w:rFonts w:hint="default" w:ascii="Arial" w:hAnsi="Arial" w:cs="Arial"/>
+          <w:i w:val="0"/>
+          <w:iCs w:val="0"/>
+          <w:sz w:val="24"/>
+          <w:szCs w:val="24"/>
+          <w:lang w:val="pt-BR"/>
+        </w:rPr>
+      </w:pPr>
     </w:p>
     <w:p>
       <w:pPr>
@@ -3438,20 +3466,7 @@
           <w:szCs w:val="24"/>
           <w:lang w:val="pt-BR"/>
         </w:rPr>
-        <w:t>Enquanto as combinações que mais vezes apresentaram resultados iguais foram as combinações HVMP + Add-Drop + 2-OPT e HVMP + Add-Drop + Inserção</w:t>
-      </w:r>
-      <w:bookmarkStart w:id="0" w:name="_GoBack"/>
-      <w:bookmarkEnd w:id="0"/>
-      <w:r>
-        <w:rPr>
-          <w:rFonts w:hint="default" w:ascii="Arial" w:hAnsi="Arial" w:cs="Arial"/>
-          <w:i w:val="0"/>
-          <w:iCs w:val="0"/>
-          <w:sz w:val="24"/>
-          <w:szCs w:val="24"/>
-          <w:lang w:val="pt-BR"/>
-        </w:rPr>
-        <w:t>. A seguir estão as tabelas com os resultados finais desta análise.</w:t>
+        <w:t>Enquanto as combinações que mais vezes apresentaram resultados iguais foram as combinações HVMP + Add-Drop + 2-OPT e HVMP + Add-Drop + Inserção. A seguir estão as tabelas com os resultados finais desta análise.</w:t>
       </w:r>
     </w:p>
     <w:p>
@@ -3683,8 +3698,10 @@
         <w:jc w:val="both"/>
         <w:rPr>
           <w:rFonts w:hint="default" w:ascii="Arial" w:hAnsi="Arial" w:cs="Arial"/>
-          <w:i w:val="0"/>
-          <w:iCs w:val="0"/>
+          <w:b w:val="0"/>
+          <w:bCs w:val="0"/>
+          <w:i/>
+          <w:iCs/>
           <w:sz w:val="24"/>
           <w:szCs w:val="24"/>
           <w:lang w:val="pt-BR"/>
@@ -3704,13 +3721,28 @@
       <w:r>
         <w:rPr>
           <w:rFonts w:hint="default" w:ascii="Arial" w:hAnsi="Arial" w:cs="Arial"/>
+          <w:b w:val="0"/>
+          <w:bCs w:val="0"/>
           <w:i/>
           <w:iCs/>
-          <w:sz w:val="28"/>
-          <w:szCs w:val="28"/>
-          <w:lang w:val="pt-BR"/>
-        </w:rPr>
-        <w:t>Levando em conta os resultados citados anteriormente, vale ressaltar que até o momento a combinação heurítisca construtiva + busca(s) local(is) mais eficaz foi a HVMP + Add-Drop + 2-OPT, visto que está apresentou 77 melhores casos e ainda apresentou uma boa soma de resultados iguais ou melhores que o do artigo, 25 no total. Mesmo tendo apresentado menos resultados melhores ao artigo em comparação à  Híbrida 2 + Add-Drop + 2-OPT, a discrepância entre os melhores resultados é bem superior sendo de 77 para a primeira citada contra apenas 48 da segunda (Verificar a tabela 1.2).</w:t>
+          <w:sz w:val="24"/>
+          <w:szCs w:val="24"/>
+          <w:lang w:val="pt-BR"/>
+        </w:rPr>
+        <w:t xml:space="preserve">Levando em conta os resultados citados anteriormente, vale ressaltar que até o momento a combinação heurítisca construtiva + busca(s) local(is) mais eficaz foi a HVMP + Add-Drop + 2-OPT, visto que está apresentou 77 melhores casos e ainda apresentou uma boa soma de resultados iguais ou melhores que o do artigo, 25 no total. Mesmo tendo apresentado menos resultados melhores ao artigo em comparação à  Híbrida 2 + Add-Drop + 2-OPT, a discrepância entre os melhores resultados é bem superior sendo de 77 para a primeira citada contra apenas 48 da segunda (Verificar a tabela 1.2). Além disso, visando confirmar está hipotése de que a </w:t>
+      </w:r>
+      <w:r>
+        <w:rPr>
+          <w:rFonts w:hint="default" w:ascii="Arial" w:hAnsi="Arial" w:cs="Arial"/>
+          <w:b w:val="0"/>
+          <w:bCs w:val="0"/>
+          <w:i/>
+          <w:iCs/>
+          <w:sz w:val="24"/>
+          <w:szCs w:val="24"/>
+          <w:lang w:val="pt-BR"/>
+        </w:rPr>
+        <w:t>HVMP + Add-Drop + 2-OPT foi a mais efetiva, foi feita uma comparação para todos os 186 casos levando em consideração apenas as duas combinações citadas nesta seção e com os resultados obtidos foi realmente possível confirmar tal hipótese já que a combinação HVMP + Add-Drop + 2-OPT obteve praticamente o dobro de resultados positivios em relação à Híbrida 2 + Add-Drop + 2-OPT, 119 a 60. Abaixo se encontra os resultados completos obtidos nesta análise.</w:t>
       </w:r>
     </w:p>
     <w:p>
@@ -3718,6 +3750,684 @@
         <w:jc w:val="both"/>
         <w:rPr>
           <w:rFonts w:hint="default" w:ascii="Arial" w:hAnsi="Arial" w:cs="Arial"/>
+          <w:b w:val="0"/>
+          <w:bCs w:val="0"/>
+          <w:i/>
+          <w:iCs/>
+          <w:sz w:val="24"/>
+          <w:szCs w:val="24"/>
+          <w:lang w:val="pt-BR"/>
+        </w:rPr>
+      </w:pPr>
+      <w:r>
+        <w:rPr>
+          <w:rFonts w:hint="default" w:ascii="Arial" w:hAnsi="Arial" w:cs="Arial"/>
+          <w:b w:val="0"/>
+          <w:bCs w:val="0"/>
+          <w:i/>
+          <w:iCs/>
+          <w:sz w:val="24"/>
+          <w:szCs w:val="24"/>
+          <w:lang w:val="pt-BR"/>
+        </w:rPr>
+        <w:t>s</w:t>
+      </w:r>
+    </w:p>
+    <w:tbl>
+      <w:tblPr>
+        <w:tblW w:w="4110" w:type="dxa"/>
+        <w:jc w:val="center"/>
+        <w:tblBorders>
+          <w:top w:val="none" w:color="auto" w:sz="0" w:space="0"/>
+          <w:left w:val="none" w:color="auto" w:sz="0" w:space="0"/>
+          <w:bottom w:val="none" w:color="auto" w:sz="0" w:space="0"/>
+          <w:right w:val="none" w:color="auto" w:sz="0" w:space="0"/>
+          <w:insideH w:val="none" w:color="auto" w:sz="0" w:space="0"/>
+          <w:insideV w:val="none" w:color="auto" w:sz="0" w:space="0"/>
+        </w:tblBorders>
+        <w:shd w:val="clear"/>
+        <w:tblLayout w:type="autofit"/>
+        <w:tblCellMar>
+          <w:top w:w="0" w:type="dxa"/>
+          <w:left w:w="108" w:type="dxa"/>
+          <w:bottom w:w="0" w:type="dxa"/>
+          <w:right w:w="108" w:type="dxa"/>
+        </w:tblCellMar>
+      </w:tblPr>
+      <w:tblGrid>
+        <w:gridCol w:w="1920"/>
+        <w:gridCol w:w="2190"/>
+      </w:tblGrid>
+      <w:tr>
+        <w:tblPrEx>
+          <w:tblBorders>
+            <w:top w:val="none" w:color="auto" w:sz="0" w:space="0"/>
+            <w:left w:val="none" w:color="auto" w:sz="0" w:space="0"/>
+            <w:bottom w:val="none" w:color="auto" w:sz="0" w:space="0"/>
+            <w:right w:val="none" w:color="auto" w:sz="0" w:space="0"/>
+            <w:insideH w:val="none" w:color="auto" w:sz="0" w:space="0"/>
+            <w:insideV w:val="none" w:color="auto" w:sz="0" w:space="0"/>
+          </w:tblBorders>
+          <w:shd w:val="clear"/>
+          <w:tblCellMar>
+            <w:top w:w="0" w:type="dxa"/>
+            <w:left w:w="108" w:type="dxa"/>
+            <w:bottom w:w="0" w:type="dxa"/>
+            <w:right w:w="108" w:type="dxa"/>
+          </w:tblCellMar>
+        </w:tblPrEx>
+        <w:trPr>
+          <w:trHeight w:val="240" w:hRule="atLeast"/>
+          <w:jc w:val="center"/>
+        </w:trPr>
+        <w:tc>
+          <w:tcPr>
+            <w:tcW w:w="4110" w:type="dxa"/>
+            <w:gridSpan w:val="2"/>
+            <w:tcBorders>
+              <w:top w:val="single" w:color="000000" w:sz="2" w:space="0"/>
+              <w:left w:val="single" w:color="000000" w:sz="2" w:space="0"/>
+              <w:bottom w:val="single" w:color="000000" w:sz="2" w:space="0"/>
+              <w:right w:val="single" w:color="000000" w:sz="2" w:space="0"/>
+            </w:tcBorders>
+            <w:shd w:val="clear"/>
+            <w:noWrap/>
+            <w:vAlign w:val="center"/>
+          </w:tcPr>
+          <w:p>
+            <w:pPr>
+              <w:keepNext w:val="0"/>
+              <w:keepLines w:val="0"/>
+              <w:widowControl/>
+              <w:suppressLineNumbers w:val="0"/>
+              <w:jc w:val="center"/>
+              <w:textAlignment w:val="center"/>
+              <w:rPr>
+                <w:rFonts w:ascii="Calibri" w:hAnsi="Calibri" w:cs="Calibri"/>
+                <w:i w:val="0"/>
+                <w:iCs w:val="0"/>
+                <w:color w:val="000000"/>
+                <w:u w:val="none"/>
+              </w:rPr>
+            </w:pPr>
+            <w:r>
+              <w:rPr>
+                <w:rFonts w:hint="default" w:ascii="Calibri" w:hAnsi="Calibri" w:eastAsia="SimSun" w:cs="Calibri"/>
+                <w:i w:val="0"/>
+                <w:iCs w:val="0"/>
+                <w:color w:val="000000"/>
+                <w:kern w:val="0"/>
+                <w:sz w:val="24"/>
+                <w:szCs w:val="24"/>
+                <w:u w:val="none"/>
+                <w:bdr w:val="none" w:color="auto" w:sz="0" w:space="0"/>
+                <w:lang w:val="en-US" w:eastAsia="zh-CN" w:bidi="ar"/>
+              </w:rPr>
+              <w:t>Resultados finais da análise</w:t>
+            </w:r>
+          </w:p>
+        </w:tc>
+      </w:tr>
+      <w:tr>
+        <w:tblPrEx>
+          <w:tblBorders>
+            <w:top w:val="none" w:color="auto" w:sz="0" w:space="0"/>
+            <w:left w:val="none" w:color="auto" w:sz="0" w:space="0"/>
+            <w:bottom w:val="none" w:color="auto" w:sz="0" w:space="0"/>
+            <w:right w:val="none" w:color="auto" w:sz="0" w:space="0"/>
+            <w:insideH w:val="none" w:color="auto" w:sz="0" w:space="0"/>
+            <w:insideV w:val="none" w:color="auto" w:sz="0" w:space="0"/>
+          </w:tblBorders>
+          <w:shd w:val="clear"/>
+          <w:tblCellMar>
+            <w:top w:w="0" w:type="dxa"/>
+            <w:left w:w="108" w:type="dxa"/>
+            <w:bottom w:w="0" w:type="dxa"/>
+            <w:right w:w="108" w:type="dxa"/>
+          </w:tblCellMar>
+        </w:tblPrEx>
+        <w:trPr>
+          <w:trHeight w:val="255" w:hRule="atLeast"/>
+          <w:jc w:val="center"/>
+        </w:trPr>
+        <w:tc>
+          <w:tcPr>
+            <w:tcW w:w="1920" w:type="dxa"/>
+            <w:vMerge w:val="restart"/>
+            <w:tcBorders>
+              <w:top w:val="single" w:color="000000" w:sz="2" w:space="0"/>
+              <w:left w:val="single" w:color="000000" w:sz="2" w:space="0"/>
+              <w:bottom w:val="single" w:color="000000" w:sz="2" w:space="0"/>
+              <w:right w:val="single" w:color="000000" w:sz="2" w:space="0"/>
+            </w:tcBorders>
+            <w:shd w:val="clear"/>
+            <w:vAlign w:val="center"/>
+          </w:tcPr>
+          <w:p>
+            <w:pPr>
+              <w:keepNext w:val="0"/>
+              <w:keepLines w:val="0"/>
+              <w:widowControl/>
+              <w:suppressLineNumbers w:val="0"/>
+              <w:jc w:val="center"/>
+              <w:textAlignment w:val="center"/>
+              <w:rPr>
+                <w:rFonts w:hint="default" w:ascii="Calibri" w:hAnsi="Calibri" w:cs="Calibri"/>
+                <w:i w:val="0"/>
+                <w:iCs w:val="0"/>
+                <w:color w:val="000000"/>
+                <w:u w:val="none"/>
+              </w:rPr>
+            </w:pPr>
+            <w:r>
+              <w:rPr>
+                <w:rFonts w:hint="default" w:ascii="Calibri" w:hAnsi="Calibri" w:eastAsia="SimSun" w:cs="Calibri"/>
+                <w:i w:val="0"/>
+                <w:iCs w:val="0"/>
+                <w:color w:val="000000"/>
+                <w:kern w:val="0"/>
+                <w:sz w:val="24"/>
+                <w:szCs w:val="24"/>
+                <w:u w:val="none"/>
+                <w:bdr w:val="none" w:color="auto" w:sz="0" w:space="0"/>
+                <w:lang w:val="en-US" w:eastAsia="zh-CN" w:bidi="ar"/>
+              </w:rPr>
+              <w:t>Héuristica + buscas locais</w:t>
+            </w:r>
+          </w:p>
+        </w:tc>
+        <w:tc>
+          <w:tcPr>
+            <w:tcW w:w="2190" w:type="dxa"/>
+            <w:vMerge w:val="restart"/>
+            <w:tcBorders>
+              <w:top w:val="single" w:color="000000" w:sz="2" w:space="0"/>
+              <w:left w:val="single" w:color="000000" w:sz="2" w:space="0"/>
+              <w:bottom w:val="single" w:color="000000" w:sz="2" w:space="0"/>
+              <w:right w:val="single" w:color="000000" w:sz="2" w:space="0"/>
+            </w:tcBorders>
+            <w:shd w:val="clear"/>
+            <w:vAlign w:val="center"/>
+          </w:tcPr>
+          <w:p>
+            <w:pPr>
+              <w:keepNext w:val="0"/>
+              <w:keepLines w:val="0"/>
+              <w:widowControl/>
+              <w:suppressLineNumbers w:val="0"/>
+              <w:jc w:val="center"/>
+              <w:textAlignment w:val="center"/>
+              <w:rPr>
+                <w:rFonts w:hint="default" w:ascii="Calibri" w:hAnsi="Calibri" w:cs="Calibri"/>
+                <w:i w:val="0"/>
+                <w:iCs w:val="0"/>
+                <w:color w:val="000000"/>
+                <w:u w:val="none"/>
+              </w:rPr>
+            </w:pPr>
+            <w:r>
+              <w:rPr>
+                <w:rFonts w:hint="default" w:ascii="Calibri" w:hAnsi="Calibri" w:eastAsia="SimSun" w:cs="Calibri"/>
+                <w:i w:val="0"/>
+                <w:iCs w:val="0"/>
+                <w:color w:val="000000"/>
+                <w:kern w:val="0"/>
+                <w:sz w:val="24"/>
+                <w:szCs w:val="24"/>
+                <w:u w:val="none"/>
+                <w:bdr w:val="none" w:color="auto" w:sz="0" w:space="0"/>
+                <w:lang w:val="en-US" w:eastAsia="zh-CN" w:bidi="ar"/>
+              </w:rPr>
+              <w:t>Número de vezes que teve o melhor resultado</w:t>
+            </w:r>
+          </w:p>
+        </w:tc>
+      </w:tr>
+      <w:tr>
+        <w:tblPrEx>
+          <w:tblBorders>
+            <w:top w:val="none" w:color="auto" w:sz="0" w:space="0"/>
+            <w:left w:val="none" w:color="auto" w:sz="0" w:space="0"/>
+            <w:bottom w:val="none" w:color="auto" w:sz="0" w:space="0"/>
+            <w:right w:val="none" w:color="auto" w:sz="0" w:space="0"/>
+            <w:insideH w:val="none" w:color="auto" w:sz="0" w:space="0"/>
+            <w:insideV w:val="none" w:color="auto" w:sz="0" w:space="0"/>
+          </w:tblBorders>
+          <w:shd w:val="clear"/>
+          <w:tblCellMar>
+            <w:top w:w="0" w:type="dxa"/>
+            <w:left w:w="108" w:type="dxa"/>
+            <w:bottom w:w="0" w:type="dxa"/>
+            <w:right w:w="108" w:type="dxa"/>
+          </w:tblCellMar>
+        </w:tblPrEx>
+        <w:trPr>
+          <w:trHeight w:val="510" w:hRule="atLeast"/>
+          <w:jc w:val="center"/>
+        </w:trPr>
+        <w:tc>
+          <w:tcPr>
+            <w:tcW w:w="1920" w:type="dxa"/>
+            <w:vMerge w:val="continue"/>
+            <w:tcBorders>
+              <w:top w:val="single" w:color="000000" w:sz="2" w:space="0"/>
+              <w:left w:val="single" w:color="000000" w:sz="2" w:space="0"/>
+              <w:bottom w:val="single" w:color="000000" w:sz="2" w:space="0"/>
+              <w:right w:val="single" w:color="000000" w:sz="2" w:space="0"/>
+            </w:tcBorders>
+            <w:shd w:val="clear"/>
+            <w:vAlign w:val="center"/>
+          </w:tcPr>
+          <w:p>
+            <w:pPr>
+              <w:jc w:val="center"/>
+              <w:rPr>
+                <w:rFonts w:hint="default" w:ascii="Calibri" w:hAnsi="Calibri" w:cs="Calibri"/>
+                <w:i w:val="0"/>
+                <w:iCs w:val="0"/>
+                <w:color w:val="000000"/>
+                <w:sz w:val="24"/>
+                <w:szCs w:val="24"/>
+                <w:u w:val="none"/>
+              </w:rPr>
+            </w:pPr>
+          </w:p>
+        </w:tc>
+        <w:tc>
+          <w:tcPr>
+            <w:tcW w:w="2190" w:type="dxa"/>
+            <w:vMerge w:val="continue"/>
+            <w:tcBorders>
+              <w:top w:val="single" w:color="000000" w:sz="2" w:space="0"/>
+              <w:left w:val="single" w:color="000000" w:sz="2" w:space="0"/>
+              <w:bottom w:val="single" w:color="000000" w:sz="2" w:space="0"/>
+              <w:right w:val="single" w:color="000000" w:sz="2" w:space="0"/>
+            </w:tcBorders>
+            <w:shd w:val="clear"/>
+            <w:vAlign w:val="center"/>
+          </w:tcPr>
+          <w:p>
+            <w:pPr>
+              <w:jc w:val="center"/>
+              <w:rPr>
+                <w:rFonts w:hint="default" w:ascii="Calibri" w:hAnsi="Calibri" w:cs="Calibri"/>
+                <w:i w:val="0"/>
+                <w:iCs w:val="0"/>
+                <w:color w:val="000000"/>
+                <w:sz w:val="24"/>
+                <w:szCs w:val="24"/>
+                <w:u w:val="none"/>
+              </w:rPr>
+            </w:pPr>
+          </w:p>
+        </w:tc>
+      </w:tr>
+      <w:tr>
+        <w:tblPrEx>
+          <w:tblBorders>
+            <w:top w:val="none" w:color="auto" w:sz="0" w:space="0"/>
+            <w:left w:val="none" w:color="auto" w:sz="0" w:space="0"/>
+            <w:bottom w:val="none" w:color="auto" w:sz="0" w:space="0"/>
+            <w:right w:val="none" w:color="auto" w:sz="0" w:space="0"/>
+            <w:insideH w:val="none" w:color="auto" w:sz="0" w:space="0"/>
+            <w:insideV w:val="none" w:color="auto" w:sz="0" w:space="0"/>
+          </w:tblBorders>
+          <w:shd w:val="clear"/>
+          <w:tblCellMar>
+            <w:top w:w="0" w:type="dxa"/>
+            <w:left w:w="108" w:type="dxa"/>
+            <w:bottom w:w="0" w:type="dxa"/>
+            <w:right w:w="108" w:type="dxa"/>
+          </w:tblCellMar>
+        </w:tblPrEx>
+        <w:trPr>
+          <w:trHeight w:val="240" w:hRule="atLeast"/>
+          <w:jc w:val="center"/>
+        </w:trPr>
+        <w:tc>
+          <w:tcPr>
+            <w:tcW w:w="0" w:type="auto"/>
+            <w:tcBorders>
+              <w:top w:val="single" w:color="000000" w:sz="2" w:space="0"/>
+              <w:left w:val="single" w:color="000000" w:sz="2" w:space="0"/>
+              <w:bottom w:val="single" w:color="000000" w:sz="2" w:space="0"/>
+              <w:right w:val="single" w:color="000000" w:sz="2" w:space="0"/>
+            </w:tcBorders>
+            <w:shd w:val="clear"/>
+            <w:noWrap/>
+            <w:vAlign w:val="center"/>
+          </w:tcPr>
+          <w:p>
+            <w:pPr>
+              <w:keepNext w:val="0"/>
+              <w:keepLines w:val="0"/>
+              <w:widowControl/>
+              <w:suppressLineNumbers w:val="0"/>
+              <w:jc w:val="left"/>
+              <w:textAlignment w:val="center"/>
+              <w:rPr>
+                <w:rFonts w:hint="default" w:ascii="Calibri" w:hAnsi="Calibri" w:cs="Calibri"/>
+                <w:i w:val="0"/>
+                <w:iCs w:val="0"/>
+                <w:color w:val="000000"/>
+                <w:u w:val="none"/>
+              </w:rPr>
+            </w:pPr>
+            <w:r>
+              <w:rPr>
+                <w:rFonts w:hint="default" w:ascii="Calibri" w:hAnsi="Calibri" w:eastAsia="SimSun" w:cs="Calibri"/>
+                <w:i w:val="0"/>
+                <w:iCs w:val="0"/>
+                <w:color w:val="000000"/>
+                <w:kern w:val="0"/>
+                <w:sz w:val="24"/>
+                <w:szCs w:val="24"/>
+                <w:u w:val="none"/>
+                <w:bdr w:val="none" w:color="auto" w:sz="0" w:space="0"/>
+                <w:lang w:val="en-US" w:eastAsia="zh-CN" w:bidi="ar"/>
+              </w:rPr>
+              <w:t>HVMP</w:t>
+            </w:r>
+          </w:p>
+        </w:tc>
+        <w:tc>
+          <w:tcPr>
+            <w:tcW w:w="0" w:type="auto"/>
+            <w:tcBorders>
+              <w:top w:val="single" w:color="000000" w:sz="2" w:space="0"/>
+              <w:left w:val="single" w:color="000000" w:sz="2" w:space="0"/>
+              <w:bottom w:val="single" w:color="000000" w:sz="2" w:space="0"/>
+              <w:right w:val="single" w:color="000000" w:sz="2" w:space="0"/>
+            </w:tcBorders>
+            <w:shd w:val="clear"/>
+            <w:noWrap/>
+            <w:vAlign w:val="center"/>
+          </w:tcPr>
+          <w:p>
+            <w:pPr>
+              <w:keepNext w:val="0"/>
+              <w:keepLines w:val="0"/>
+              <w:widowControl/>
+              <w:suppressLineNumbers w:val="0"/>
+              <w:jc w:val="right"/>
+              <w:textAlignment w:val="center"/>
+              <w:rPr>
+                <w:rFonts w:hint="default" w:ascii="Calibri" w:hAnsi="Calibri" w:cs="Calibri"/>
+                <w:i w:val="0"/>
+                <w:iCs w:val="0"/>
+                <w:color w:val="000000"/>
+                <w:u w:val="none"/>
+              </w:rPr>
+            </w:pPr>
+            <w:r>
+              <w:rPr>
+                <w:rFonts w:hint="default" w:ascii="Calibri" w:hAnsi="Calibri" w:eastAsia="SimSun" w:cs="Calibri"/>
+                <w:i w:val="0"/>
+                <w:iCs w:val="0"/>
+                <w:color w:val="000000"/>
+                <w:kern w:val="0"/>
+                <w:sz w:val="24"/>
+                <w:szCs w:val="24"/>
+                <w:u w:val="none"/>
+                <w:bdr w:val="none" w:color="auto" w:sz="0" w:space="0"/>
+                <w:lang w:val="en-US" w:eastAsia="zh-CN" w:bidi="ar"/>
+              </w:rPr>
+              <w:t>119</w:t>
+            </w:r>
+          </w:p>
+        </w:tc>
+      </w:tr>
+      <w:tr>
+        <w:tblPrEx>
+          <w:tblBorders>
+            <w:top w:val="none" w:color="auto" w:sz="0" w:space="0"/>
+            <w:left w:val="none" w:color="auto" w:sz="0" w:space="0"/>
+            <w:bottom w:val="none" w:color="auto" w:sz="0" w:space="0"/>
+            <w:right w:val="none" w:color="auto" w:sz="0" w:space="0"/>
+            <w:insideH w:val="none" w:color="auto" w:sz="0" w:space="0"/>
+            <w:insideV w:val="none" w:color="auto" w:sz="0" w:space="0"/>
+          </w:tblBorders>
+          <w:tblCellMar>
+            <w:top w:w="0" w:type="dxa"/>
+            <w:left w:w="108" w:type="dxa"/>
+            <w:bottom w:w="0" w:type="dxa"/>
+            <w:right w:w="108" w:type="dxa"/>
+          </w:tblCellMar>
+        </w:tblPrEx>
+        <w:trPr>
+          <w:trHeight w:val="240" w:hRule="atLeast"/>
+          <w:jc w:val="center"/>
+        </w:trPr>
+        <w:tc>
+          <w:tcPr>
+            <w:tcW w:w="0" w:type="auto"/>
+            <w:tcBorders>
+              <w:top w:val="single" w:color="000000" w:sz="2" w:space="0"/>
+              <w:left w:val="single" w:color="000000" w:sz="2" w:space="0"/>
+              <w:bottom w:val="single" w:color="000000" w:sz="2" w:space="0"/>
+              <w:right w:val="single" w:color="000000" w:sz="2" w:space="0"/>
+            </w:tcBorders>
+            <w:shd w:val="clear"/>
+            <w:noWrap/>
+            <w:vAlign w:val="center"/>
+          </w:tcPr>
+          <w:p>
+            <w:pPr>
+              <w:keepNext w:val="0"/>
+              <w:keepLines w:val="0"/>
+              <w:widowControl/>
+              <w:suppressLineNumbers w:val="0"/>
+              <w:jc w:val="left"/>
+              <w:textAlignment w:val="center"/>
+              <w:rPr>
+                <w:rFonts w:hint="default" w:ascii="Calibri" w:hAnsi="Calibri" w:cs="Calibri"/>
+                <w:i w:val="0"/>
+                <w:iCs w:val="0"/>
+                <w:color w:val="000000"/>
+                <w:u w:val="none"/>
+              </w:rPr>
+            </w:pPr>
+            <w:r>
+              <w:rPr>
+                <w:rFonts w:hint="default" w:ascii="Calibri" w:hAnsi="Calibri" w:eastAsia="SimSun" w:cs="Calibri"/>
+                <w:i w:val="0"/>
+                <w:iCs w:val="0"/>
+                <w:color w:val="000000"/>
+                <w:kern w:val="0"/>
+                <w:sz w:val="24"/>
+                <w:szCs w:val="24"/>
+                <w:u w:val="none"/>
+                <w:bdr w:val="none" w:color="auto" w:sz="0" w:space="0"/>
+                <w:lang w:val="en-US" w:eastAsia="zh-CN" w:bidi="ar"/>
+              </w:rPr>
+              <w:t>Híbrida 2</w:t>
+            </w:r>
+          </w:p>
+        </w:tc>
+        <w:tc>
+          <w:tcPr>
+            <w:tcW w:w="0" w:type="auto"/>
+            <w:tcBorders>
+              <w:top w:val="single" w:color="000000" w:sz="2" w:space="0"/>
+              <w:left w:val="single" w:color="000000" w:sz="2" w:space="0"/>
+              <w:bottom w:val="single" w:color="000000" w:sz="2" w:space="0"/>
+              <w:right w:val="single" w:color="000000" w:sz="2" w:space="0"/>
+            </w:tcBorders>
+            <w:shd w:val="clear"/>
+            <w:noWrap/>
+            <w:vAlign w:val="center"/>
+          </w:tcPr>
+          <w:p>
+            <w:pPr>
+              <w:keepNext w:val="0"/>
+              <w:keepLines w:val="0"/>
+              <w:widowControl/>
+              <w:suppressLineNumbers w:val="0"/>
+              <w:jc w:val="right"/>
+              <w:textAlignment w:val="center"/>
+              <w:rPr>
+                <w:rFonts w:hint="default" w:ascii="Calibri" w:hAnsi="Calibri" w:cs="Calibri"/>
+                <w:i w:val="0"/>
+                <w:iCs w:val="0"/>
+                <w:color w:val="000000"/>
+                <w:u w:val="none"/>
+              </w:rPr>
+            </w:pPr>
+            <w:r>
+              <w:rPr>
+                <w:rFonts w:hint="default" w:ascii="Calibri" w:hAnsi="Calibri" w:eastAsia="SimSun" w:cs="Calibri"/>
+                <w:i w:val="0"/>
+                <w:iCs w:val="0"/>
+                <w:color w:val="000000"/>
+                <w:kern w:val="0"/>
+                <w:sz w:val="24"/>
+                <w:szCs w:val="24"/>
+                <w:u w:val="none"/>
+                <w:bdr w:val="none" w:color="auto" w:sz="0" w:space="0"/>
+                <w:lang w:val="en-US" w:eastAsia="zh-CN" w:bidi="ar"/>
+              </w:rPr>
+              <w:t>60</w:t>
+            </w:r>
+          </w:p>
+        </w:tc>
+      </w:tr>
+      <w:tr>
+        <w:tblPrEx>
+          <w:tblBorders>
+            <w:top w:val="none" w:color="auto" w:sz="0" w:space="0"/>
+            <w:left w:val="none" w:color="auto" w:sz="0" w:space="0"/>
+            <w:bottom w:val="none" w:color="auto" w:sz="0" w:space="0"/>
+            <w:right w:val="none" w:color="auto" w:sz="0" w:space="0"/>
+            <w:insideH w:val="none" w:color="auto" w:sz="0" w:space="0"/>
+            <w:insideV w:val="none" w:color="auto" w:sz="0" w:space="0"/>
+          </w:tblBorders>
+          <w:shd w:val="clear"/>
+          <w:tblCellMar>
+            <w:top w:w="0" w:type="dxa"/>
+            <w:left w:w="108" w:type="dxa"/>
+            <w:bottom w:w="0" w:type="dxa"/>
+            <w:right w:w="108" w:type="dxa"/>
+          </w:tblCellMar>
+        </w:tblPrEx>
+        <w:trPr>
+          <w:trHeight w:val="240" w:hRule="atLeast"/>
+          <w:jc w:val="center"/>
+        </w:trPr>
+        <w:tc>
+          <w:tcPr>
+            <w:tcW w:w="0" w:type="auto"/>
+            <w:tcBorders>
+              <w:top w:val="single" w:color="000000" w:sz="2" w:space="0"/>
+              <w:left w:val="single" w:color="000000" w:sz="2" w:space="0"/>
+              <w:bottom w:val="single" w:color="000000" w:sz="2" w:space="0"/>
+              <w:right w:val="single" w:color="000000" w:sz="2" w:space="0"/>
+            </w:tcBorders>
+            <w:shd w:val="clear"/>
+            <w:noWrap/>
+            <w:vAlign w:val="center"/>
+          </w:tcPr>
+          <w:p>
+            <w:pPr>
+              <w:keepNext w:val="0"/>
+              <w:keepLines w:val="0"/>
+              <w:widowControl/>
+              <w:suppressLineNumbers w:val="0"/>
+              <w:jc w:val="left"/>
+              <w:textAlignment w:val="center"/>
+              <w:rPr>
+                <w:rFonts w:hint="default" w:ascii="Calibri" w:hAnsi="Calibri" w:cs="Calibri"/>
+                <w:i w:val="0"/>
+                <w:iCs w:val="0"/>
+                <w:color w:val="000000"/>
+                <w:u w:val="none"/>
+              </w:rPr>
+            </w:pPr>
+            <w:r>
+              <w:rPr>
+                <w:rFonts w:hint="default" w:ascii="Calibri" w:hAnsi="Calibri" w:eastAsia="SimSun" w:cs="Calibri"/>
+                <w:i w:val="0"/>
+                <w:iCs w:val="0"/>
+                <w:color w:val="000000"/>
+                <w:kern w:val="0"/>
+                <w:sz w:val="24"/>
+                <w:szCs w:val="24"/>
+                <w:u w:val="none"/>
+                <w:bdr w:val="none" w:color="auto" w:sz="0" w:space="0"/>
+                <w:lang w:val="en-US" w:eastAsia="zh-CN" w:bidi="ar"/>
+              </w:rPr>
+              <w:t>Resultados iguais</w:t>
+            </w:r>
+          </w:p>
+        </w:tc>
+        <w:tc>
+          <w:tcPr>
+            <w:tcW w:w="0" w:type="auto"/>
+            <w:tcBorders>
+              <w:top w:val="single" w:color="000000" w:sz="2" w:space="0"/>
+              <w:left w:val="single" w:color="000000" w:sz="2" w:space="0"/>
+              <w:bottom w:val="single" w:color="000000" w:sz="2" w:space="0"/>
+              <w:right w:val="single" w:color="000000" w:sz="2" w:space="0"/>
+            </w:tcBorders>
+            <w:shd w:val="clear"/>
+            <w:noWrap/>
+            <w:vAlign w:val="center"/>
+          </w:tcPr>
+          <w:p>
+            <w:pPr>
+              <w:keepNext w:val="0"/>
+              <w:keepLines w:val="0"/>
+              <w:widowControl/>
+              <w:suppressLineNumbers w:val="0"/>
+              <w:jc w:val="right"/>
+              <w:textAlignment w:val="center"/>
+              <w:rPr>
+                <w:rFonts w:hint="default" w:ascii="Calibri" w:hAnsi="Calibri" w:cs="Calibri"/>
+                <w:i w:val="0"/>
+                <w:iCs w:val="0"/>
+                <w:color w:val="000000"/>
+                <w:u w:val="none"/>
+              </w:rPr>
+            </w:pPr>
+            <w:r>
+              <w:rPr>
+                <w:rFonts w:hint="default" w:ascii="Calibri" w:hAnsi="Calibri" w:eastAsia="SimSun" w:cs="Calibri"/>
+                <w:i w:val="0"/>
+                <w:iCs w:val="0"/>
+                <w:color w:val="000000"/>
+                <w:kern w:val="0"/>
+                <w:sz w:val="24"/>
+                <w:szCs w:val="24"/>
+                <w:u w:val="none"/>
+                <w:bdr w:val="none" w:color="auto" w:sz="0" w:space="0"/>
+                <w:lang w:val="en-US" w:eastAsia="zh-CN" w:bidi="ar"/>
+              </w:rPr>
+              <w:t>7</w:t>
+            </w:r>
+          </w:p>
+        </w:tc>
+      </w:tr>
+    </w:tbl>
+    <w:p>
+      <w:pPr>
+        <w:jc w:val="both"/>
+        <w:rPr>
+          <w:rFonts w:hint="default" w:ascii="Arial" w:hAnsi="Arial" w:cs="Arial"/>
+          <w:b w:val="0"/>
+          <w:bCs w:val="0"/>
+          <w:i/>
+          <w:iCs/>
+          <w:sz w:val="24"/>
+          <w:szCs w:val="24"/>
+          <w:lang w:val="pt-BR"/>
+        </w:rPr>
+      </w:pPr>
+    </w:p>
+    <w:p>
+      <w:pPr>
+        <w:ind w:firstLine="708" w:firstLineChars="0"/>
+        <w:jc w:val="both"/>
+        <w:rPr>
+          <w:rFonts w:hint="default" w:ascii="Arial" w:hAnsi="Arial" w:cs="Arial"/>
           <w:i/>
           <w:iCs/>
           <w:sz w:val="28"/>
@@ -3735,6 +4445,50 @@
           <w:lang w:val="pt-BR"/>
         </w:rPr>
         <w:tab/>
+      </w:r>
+      <w:r>
+        <w:rPr>
+          <w:rFonts w:hint="default" w:ascii="Arial" w:hAnsi="Arial" w:cs="Arial"/>
+          <w:sz w:val="20"/>
+          <w:szCs w:val="20"/>
+          <w:lang w:val="pt-BR"/>
+        </w:rPr>
+        <w:t xml:space="preserve">Tabela 4.1 - Comparação entre as combinações </w:t>
+      </w:r>
+      <w:r>
+        <w:rPr>
+          <w:rFonts w:hint="default" w:ascii="Arial" w:hAnsi="Arial" w:cs="Arial"/>
+          <w:b w:val="0"/>
+          <w:bCs w:val="0"/>
+          <w:i/>
+          <w:iCs/>
+          <w:sz w:val="20"/>
+          <w:szCs w:val="20"/>
+          <w:lang w:val="pt-BR"/>
+        </w:rPr>
+        <w:t xml:space="preserve">HVMP + Add-Drop + 2-OPT e </w:t>
+      </w:r>
+      <w:r>
+        <w:rPr>
+          <w:rFonts w:hint="default" w:ascii="Arial" w:hAnsi="Arial" w:cs="Arial"/>
+          <w:sz w:val="20"/>
+          <w:szCs w:val="20"/>
+          <w:lang w:val="pt-BR"/>
+        </w:rPr>
+        <w:t xml:space="preserve"> Híbrida 2</w:t>
+      </w:r>
+      <w:r>
+        <w:rPr>
+          <w:rFonts w:hint="default" w:ascii="Arial" w:hAnsi="Arial" w:cs="Arial"/>
+          <w:b w:val="0"/>
+          <w:bCs w:val="0"/>
+          <w:i/>
+          <w:iCs/>
+          <w:sz w:val="20"/>
+          <w:szCs w:val="20"/>
+          <w:lang w:val="pt-BR"/>
+        </w:rPr>
+        <w:t xml:space="preserve"> + Add-Drop + 2-OPT</w:t>
       </w:r>
     </w:p>
     <w:p>

</xml_diff>